<commit_message>
Capacidad del proyecto (Tiempos)
</commit_message>
<xml_diff>
--- a/Planificación GPS.docx
+++ b/Planificación GPS.docx
@@ -6067,10 +6067,138 @@
     </w:tbl>
     <w:p>
       <w:pPr>
+        <w:pStyle w:val="Normal"/>
+        <w:bidi w:val="0"/>
+        <w:spacing w:before="0" w:beforeAutospacing="off" w:after="160" w:afterAutospacing="off" w:line="259" w:lineRule="auto"/>
+        <w:ind w:left="0" w:right="0"/>
+        <w:jc w:val="left"/>
+        <w:rPr>
+          <w:rFonts w:ascii="Times New Roman" w:hAnsi="Times New Roman" w:eastAsia="Times New Roman" w:cs="Times New Roman"/>
+          <w:b w:val="0"/>
+          <w:bCs w:val="0"/>
+          <w:sz w:val="28"/>
+          <w:szCs w:val="28"/>
+        </w:rPr>
+      </w:pPr>
+    </w:p>
+    <w:p>
+      <w:pPr>
+        <w:pStyle w:val="Normal"/>
+        <w:bidi w:val="0"/>
+        <w:spacing w:before="0" w:beforeAutospacing="off" w:after="160" w:afterAutospacing="off" w:line="259" w:lineRule="auto"/>
+        <w:ind w:left="0" w:right="0"/>
+        <w:jc w:val="left"/>
+        <w:rPr>
+          <w:rFonts w:ascii="Times New Roman" w:hAnsi="Times New Roman" w:eastAsia="Times New Roman" w:cs="Times New Roman"/>
+          <w:b w:val="0"/>
+          <w:bCs w:val="0"/>
+          <w:sz w:val="28"/>
+          <w:szCs w:val="28"/>
+        </w:rPr>
+      </w:pPr>
+    </w:p>
+    <w:p>
+      <w:pPr>
+        <w:pStyle w:val="Normal"/>
+        <w:bidi w:val="0"/>
+        <w:spacing w:before="0" w:beforeAutospacing="off" w:after="160" w:afterAutospacing="off" w:line="259" w:lineRule="auto"/>
+        <w:ind w:left="0" w:right="0"/>
+        <w:jc w:val="left"/>
+        <w:rPr>
+          <w:rFonts w:ascii="Times New Roman" w:hAnsi="Times New Roman" w:eastAsia="Times New Roman" w:cs="Times New Roman"/>
+          <w:b w:val="0"/>
+          <w:bCs w:val="0"/>
+          <w:sz w:val="28"/>
+          <w:szCs w:val="28"/>
+        </w:rPr>
+      </w:pPr>
+    </w:p>
+    <w:p>
+      <w:pPr>
+        <w:pStyle w:val="Normal"/>
+        <w:bidi w:val="0"/>
+        <w:spacing w:before="0" w:beforeAutospacing="off" w:after="160" w:afterAutospacing="off" w:line="259" w:lineRule="auto"/>
+        <w:ind w:left="0" w:right="0"/>
+        <w:jc w:val="left"/>
+        <w:rPr>
+          <w:rFonts w:ascii="Times New Roman" w:hAnsi="Times New Roman" w:eastAsia="Times New Roman" w:cs="Times New Roman"/>
+          <w:b w:val="0"/>
+          <w:bCs w:val="0"/>
+          <w:sz w:val="28"/>
+          <w:szCs w:val="28"/>
+        </w:rPr>
+      </w:pPr>
+    </w:p>
+    <w:p>
+      <w:pPr>
+        <w:pStyle w:val="Normal"/>
+        <w:bidi w:val="0"/>
+        <w:spacing w:before="0" w:beforeAutospacing="off" w:after="160" w:afterAutospacing="off" w:line="259" w:lineRule="auto"/>
+        <w:ind w:left="0" w:right="0"/>
+        <w:jc w:val="left"/>
+        <w:rPr>
+          <w:rFonts w:ascii="Times New Roman" w:hAnsi="Times New Roman" w:eastAsia="Times New Roman" w:cs="Times New Roman"/>
+          <w:b w:val="0"/>
+          <w:bCs w:val="0"/>
+          <w:sz w:val="28"/>
+          <w:szCs w:val="28"/>
+        </w:rPr>
+      </w:pPr>
+    </w:p>
+    <w:p>
+      <w:pPr>
+        <w:pStyle w:val="Normal"/>
+        <w:bidi w:val="0"/>
+        <w:spacing w:before="0" w:beforeAutospacing="off" w:after="160" w:afterAutospacing="off" w:line="259" w:lineRule="auto"/>
+        <w:ind w:left="0" w:right="0"/>
+        <w:jc w:val="left"/>
+        <w:rPr>
+          <w:rFonts w:ascii="Times New Roman" w:hAnsi="Times New Roman" w:eastAsia="Times New Roman" w:cs="Times New Roman"/>
+          <w:b w:val="0"/>
+          <w:bCs w:val="0"/>
+          <w:sz w:val="28"/>
+          <w:szCs w:val="28"/>
+        </w:rPr>
+      </w:pPr>
+    </w:p>
+    <w:p>
+      <w:pPr>
+        <w:pStyle w:val="Normal"/>
+        <w:bidi w:val="0"/>
+        <w:spacing w:before="0" w:beforeAutospacing="off" w:after="160" w:afterAutospacing="off" w:line="259" w:lineRule="auto"/>
+        <w:ind w:left="0" w:right="0"/>
+        <w:jc w:val="left"/>
+        <w:rPr>
+          <w:rFonts w:ascii="Times New Roman" w:hAnsi="Times New Roman" w:eastAsia="Times New Roman" w:cs="Times New Roman"/>
+          <w:b w:val="0"/>
+          <w:bCs w:val="0"/>
+          <w:sz w:val="28"/>
+          <w:szCs w:val="28"/>
+        </w:rPr>
+      </w:pPr>
+    </w:p>
+    <w:p>
+      <w:pPr>
+        <w:pStyle w:val="Normal"/>
+        <w:bidi w:val="0"/>
+        <w:spacing w:before="0" w:beforeAutospacing="off" w:after="160" w:afterAutospacing="off" w:line="259" w:lineRule="auto"/>
+        <w:ind w:left="0" w:right="0"/>
+        <w:jc w:val="left"/>
+        <w:rPr>
+          <w:rFonts w:ascii="Times New Roman" w:hAnsi="Times New Roman" w:eastAsia="Times New Roman" w:cs="Times New Roman"/>
+          <w:b w:val="0"/>
+          <w:bCs w:val="0"/>
+          <w:sz w:val="28"/>
+          <w:szCs w:val="28"/>
+        </w:rPr>
+      </w:pPr>
+    </w:p>
+    <w:p>
+      <w:pPr>
         <w:pStyle w:val="ListParagraph"/>
         <w:numPr>
           <w:ilvl w:val="0"/>
-          <w:numId w:val="16"/>
+          <w:numId w:val="18"/>
         </w:numPr>
         <w:bidi w:val="0"/>
         <w:spacing w:before="0" w:beforeAutospacing="off" w:after="160" w:afterAutospacing="off" w:line="259" w:lineRule="auto"/>
@@ -6092,9 +6220,2203 @@
           <w:sz w:val="28"/>
           <w:szCs w:val="28"/>
         </w:rPr>
-        <w:t>Tiempo por cada requisito</w:t>
-      </w:r>
-    </w:p>
+        <w:t xml:space="preserve">Tiempo por cada </w:t>
+      </w:r>
+      <w:r>
+        <w:rPr>
+          <w:rFonts w:ascii="Times New Roman" w:hAnsi="Times New Roman" w:eastAsia="Times New Roman" w:cs="Times New Roman"/>
+          <w:b w:val="0"/>
+          <w:bCs w:val="0"/>
+          <w:sz w:val="28"/>
+          <w:szCs w:val="28"/>
+        </w:rPr>
+        <w:t>historia de usuario</w:t>
+      </w:r>
+    </w:p>
+    <w:tbl>
+      <w:tblPr>
+        <w:tblStyle w:val="TableGrid"/>
+        <w:bidiVisual w:val="0"/>
+        <w:tblW w:w="0" w:type="auto"/>
+        <w:jc w:val="center"/>
+        <w:tblLayout w:type="fixed"/>
+        <w:tblLook w:val="06A0" w:firstRow="1" w:lastRow="0" w:firstColumn="1" w:lastColumn="0" w:noHBand="1" w:noVBand="1"/>
+      </w:tblPr>
+      <w:tblGrid>
+        <w:gridCol w:w="1815"/>
+        <w:gridCol w:w="3855"/>
+        <w:gridCol w:w="3345"/>
+      </w:tblGrid>
+      <w:tr>
+        <w:trPr>
+          <w:trHeight w:val="300"/>
+        </w:trPr>
+        <w:tc>
+          <w:tcPr>
+            <w:tcW w:w="1815" w:type="dxa"/>
+            <w:tcMar/>
+            <w:vAlign w:val="top"/>
+          </w:tcPr>
+          <w:p>
+            <w:pPr>
+              <w:pStyle w:val="Normal"/>
+              <w:bidi w:val="0"/>
+              <w:jc w:val="center"/>
+              <w:rPr>
+                <w:rFonts w:ascii="Times New Roman" w:hAnsi="Times New Roman" w:eastAsia="Times New Roman" w:cs="Times New Roman"/>
+                <w:b w:val="0"/>
+                <w:bCs w:val="0"/>
+                <w:sz w:val="28"/>
+                <w:szCs w:val="28"/>
+              </w:rPr>
+            </w:pPr>
+            <w:r>
+              <w:rPr>
+                <w:rFonts w:ascii="Times New Roman" w:hAnsi="Times New Roman" w:eastAsia="Times New Roman" w:cs="Times New Roman"/>
+                <w:b w:val="0"/>
+                <w:bCs w:val="0"/>
+                <w:sz w:val="28"/>
+                <w:szCs w:val="28"/>
+              </w:rPr>
+              <w:t>Identificador</w:t>
+            </w:r>
+          </w:p>
+        </w:tc>
+        <w:tc>
+          <w:tcPr>
+            <w:tcW w:w="3855" w:type="dxa"/>
+            <w:tcMar/>
+            <w:vAlign w:val="top"/>
+          </w:tcPr>
+          <w:p>
+            <w:pPr>
+              <w:pStyle w:val="Normal"/>
+              <w:bidi w:val="0"/>
+              <w:jc w:val="center"/>
+              <w:rPr>
+                <w:rFonts w:ascii="Times New Roman" w:hAnsi="Times New Roman" w:eastAsia="Times New Roman" w:cs="Times New Roman"/>
+                <w:b w:val="0"/>
+                <w:bCs w:val="0"/>
+                <w:sz w:val="28"/>
+                <w:szCs w:val="28"/>
+              </w:rPr>
+            </w:pPr>
+            <w:r>
+              <w:rPr>
+                <w:rFonts w:ascii="Times New Roman" w:hAnsi="Times New Roman" w:eastAsia="Times New Roman" w:cs="Times New Roman"/>
+                <w:b w:val="0"/>
+                <w:bCs w:val="0"/>
+                <w:sz w:val="28"/>
+                <w:szCs w:val="28"/>
+              </w:rPr>
+              <w:t>Historia de usuario</w:t>
+            </w:r>
+          </w:p>
+        </w:tc>
+        <w:tc>
+          <w:tcPr>
+            <w:tcW w:w="3345" w:type="dxa"/>
+            <w:tcMar/>
+            <w:vAlign w:val="top"/>
+          </w:tcPr>
+          <w:p>
+            <w:pPr>
+              <w:pStyle w:val="Normal"/>
+              <w:bidi w:val="0"/>
+              <w:jc w:val="center"/>
+              <w:rPr>
+                <w:rFonts w:ascii="Times New Roman" w:hAnsi="Times New Roman" w:eastAsia="Times New Roman" w:cs="Times New Roman"/>
+                <w:b w:val="0"/>
+                <w:bCs w:val="0"/>
+                <w:sz w:val="28"/>
+                <w:szCs w:val="28"/>
+              </w:rPr>
+            </w:pPr>
+            <w:r>
+              <w:rPr>
+                <w:rFonts w:ascii="Times New Roman" w:hAnsi="Times New Roman" w:eastAsia="Times New Roman" w:cs="Times New Roman"/>
+                <w:b w:val="0"/>
+                <w:bCs w:val="0"/>
+                <w:sz w:val="28"/>
+                <w:szCs w:val="28"/>
+              </w:rPr>
+              <w:t>Tiempo de dedicado</w:t>
+            </w:r>
+          </w:p>
+        </w:tc>
+      </w:tr>
+      <w:tr>
+        <w:trPr>
+          <w:trHeight w:val="300"/>
+        </w:trPr>
+        <w:tc>
+          <w:tcPr>
+            <w:tcW w:w="1815" w:type="dxa"/>
+            <w:tcMar/>
+            <w:vAlign w:val="top"/>
+          </w:tcPr>
+          <w:p>
+            <w:pPr>
+              <w:bidi w:val="0"/>
+              <w:spacing w:before="0" w:beforeAutospacing="off" w:after="0" w:afterAutospacing="off"/>
+              <w:jc w:val="center"/>
+              <w:rPr>
+                <w:rFonts w:ascii="Times New Roman" w:hAnsi="Times New Roman" w:eastAsia="Times New Roman" w:cs="Times New Roman"/>
+                <w:b w:val="0"/>
+                <w:bCs w:val="0"/>
+                <w:i w:val="0"/>
+                <w:iCs w:val="0"/>
+                <w:strike w:val="0"/>
+                <w:dstrike w:val="0"/>
+                <w:color w:val="000000" w:themeColor="text1" w:themeTint="FF" w:themeShade="FF"/>
+                <w:sz w:val="20"/>
+                <w:szCs w:val="20"/>
+                <w:u w:val="none"/>
+              </w:rPr>
+            </w:pPr>
+            <w:r>
+              <w:rPr>
+                <w:rFonts w:ascii="Times New Roman" w:hAnsi="Times New Roman" w:eastAsia="Times New Roman" w:cs="Times New Roman"/>
+                <w:b w:val="0"/>
+                <w:bCs w:val="0"/>
+                <w:i w:val="0"/>
+                <w:iCs w:val="0"/>
+                <w:strike w:val="0"/>
+                <w:dstrike w:val="0"/>
+                <w:color w:val="000000" w:themeColor="text1" w:themeTint="FF" w:themeShade="FF"/>
+                <w:sz w:val="20"/>
+                <w:szCs w:val="20"/>
+                <w:u w:val="none"/>
+              </w:rPr>
+              <w:t>EP-1</w:t>
+            </w:r>
+          </w:p>
+        </w:tc>
+        <w:tc>
+          <w:tcPr>
+            <w:tcW w:w="3855" w:type="dxa"/>
+            <w:tcMar/>
+            <w:vAlign w:val="top"/>
+          </w:tcPr>
+          <w:p>
+            <w:pPr>
+              <w:bidi w:val="0"/>
+              <w:spacing w:before="0" w:beforeAutospacing="off" w:after="0" w:afterAutospacing="off"/>
+              <w:jc w:val="center"/>
+              <w:rPr>
+                <w:rFonts w:ascii="Times New Roman" w:hAnsi="Times New Roman" w:eastAsia="Times New Roman" w:cs="Times New Roman"/>
+                <w:b w:val="0"/>
+                <w:bCs w:val="0"/>
+                <w:i w:val="0"/>
+                <w:iCs w:val="0"/>
+                <w:strike w:val="0"/>
+                <w:dstrike w:val="0"/>
+                <w:color w:val="000000" w:themeColor="text1" w:themeTint="FF" w:themeShade="FF"/>
+                <w:sz w:val="20"/>
+                <w:szCs w:val="20"/>
+                <w:u w:val="none"/>
+              </w:rPr>
+            </w:pPr>
+            <w:r>
+              <w:rPr>
+                <w:rFonts w:ascii="Times New Roman" w:hAnsi="Times New Roman" w:eastAsia="Times New Roman" w:cs="Times New Roman"/>
+                <w:b w:val="0"/>
+                <w:bCs w:val="0"/>
+                <w:i w:val="0"/>
+                <w:iCs w:val="0"/>
+                <w:strike w:val="0"/>
+                <w:dstrike w:val="0"/>
+                <w:color w:val="000000" w:themeColor="text1" w:themeTint="FF" w:themeShade="FF"/>
+                <w:sz w:val="20"/>
+                <w:szCs w:val="20"/>
+                <w:u w:val="none"/>
+              </w:rPr>
+              <w:t>Añadir articulo a la venta</w:t>
+            </w:r>
+          </w:p>
+        </w:tc>
+        <w:tc>
+          <w:tcPr>
+            <w:tcW w:w="3345" w:type="dxa"/>
+            <w:tcMar/>
+            <w:vAlign w:val="top"/>
+          </w:tcPr>
+          <w:p>
+            <w:pPr>
+              <w:pStyle w:val="Normal"/>
+              <w:bidi w:val="0"/>
+              <w:spacing w:before="0" w:beforeAutospacing="off" w:after="0" w:afterAutospacing="off" w:line="259" w:lineRule="auto"/>
+              <w:ind w:left="0" w:right="0"/>
+              <w:jc w:val="center"/>
+            </w:pPr>
+            <w:r>
+              <w:rPr>
+                <w:rFonts w:ascii="Times New Roman" w:hAnsi="Times New Roman" w:eastAsia="Times New Roman" w:cs="Times New Roman"/>
+                <w:b w:val="0"/>
+                <w:bCs w:val="0"/>
+                <w:i w:val="0"/>
+                <w:iCs w:val="0"/>
+                <w:strike w:val="0"/>
+                <w:dstrike w:val="0"/>
+                <w:color w:val="000000" w:themeColor="text1" w:themeTint="FF" w:themeShade="FF"/>
+                <w:sz w:val="20"/>
+                <w:szCs w:val="20"/>
+                <w:u w:val="none"/>
+              </w:rPr>
+              <w:t>15</w:t>
+            </w:r>
+          </w:p>
+        </w:tc>
+      </w:tr>
+      <w:tr>
+        <w:trPr>
+          <w:trHeight w:val="300"/>
+        </w:trPr>
+        <w:tc>
+          <w:tcPr>
+            <w:tcW w:w="1815" w:type="dxa"/>
+            <w:tcMar/>
+            <w:vAlign w:val="top"/>
+          </w:tcPr>
+          <w:p>
+            <w:pPr>
+              <w:bidi w:val="0"/>
+              <w:spacing w:before="0" w:beforeAutospacing="off" w:after="0" w:afterAutospacing="off"/>
+              <w:jc w:val="center"/>
+              <w:rPr>
+                <w:rFonts w:ascii="Times New Roman" w:hAnsi="Times New Roman" w:eastAsia="Times New Roman" w:cs="Times New Roman"/>
+                <w:b w:val="0"/>
+                <w:bCs w:val="0"/>
+                <w:i w:val="0"/>
+                <w:iCs w:val="0"/>
+                <w:strike w:val="0"/>
+                <w:dstrike w:val="0"/>
+                <w:color w:val="000000" w:themeColor="text1" w:themeTint="FF" w:themeShade="FF"/>
+                <w:sz w:val="20"/>
+                <w:szCs w:val="20"/>
+                <w:u w:val="none"/>
+              </w:rPr>
+            </w:pPr>
+            <w:r>
+              <w:rPr>
+                <w:rFonts w:ascii="Times New Roman" w:hAnsi="Times New Roman" w:eastAsia="Times New Roman" w:cs="Times New Roman"/>
+                <w:b w:val="0"/>
+                <w:bCs w:val="0"/>
+                <w:i w:val="0"/>
+                <w:iCs w:val="0"/>
+                <w:strike w:val="0"/>
+                <w:dstrike w:val="0"/>
+                <w:color w:val="000000" w:themeColor="text1" w:themeTint="FF" w:themeShade="FF"/>
+                <w:sz w:val="20"/>
+                <w:szCs w:val="20"/>
+                <w:u w:val="none"/>
+              </w:rPr>
+              <w:t>EP-2</w:t>
+            </w:r>
+          </w:p>
+        </w:tc>
+        <w:tc>
+          <w:tcPr>
+            <w:tcW w:w="3855" w:type="dxa"/>
+            <w:tcMar/>
+            <w:vAlign w:val="top"/>
+          </w:tcPr>
+          <w:p>
+            <w:pPr>
+              <w:bidi w:val="0"/>
+              <w:spacing w:before="0" w:beforeAutospacing="off" w:after="0" w:afterAutospacing="off"/>
+              <w:jc w:val="center"/>
+              <w:rPr>
+                <w:rFonts w:ascii="Times New Roman" w:hAnsi="Times New Roman" w:eastAsia="Times New Roman" w:cs="Times New Roman"/>
+                <w:b w:val="0"/>
+                <w:bCs w:val="0"/>
+                <w:i w:val="0"/>
+                <w:iCs w:val="0"/>
+                <w:strike w:val="0"/>
+                <w:dstrike w:val="0"/>
+                <w:color w:val="000000" w:themeColor="text1" w:themeTint="FF" w:themeShade="FF"/>
+                <w:sz w:val="20"/>
+                <w:szCs w:val="20"/>
+                <w:u w:val="none"/>
+              </w:rPr>
+            </w:pPr>
+            <w:r>
+              <w:rPr>
+                <w:rFonts w:ascii="Times New Roman" w:hAnsi="Times New Roman" w:eastAsia="Times New Roman" w:cs="Times New Roman"/>
+                <w:b w:val="0"/>
+                <w:bCs w:val="0"/>
+                <w:i w:val="0"/>
+                <w:iCs w:val="0"/>
+                <w:strike w:val="0"/>
+                <w:dstrike w:val="0"/>
+                <w:color w:val="000000" w:themeColor="text1" w:themeTint="FF" w:themeShade="FF"/>
+                <w:sz w:val="20"/>
+                <w:szCs w:val="20"/>
+                <w:u w:val="none"/>
+              </w:rPr>
+              <w:t>Añadir articulo a favoritos</w:t>
+            </w:r>
+          </w:p>
+        </w:tc>
+        <w:tc>
+          <w:tcPr>
+            <w:tcW w:w="3345" w:type="dxa"/>
+            <w:tcMar/>
+            <w:vAlign w:val="top"/>
+          </w:tcPr>
+          <w:p>
+            <w:pPr>
+              <w:pStyle w:val="Normal"/>
+              <w:bidi w:val="0"/>
+              <w:spacing w:before="0" w:beforeAutospacing="off" w:after="0" w:afterAutospacing="off" w:line="259" w:lineRule="auto"/>
+              <w:ind w:left="0" w:right="0"/>
+              <w:jc w:val="center"/>
+            </w:pPr>
+            <w:r>
+              <w:rPr>
+                <w:rFonts w:ascii="Times New Roman" w:hAnsi="Times New Roman" w:eastAsia="Times New Roman" w:cs="Times New Roman"/>
+                <w:b w:val="0"/>
+                <w:bCs w:val="0"/>
+                <w:i w:val="0"/>
+                <w:iCs w:val="0"/>
+                <w:strike w:val="0"/>
+                <w:dstrike w:val="0"/>
+                <w:color w:val="000000" w:themeColor="text1" w:themeTint="FF" w:themeShade="FF"/>
+                <w:sz w:val="20"/>
+                <w:szCs w:val="20"/>
+                <w:u w:val="none"/>
+              </w:rPr>
+              <w:t>13</w:t>
+            </w:r>
+          </w:p>
+        </w:tc>
+      </w:tr>
+      <w:tr>
+        <w:trPr>
+          <w:trHeight w:val="300"/>
+        </w:trPr>
+        <w:tc>
+          <w:tcPr>
+            <w:tcW w:w="1815" w:type="dxa"/>
+            <w:tcMar/>
+            <w:vAlign w:val="top"/>
+          </w:tcPr>
+          <w:p>
+            <w:pPr>
+              <w:bidi w:val="0"/>
+              <w:spacing w:before="0" w:beforeAutospacing="off" w:after="0" w:afterAutospacing="off"/>
+              <w:jc w:val="center"/>
+              <w:rPr>
+                <w:rFonts w:ascii="Times New Roman" w:hAnsi="Times New Roman" w:eastAsia="Times New Roman" w:cs="Times New Roman"/>
+                <w:b w:val="0"/>
+                <w:bCs w:val="0"/>
+                <w:i w:val="0"/>
+                <w:iCs w:val="0"/>
+                <w:strike w:val="0"/>
+                <w:dstrike w:val="0"/>
+                <w:color w:val="000000" w:themeColor="text1" w:themeTint="FF" w:themeShade="FF"/>
+                <w:sz w:val="20"/>
+                <w:szCs w:val="20"/>
+                <w:u w:val="none"/>
+              </w:rPr>
+            </w:pPr>
+            <w:r>
+              <w:rPr>
+                <w:rFonts w:ascii="Times New Roman" w:hAnsi="Times New Roman" w:eastAsia="Times New Roman" w:cs="Times New Roman"/>
+                <w:b w:val="0"/>
+                <w:bCs w:val="0"/>
+                <w:i w:val="0"/>
+                <w:iCs w:val="0"/>
+                <w:strike w:val="0"/>
+                <w:dstrike w:val="0"/>
+                <w:color w:val="000000" w:themeColor="text1" w:themeTint="FF" w:themeShade="FF"/>
+                <w:sz w:val="20"/>
+                <w:szCs w:val="20"/>
+                <w:u w:val="none"/>
+              </w:rPr>
+              <w:t>EP-3</w:t>
+            </w:r>
+          </w:p>
+        </w:tc>
+        <w:tc>
+          <w:tcPr>
+            <w:tcW w:w="3855" w:type="dxa"/>
+            <w:tcMar/>
+            <w:vAlign w:val="top"/>
+          </w:tcPr>
+          <w:p>
+            <w:pPr>
+              <w:bidi w:val="0"/>
+              <w:spacing w:before="0" w:beforeAutospacing="off" w:after="0" w:afterAutospacing="off"/>
+              <w:jc w:val="center"/>
+              <w:rPr>
+                <w:rFonts w:ascii="Times New Roman" w:hAnsi="Times New Roman" w:eastAsia="Times New Roman" w:cs="Times New Roman"/>
+                <w:b w:val="0"/>
+                <w:bCs w:val="0"/>
+                <w:i w:val="0"/>
+                <w:iCs w:val="0"/>
+                <w:strike w:val="0"/>
+                <w:dstrike w:val="0"/>
+                <w:color w:val="000000" w:themeColor="text1" w:themeTint="FF" w:themeShade="FF"/>
+                <w:sz w:val="20"/>
+                <w:szCs w:val="20"/>
+                <w:u w:val="none"/>
+              </w:rPr>
+            </w:pPr>
+            <w:r>
+              <w:rPr>
+                <w:rFonts w:ascii="Times New Roman" w:hAnsi="Times New Roman" w:eastAsia="Times New Roman" w:cs="Times New Roman"/>
+                <w:b w:val="0"/>
+                <w:bCs w:val="0"/>
+                <w:i w:val="0"/>
+                <w:iCs w:val="0"/>
+                <w:strike w:val="0"/>
+                <w:dstrike w:val="0"/>
+                <w:color w:val="000000" w:themeColor="text1" w:themeTint="FF" w:themeShade="FF"/>
+                <w:sz w:val="20"/>
+                <w:szCs w:val="20"/>
+                <w:u w:val="none"/>
+              </w:rPr>
+              <w:t>Añadir comentario a un articulo</w:t>
+            </w:r>
+          </w:p>
+        </w:tc>
+        <w:tc>
+          <w:tcPr>
+            <w:tcW w:w="3345" w:type="dxa"/>
+            <w:tcMar/>
+            <w:vAlign w:val="top"/>
+          </w:tcPr>
+          <w:p>
+            <w:pPr>
+              <w:pStyle w:val="Normal"/>
+              <w:bidi w:val="0"/>
+              <w:spacing w:before="0" w:beforeAutospacing="off" w:after="0" w:afterAutospacing="off" w:line="259" w:lineRule="auto"/>
+              <w:ind w:left="0" w:right="0"/>
+              <w:jc w:val="center"/>
+            </w:pPr>
+            <w:r>
+              <w:rPr>
+                <w:rFonts w:ascii="Times New Roman" w:hAnsi="Times New Roman" w:eastAsia="Times New Roman" w:cs="Times New Roman"/>
+                <w:b w:val="0"/>
+                <w:bCs w:val="0"/>
+                <w:i w:val="0"/>
+                <w:iCs w:val="0"/>
+                <w:strike w:val="0"/>
+                <w:dstrike w:val="0"/>
+                <w:color w:val="000000" w:themeColor="text1" w:themeTint="FF" w:themeShade="FF"/>
+                <w:sz w:val="20"/>
+                <w:szCs w:val="20"/>
+                <w:u w:val="none"/>
+              </w:rPr>
+              <w:t>9</w:t>
+            </w:r>
+          </w:p>
+        </w:tc>
+      </w:tr>
+      <w:tr>
+        <w:trPr>
+          <w:trHeight w:val="300"/>
+        </w:trPr>
+        <w:tc>
+          <w:tcPr>
+            <w:tcW w:w="1815" w:type="dxa"/>
+            <w:tcMar/>
+            <w:vAlign w:val="top"/>
+          </w:tcPr>
+          <w:p>
+            <w:pPr>
+              <w:bidi w:val="0"/>
+              <w:spacing w:before="0" w:beforeAutospacing="off" w:after="0" w:afterAutospacing="off"/>
+              <w:jc w:val="center"/>
+              <w:rPr>
+                <w:rFonts w:ascii="Times New Roman" w:hAnsi="Times New Roman" w:eastAsia="Times New Roman" w:cs="Times New Roman"/>
+                <w:b w:val="0"/>
+                <w:bCs w:val="0"/>
+                <w:i w:val="0"/>
+                <w:iCs w:val="0"/>
+                <w:strike w:val="0"/>
+                <w:dstrike w:val="0"/>
+                <w:color w:val="000000" w:themeColor="text1" w:themeTint="FF" w:themeShade="FF"/>
+                <w:sz w:val="20"/>
+                <w:szCs w:val="20"/>
+                <w:u w:val="none"/>
+              </w:rPr>
+            </w:pPr>
+            <w:r>
+              <w:rPr>
+                <w:rFonts w:ascii="Times New Roman" w:hAnsi="Times New Roman" w:eastAsia="Times New Roman" w:cs="Times New Roman"/>
+                <w:b w:val="0"/>
+                <w:bCs w:val="0"/>
+                <w:i w:val="0"/>
+                <w:iCs w:val="0"/>
+                <w:strike w:val="0"/>
+                <w:dstrike w:val="0"/>
+                <w:color w:val="000000" w:themeColor="text1" w:themeTint="FF" w:themeShade="FF"/>
+                <w:sz w:val="20"/>
+                <w:szCs w:val="20"/>
+                <w:u w:val="none"/>
+              </w:rPr>
+              <w:t>EP-4</w:t>
+            </w:r>
+          </w:p>
+        </w:tc>
+        <w:tc>
+          <w:tcPr>
+            <w:tcW w:w="3855" w:type="dxa"/>
+            <w:tcMar/>
+            <w:vAlign w:val="top"/>
+          </w:tcPr>
+          <w:p>
+            <w:pPr>
+              <w:bidi w:val="0"/>
+              <w:spacing w:before="0" w:beforeAutospacing="off" w:after="0" w:afterAutospacing="off"/>
+              <w:jc w:val="center"/>
+              <w:rPr>
+                <w:rFonts w:ascii="Times New Roman" w:hAnsi="Times New Roman" w:eastAsia="Times New Roman" w:cs="Times New Roman"/>
+                <w:b w:val="0"/>
+                <w:bCs w:val="0"/>
+                <w:i w:val="0"/>
+                <w:iCs w:val="0"/>
+                <w:strike w:val="0"/>
+                <w:dstrike w:val="0"/>
+                <w:color w:val="000000" w:themeColor="text1" w:themeTint="FF" w:themeShade="FF"/>
+                <w:sz w:val="20"/>
+                <w:szCs w:val="20"/>
+                <w:u w:val="none"/>
+              </w:rPr>
+            </w:pPr>
+            <w:r>
+              <w:rPr>
+                <w:rFonts w:ascii="Times New Roman" w:hAnsi="Times New Roman" w:eastAsia="Times New Roman" w:cs="Times New Roman"/>
+                <w:b w:val="0"/>
+                <w:bCs w:val="0"/>
+                <w:i w:val="0"/>
+                <w:iCs w:val="0"/>
+                <w:strike w:val="0"/>
+                <w:dstrike w:val="0"/>
+                <w:color w:val="000000" w:themeColor="text1" w:themeTint="FF" w:themeShade="FF"/>
+                <w:sz w:val="20"/>
+                <w:szCs w:val="20"/>
+                <w:u w:val="none"/>
+              </w:rPr>
+              <w:t>Valorar a un vendedor</w:t>
+            </w:r>
+          </w:p>
+        </w:tc>
+        <w:tc>
+          <w:tcPr>
+            <w:tcW w:w="3345" w:type="dxa"/>
+            <w:tcMar/>
+            <w:vAlign w:val="top"/>
+          </w:tcPr>
+          <w:p>
+            <w:pPr>
+              <w:bidi w:val="0"/>
+              <w:spacing w:before="0" w:beforeAutospacing="off" w:after="0" w:afterAutospacing="off"/>
+              <w:jc w:val="center"/>
+              <w:rPr>
+                <w:rFonts w:ascii="Times New Roman" w:hAnsi="Times New Roman" w:eastAsia="Times New Roman" w:cs="Times New Roman"/>
+                <w:b w:val="0"/>
+                <w:bCs w:val="0"/>
+                <w:i w:val="0"/>
+                <w:iCs w:val="0"/>
+                <w:strike w:val="0"/>
+                <w:dstrike w:val="0"/>
+                <w:color w:val="000000" w:themeColor="text1" w:themeTint="FF" w:themeShade="FF"/>
+                <w:sz w:val="20"/>
+                <w:szCs w:val="20"/>
+                <w:u w:val="none"/>
+              </w:rPr>
+            </w:pPr>
+            <w:r>
+              <w:rPr>
+                <w:rFonts w:ascii="Times New Roman" w:hAnsi="Times New Roman" w:eastAsia="Times New Roman" w:cs="Times New Roman"/>
+                <w:b w:val="0"/>
+                <w:bCs w:val="0"/>
+                <w:i w:val="0"/>
+                <w:iCs w:val="0"/>
+                <w:strike w:val="0"/>
+                <w:dstrike w:val="0"/>
+                <w:color w:val="000000" w:themeColor="text1" w:themeTint="FF" w:themeShade="FF"/>
+                <w:sz w:val="20"/>
+                <w:szCs w:val="20"/>
+                <w:u w:val="none"/>
+              </w:rPr>
+              <w:t>15</w:t>
+            </w:r>
+          </w:p>
+        </w:tc>
+      </w:tr>
+      <w:tr>
+        <w:trPr>
+          <w:trHeight w:val="300"/>
+        </w:trPr>
+        <w:tc>
+          <w:tcPr>
+            <w:tcW w:w="1815" w:type="dxa"/>
+            <w:tcMar/>
+            <w:vAlign w:val="top"/>
+          </w:tcPr>
+          <w:p>
+            <w:pPr>
+              <w:bidi w:val="0"/>
+              <w:spacing w:before="0" w:beforeAutospacing="off" w:after="0" w:afterAutospacing="off"/>
+              <w:jc w:val="center"/>
+              <w:rPr>
+                <w:rFonts w:ascii="Times New Roman" w:hAnsi="Times New Roman" w:eastAsia="Times New Roman" w:cs="Times New Roman"/>
+                <w:b w:val="0"/>
+                <w:bCs w:val="0"/>
+                <w:i w:val="0"/>
+                <w:iCs w:val="0"/>
+                <w:strike w:val="0"/>
+                <w:dstrike w:val="0"/>
+                <w:color w:val="000000" w:themeColor="text1" w:themeTint="FF" w:themeShade="FF"/>
+                <w:sz w:val="20"/>
+                <w:szCs w:val="20"/>
+                <w:u w:val="none"/>
+              </w:rPr>
+            </w:pPr>
+            <w:r>
+              <w:rPr>
+                <w:rFonts w:ascii="Times New Roman" w:hAnsi="Times New Roman" w:eastAsia="Times New Roman" w:cs="Times New Roman"/>
+                <w:b w:val="0"/>
+                <w:bCs w:val="0"/>
+                <w:i w:val="0"/>
+                <w:iCs w:val="0"/>
+                <w:strike w:val="0"/>
+                <w:dstrike w:val="0"/>
+                <w:color w:val="000000" w:themeColor="text1" w:themeTint="FF" w:themeShade="FF"/>
+                <w:sz w:val="20"/>
+                <w:szCs w:val="20"/>
+                <w:u w:val="none"/>
+              </w:rPr>
+              <w:t>EP-5</w:t>
+            </w:r>
+          </w:p>
+        </w:tc>
+        <w:tc>
+          <w:tcPr>
+            <w:tcW w:w="3855" w:type="dxa"/>
+            <w:tcMar/>
+            <w:vAlign w:val="top"/>
+          </w:tcPr>
+          <w:p>
+            <w:pPr>
+              <w:bidi w:val="0"/>
+              <w:spacing w:before="0" w:beforeAutospacing="off" w:after="0" w:afterAutospacing="off"/>
+              <w:jc w:val="center"/>
+              <w:rPr>
+                <w:rFonts w:ascii="Times New Roman" w:hAnsi="Times New Roman" w:eastAsia="Times New Roman" w:cs="Times New Roman"/>
+                <w:b w:val="0"/>
+                <w:bCs w:val="0"/>
+                <w:i w:val="0"/>
+                <w:iCs w:val="0"/>
+                <w:strike w:val="0"/>
+                <w:dstrike w:val="0"/>
+                <w:color w:val="000000" w:themeColor="text1" w:themeTint="FF" w:themeShade="FF"/>
+                <w:sz w:val="20"/>
+                <w:szCs w:val="20"/>
+                <w:u w:val="none"/>
+              </w:rPr>
+            </w:pPr>
+            <w:r>
+              <w:rPr>
+                <w:rFonts w:ascii="Times New Roman" w:hAnsi="Times New Roman" w:eastAsia="Times New Roman" w:cs="Times New Roman"/>
+                <w:b w:val="0"/>
+                <w:bCs w:val="0"/>
+                <w:i w:val="0"/>
+                <w:iCs w:val="0"/>
+                <w:strike w:val="0"/>
+                <w:dstrike w:val="0"/>
+                <w:color w:val="000000" w:themeColor="text1" w:themeTint="FF" w:themeShade="FF"/>
+                <w:sz w:val="20"/>
+                <w:szCs w:val="20"/>
+                <w:u w:val="none"/>
+              </w:rPr>
+              <w:t>Crear un perfil</w:t>
+            </w:r>
+          </w:p>
+        </w:tc>
+        <w:tc>
+          <w:tcPr>
+            <w:tcW w:w="3345" w:type="dxa"/>
+            <w:tcMar/>
+            <w:vAlign w:val="top"/>
+          </w:tcPr>
+          <w:p>
+            <w:pPr>
+              <w:pStyle w:val="Normal"/>
+              <w:bidi w:val="0"/>
+              <w:spacing w:before="0" w:beforeAutospacing="off" w:after="0" w:afterAutospacing="off" w:line="259" w:lineRule="auto"/>
+              <w:ind w:left="0" w:right="0"/>
+              <w:jc w:val="center"/>
+            </w:pPr>
+            <w:r>
+              <w:rPr>
+                <w:rFonts w:ascii="Times New Roman" w:hAnsi="Times New Roman" w:eastAsia="Times New Roman" w:cs="Times New Roman"/>
+                <w:b w:val="0"/>
+                <w:bCs w:val="0"/>
+                <w:i w:val="0"/>
+                <w:iCs w:val="0"/>
+                <w:strike w:val="0"/>
+                <w:dstrike w:val="0"/>
+                <w:color w:val="000000" w:themeColor="text1" w:themeTint="FF" w:themeShade="FF"/>
+                <w:sz w:val="20"/>
+                <w:szCs w:val="20"/>
+                <w:u w:val="none"/>
+              </w:rPr>
+              <w:t>11</w:t>
+            </w:r>
+          </w:p>
+        </w:tc>
+      </w:tr>
+      <w:tr>
+        <w:trPr>
+          <w:trHeight w:val="300"/>
+        </w:trPr>
+        <w:tc>
+          <w:tcPr>
+            <w:tcW w:w="1815" w:type="dxa"/>
+            <w:tcMar/>
+            <w:vAlign w:val="top"/>
+          </w:tcPr>
+          <w:p>
+            <w:pPr>
+              <w:bidi w:val="0"/>
+              <w:spacing w:before="0" w:beforeAutospacing="off" w:after="0" w:afterAutospacing="off"/>
+              <w:jc w:val="center"/>
+              <w:rPr>
+                <w:rFonts w:ascii="Times New Roman" w:hAnsi="Times New Roman" w:eastAsia="Times New Roman" w:cs="Times New Roman"/>
+                <w:b w:val="0"/>
+                <w:bCs w:val="0"/>
+                <w:i w:val="0"/>
+                <w:iCs w:val="0"/>
+                <w:strike w:val="0"/>
+                <w:dstrike w:val="0"/>
+                <w:color w:val="000000" w:themeColor="text1" w:themeTint="FF" w:themeShade="FF"/>
+                <w:sz w:val="20"/>
+                <w:szCs w:val="20"/>
+                <w:u w:val="none"/>
+              </w:rPr>
+            </w:pPr>
+            <w:r>
+              <w:rPr>
+                <w:rFonts w:ascii="Times New Roman" w:hAnsi="Times New Roman" w:eastAsia="Times New Roman" w:cs="Times New Roman"/>
+                <w:b w:val="0"/>
+                <w:bCs w:val="0"/>
+                <w:i w:val="0"/>
+                <w:iCs w:val="0"/>
+                <w:strike w:val="0"/>
+                <w:dstrike w:val="0"/>
+                <w:color w:val="000000" w:themeColor="text1" w:themeTint="FF" w:themeShade="FF"/>
+                <w:sz w:val="20"/>
+                <w:szCs w:val="20"/>
+                <w:u w:val="none"/>
+              </w:rPr>
+              <w:t>EP-6</w:t>
+            </w:r>
+          </w:p>
+        </w:tc>
+        <w:tc>
+          <w:tcPr>
+            <w:tcW w:w="3855" w:type="dxa"/>
+            <w:tcMar/>
+            <w:vAlign w:val="top"/>
+          </w:tcPr>
+          <w:p>
+            <w:pPr>
+              <w:bidi w:val="0"/>
+              <w:spacing w:before="0" w:beforeAutospacing="off" w:after="0" w:afterAutospacing="off"/>
+              <w:jc w:val="center"/>
+              <w:rPr>
+                <w:rFonts w:ascii="Times New Roman" w:hAnsi="Times New Roman" w:eastAsia="Times New Roman" w:cs="Times New Roman"/>
+                <w:b w:val="0"/>
+                <w:bCs w:val="0"/>
+                <w:i w:val="0"/>
+                <w:iCs w:val="0"/>
+                <w:strike w:val="0"/>
+                <w:dstrike w:val="0"/>
+                <w:color w:val="000000" w:themeColor="text1" w:themeTint="FF" w:themeShade="FF"/>
+                <w:sz w:val="20"/>
+                <w:szCs w:val="20"/>
+                <w:u w:val="none"/>
+              </w:rPr>
+            </w:pPr>
+            <w:r>
+              <w:rPr>
+                <w:rFonts w:ascii="Times New Roman" w:hAnsi="Times New Roman" w:eastAsia="Times New Roman" w:cs="Times New Roman"/>
+                <w:b w:val="0"/>
+                <w:bCs w:val="0"/>
+                <w:i w:val="0"/>
+                <w:iCs w:val="0"/>
+                <w:strike w:val="0"/>
+                <w:dstrike w:val="0"/>
+                <w:color w:val="000000" w:themeColor="text1" w:themeTint="FF" w:themeShade="FF"/>
+                <w:sz w:val="20"/>
+                <w:szCs w:val="20"/>
+                <w:u w:val="none"/>
+              </w:rPr>
+              <w:t xml:space="preserve">Iniciar sesión </w:t>
+            </w:r>
+          </w:p>
+        </w:tc>
+        <w:tc>
+          <w:tcPr>
+            <w:tcW w:w="3345" w:type="dxa"/>
+            <w:tcMar/>
+            <w:vAlign w:val="top"/>
+          </w:tcPr>
+          <w:p>
+            <w:pPr>
+              <w:pStyle w:val="Normal"/>
+              <w:bidi w:val="0"/>
+              <w:spacing w:before="0" w:beforeAutospacing="off" w:after="0" w:afterAutospacing="off" w:line="259" w:lineRule="auto"/>
+              <w:ind w:left="0" w:right="0"/>
+              <w:jc w:val="center"/>
+            </w:pPr>
+            <w:r>
+              <w:rPr>
+                <w:rFonts w:ascii="Times New Roman" w:hAnsi="Times New Roman" w:eastAsia="Times New Roman" w:cs="Times New Roman"/>
+                <w:b w:val="0"/>
+                <w:bCs w:val="0"/>
+                <w:i w:val="0"/>
+                <w:iCs w:val="0"/>
+                <w:strike w:val="0"/>
+                <w:dstrike w:val="0"/>
+                <w:color w:val="000000" w:themeColor="text1" w:themeTint="FF" w:themeShade="FF"/>
+                <w:sz w:val="20"/>
+                <w:szCs w:val="20"/>
+                <w:u w:val="none"/>
+              </w:rPr>
+              <w:t>8</w:t>
+            </w:r>
+          </w:p>
+        </w:tc>
+      </w:tr>
+      <w:tr>
+        <w:trPr>
+          <w:trHeight w:val="300"/>
+        </w:trPr>
+        <w:tc>
+          <w:tcPr>
+            <w:tcW w:w="1815" w:type="dxa"/>
+            <w:tcMar/>
+            <w:vAlign w:val="top"/>
+          </w:tcPr>
+          <w:p>
+            <w:pPr>
+              <w:bidi w:val="0"/>
+              <w:spacing w:before="0" w:beforeAutospacing="off" w:after="0" w:afterAutospacing="off"/>
+              <w:jc w:val="center"/>
+              <w:rPr>
+                <w:rFonts w:ascii="Times New Roman" w:hAnsi="Times New Roman" w:eastAsia="Times New Roman" w:cs="Times New Roman"/>
+                <w:b w:val="0"/>
+                <w:bCs w:val="0"/>
+                <w:i w:val="0"/>
+                <w:iCs w:val="0"/>
+                <w:strike w:val="0"/>
+                <w:dstrike w:val="0"/>
+                <w:color w:val="000000" w:themeColor="text1" w:themeTint="FF" w:themeShade="FF"/>
+                <w:sz w:val="20"/>
+                <w:szCs w:val="20"/>
+                <w:u w:val="none"/>
+              </w:rPr>
+            </w:pPr>
+            <w:r>
+              <w:rPr>
+                <w:rFonts w:ascii="Times New Roman" w:hAnsi="Times New Roman" w:eastAsia="Times New Roman" w:cs="Times New Roman"/>
+                <w:b w:val="0"/>
+                <w:bCs w:val="0"/>
+                <w:i w:val="0"/>
+                <w:iCs w:val="0"/>
+                <w:strike w:val="0"/>
+                <w:dstrike w:val="0"/>
+                <w:color w:val="000000" w:themeColor="text1" w:themeTint="FF" w:themeShade="FF"/>
+                <w:sz w:val="20"/>
+                <w:szCs w:val="20"/>
+                <w:u w:val="none"/>
+              </w:rPr>
+              <w:t>EP-7</w:t>
+            </w:r>
+          </w:p>
+        </w:tc>
+        <w:tc>
+          <w:tcPr>
+            <w:tcW w:w="3855" w:type="dxa"/>
+            <w:tcMar/>
+            <w:vAlign w:val="top"/>
+          </w:tcPr>
+          <w:p>
+            <w:pPr>
+              <w:bidi w:val="0"/>
+              <w:spacing w:before="0" w:beforeAutospacing="off" w:after="0" w:afterAutospacing="off"/>
+              <w:jc w:val="center"/>
+              <w:rPr>
+                <w:rFonts w:ascii="Times New Roman" w:hAnsi="Times New Roman" w:eastAsia="Times New Roman" w:cs="Times New Roman"/>
+                <w:b w:val="0"/>
+                <w:bCs w:val="0"/>
+                <w:i w:val="0"/>
+                <w:iCs w:val="0"/>
+                <w:strike w:val="0"/>
+                <w:dstrike w:val="0"/>
+                <w:color w:val="000000" w:themeColor="text1" w:themeTint="FF" w:themeShade="FF"/>
+                <w:sz w:val="20"/>
+                <w:szCs w:val="20"/>
+                <w:u w:val="none"/>
+              </w:rPr>
+            </w:pPr>
+            <w:r>
+              <w:rPr>
+                <w:rFonts w:ascii="Times New Roman" w:hAnsi="Times New Roman" w:eastAsia="Times New Roman" w:cs="Times New Roman"/>
+                <w:b w:val="0"/>
+                <w:bCs w:val="0"/>
+                <w:i w:val="0"/>
+                <w:iCs w:val="0"/>
+                <w:strike w:val="0"/>
+                <w:dstrike w:val="0"/>
+                <w:color w:val="000000" w:themeColor="text1" w:themeTint="FF" w:themeShade="FF"/>
+                <w:sz w:val="20"/>
+                <w:szCs w:val="20"/>
+                <w:u w:val="none"/>
+              </w:rPr>
+              <w:t xml:space="preserve">Cerrar </w:t>
+            </w:r>
+            <w:r>
+              <w:rPr>
+                <w:rFonts w:ascii="Times New Roman" w:hAnsi="Times New Roman" w:eastAsia="Times New Roman" w:cs="Times New Roman"/>
+                <w:b w:val="0"/>
+                <w:bCs w:val="0"/>
+                <w:i w:val="0"/>
+                <w:iCs w:val="0"/>
+                <w:strike w:val="0"/>
+                <w:dstrike w:val="0"/>
+                <w:color w:val="000000" w:themeColor="text1" w:themeTint="FF" w:themeShade="FF"/>
+                <w:sz w:val="20"/>
+                <w:szCs w:val="20"/>
+                <w:u w:val="none"/>
+              </w:rPr>
+              <w:t>sesión</w:t>
+            </w:r>
+          </w:p>
+        </w:tc>
+        <w:tc>
+          <w:tcPr>
+            <w:tcW w:w="3345" w:type="dxa"/>
+            <w:tcMar/>
+            <w:vAlign w:val="top"/>
+          </w:tcPr>
+          <w:p>
+            <w:pPr>
+              <w:pStyle w:val="Normal"/>
+              <w:bidi w:val="0"/>
+              <w:spacing w:before="0" w:beforeAutospacing="off" w:after="0" w:afterAutospacing="off" w:line="259" w:lineRule="auto"/>
+              <w:ind w:left="0" w:right="0"/>
+              <w:jc w:val="center"/>
+            </w:pPr>
+            <w:r>
+              <w:rPr>
+                <w:rFonts w:ascii="Times New Roman" w:hAnsi="Times New Roman" w:eastAsia="Times New Roman" w:cs="Times New Roman"/>
+                <w:b w:val="0"/>
+                <w:bCs w:val="0"/>
+                <w:i w:val="0"/>
+                <w:iCs w:val="0"/>
+                <w:strike w:val="0"/>
+                <w:dstrike w:val="0"/>
+                <w:color w:val="000000" w:themeColor="text1" w:themeTint="FF" w:themeShade="FF"/>
+                <w:sz w:val="20"/>
+                <w:szCs w:val="20"/>
+                <w:u w:val="none"/>
+              </w:rPr>
+              <w:t>8</w:t>
+            </w:r>
+          </w:p>
+        </w:tc>
+      </w:tr>
+      <w:tr>
+        <w:trPr>
+          <w:trHeight w:val="300"/>
+        </w:trPr>
+        <w:tc>
+          <w:tcPr>
+            <w:tcW w:w="1815" w:type="dxa"/>
+            <w:tcMar/>
+            <w:vAlign w:val="top"/>
+          </w:tcPr>
+          <w:p>
+            <w:pPr>
+              <w:bidi w:val="0"/>
+              <w:spacing w:before="0" w:beforeAutospacing="off" w:after="0" w:afterAutospacing="off"/>
+              <w:jc w:val="center"/>
+              <w:rPr>
+                <w:rFonts w:ascii="Times New Roman" w:hAnsi="Times New Roman" w:eastAsia="Times New Roman" w:cs="Times New Roman"/>
+                <w:b w:val="0"/>
+                <w:bCs w:val="0"/>
+                <w:i w:val="0"/>
+                <w:iCs w:val="0"/>
+                <w:strike w:val="0"/>
+                <w:dstrike w:val="0"/>
+                <w:color w:val="000000" w:themeColor="text1" w:themeTint="FF" w:themeShade="FF"/>
+                <w:sz w:val="20"/>
+                <w:szCs w:val="20"/>
+                <w:u w:val="none"/>
+              </w:rPr>
+            </w:pPr>
+            <w:r>
+              <w:rPr>
+                <w:rFonts w:ascii="Times New Roman" w:hAnsi="Times New Roman" w:eastAsia="Times New Roman" w:cs="Times New Roman"/>
+                <w:b w:val="0"/>
+                <w:bCs w:val="0"/>
+                <w:i w:val="0"/>
+                <w:iCs w:val="0"/>
+                <w:strike w:val="0"/>
+                <w:dstrike w:val="0"/>
+                <w:color w:val="000000" w:themeColor="text1" w:themeTint="FF" w:themeShade="FF"/>
+                <w:sz w:val="20"/>
+                <w:szCs w:val="20"/>
+                <w:u w:val="none"/>
+              </w:rPr>
+              <w:t>EP-8</w:t>
+            </w:r>
+          </w:p>
+        </w:tc>
+        <w:tc>
+          <w:tcPr>
+            <w:tcW w:w="3855" w:type="dxa"/>
+            <w:tcMar/>
+            <w:vAlign w:val="top"/>
+          </w:tcPr>
+          <w:p>
+            <w:pPr>
+              <w:bidi w:val="0"/>
+              <w:spacing w:before="0" w:beforeAutospacing="off" w:after="0" w:afterAutospacing="off"/>
+              <w:jc w:val="center"/>
+              <w:rPr>
+                <w:rFonts w:ascii="Times New Roman" w:hAnsi="Times New Roman" w:eastAsia="Times New Roman" w:cs="Times New Roman"/>
+                <w:b w:val="0"/>
+                <w:bCs w:val="0"/>
+                <w:i w:val="0"/>
+                <w:iCs w:val="0"/>
+                <w:strike w:val="0"/>
+                <w:dstrike w:val="0"/>
+                <w:color w:val="000000" w:themeColor="text1" w:themeTint="FF" w:themeShade="FF"/>
+                <w:sz w:val="20"/>
+                <w:szCs w:val="20"/>
+                <w:u w:val="none"/>
+              </w:rPr>
+            </w:pPr>
+            <w:r>
+              <w:rPr>
+                <w:rFonts w:ascii="Times New Roman" w:hAnsi="Times New Roman" w:eastAsia="Times New Roman" w:cs="Times New Roman"/>
+                <w:b w:val="0"/>
+                <w:bCs w:val="0"/>
+                <w:i w:val="0"/>
+                <w:iCs w:val="0"/>
+                <w:strike w:val="0"/>
+                <w:dstrike w:val="0"/>
+                <w:color w:val="000000" w:themeColor="text1" w:themeTint="FF" w:themeShade="FF"/>
+                <w:sz w:val="20"/>
+                <w:szCs w:val="20"/>
+                <w:u w:val="none"/>
+              </w:rPr>
+              <w:t>Consultar artículo</w:t>
+            </w:r>
+          </w:p>
+        </w:tc>
+        <w:tc>
+          <w:tcPr>
+            <w:tcW w:w="3345" w:type="dxa"/>
+            <w:tcMar/>
+            <w:vAlign w:val="top"/>
+          </w:tcPr>
+          <w:p>
+            <w:pPr>
+              <w:bidi w:val="0"/>
+              <w:spacing w:before="0" w:beforeAutospacing="off" w:after="0" w:afterAutospacing="off"/>
+              <w:jc w:val="center"/>
+              <w:rPr>
+                <w:rFonts w:ascii="Times New Roman" w:hAnsi="Times New Roman" w:eastAsia="Times New Roman" w:cs="Times New Roman"/>
+                <w:b w:val="0"/>
+                <w:bCs w:val="0"/>
+                <w:i w:val="0"/>
+                <w:iCs w:val="0"/>
+                <w:strike w:val="0"/>
+                <w:dstrike w:val="0"/>
+                <w:color w:val="000000" w:themeColor="text1" w:themeTint="FF" w:themeShade="FF"/>
+                <w:sz w:val="20"/>
+                <w:szCs w:val="20"/>
+                <w:u w:val="none"/>
+              </w:rPr>
+            </w:pPr>
+            <w:r>
+              <w:rPr>
+                <w:rFonts w:ascii="Times New Roman" w:hAnsi="Times New Roman" w:eastAsia="Times New Roman" w:cs="Times New Roman"/>
+                <w:b w:val="0"/>
+                <w:bCs w:val="0"/>
+                <w:i w:val="0"/>
+                <w:iCs w:val="0"/>
+                <w:strike w:val="0"/>
+                <w:dstrike w:val="0"/>
+                <w:color w:val="000000" w:themeColor="text1" w:themeTint="FF" w:themeShade="FF"/>
+                <w:sz w:val="20"/>
+                <w:szCs w:val="20"/>
+                <w:u w:val="none"/>
+              </w:rPr>
+              <w:t>9</w:t>
+            </w:r>
+          </w:p>
+        </w:tc>
+      </w:tr>
+      <w:tr>
+        <w:trPr>
+          <w:trHeight w:val="300"/>
+        </w:trPr>
+        <w:tc>
+          <w:tcPr>
+            <w:tcW w:w="1815" w:type="dxa"/>
+            <w:tcMar/>
+            <w:vAlign w:val="top"/>
+          </w:tcPr>
+          <w:p>
+            <w:pPr>
+              <w:bidi w:val="0"/>
+              <w:spacing w:before="0" w:beforeAutospacing="off" w:after="0" w:afterAutospacing="off"/>
+              <w:jc w:val="center"/>
+              <w:rPr>
+                <w:rFonts w:ascii="Times New Roman" w:hAnsi="Times New Roman" w:eastAsia="Times New Roman" w:cs="Times New Roman"/>
+                <w:b w:val="0"/>
+                <w:bCs w:val="0"/>
+                <w:i w:val="0"/>
+                <w:iCs w:val="0"/>
+                <w:strike w:val="0"/>
+                <w:dstrike w:val="0"/>
+                <w:color w:val="000000" w:themeColor="text1" w:themeTint="FF" w:themeShade="FF"/>
+                <w:sz w:val="20"/>
+                <w:szCs w:val="20"/>
+                <w:u w:val="none"/>
+              </w:rPr>
+            </w:pPr>
+            <w:r>
+              <w:rPr>
+                <w:rFonts w:ascii="Times New Roman" w:hAnsi="Times New Roman" w:eastAsia="Times New Roman" w:cs="Times New Roman"/>
+                <w:b w:val="0"/>
+                <w:bCs w:val="0"/>
+                <w:i w:val="0"/>
+                <w:iCs w:val="0"/>
+                <w:strike w:val="0"/>
+                <w:dstrike w:val="0"/>
+                <w:color w:val="000000" w:themeColor="text1" w:themeTint="FF" w:themeShade="FF"/>
+                <w:sz w:val="20"/>
+                <w:szCs w:val="20"/>
+                <w:u w:val="none"/>
+              </w:rPr>
+              <w:t>EP-9</w:t>
+            </w:r>
+          </w:p>
+        </w:tc>
+        <w:tc>
+          <w:tcPr>
+            <w:tcW w:w="3855" w:type="dxa"/>
+            <w:tcMar/>
+            <w:vAlign w:val="top"/>
+          </w:tcPr>
+          <w:p>
+            <w:pPr>
+              <w:bidi w:val="0"/>
+              <w:spacing w:before="0" w:beforeAutospacing="off" w:after="0" w:afterAutospacing="off"/>
+              <w:jc w:val="center"/>
+              <w:rPr>
+                <w:rFonts w:ascii="Times New Roman" w:hAnsi="Times New Roman" w:eastAsia="Times New Roman" w:cs="Times New Roman"/>
+                <w:b w:val="0"/>
+                <w:bCs w:val="0"/>
+                <w:i w:val="0"/>
+                <w:iCs w:val="0"/>
+                <w:strike w:val="0"/>
+                <w:dstrike w:val="0"/>
+                <w:color w:val="000000" w:themeColor="text1" w:themeTint="FF" w:themeShade="FF"/>
+                <w:sz w:val="20"/>
+                <w:szCs w:val="20"/>
+                <w:u w:val="none"/>
+              </w:rPr>
+            </w:pPr>
+            <w:r>
+              <w:rPr>
+                <w:rFonts w:ascii="Times New Roman" w:hAnsi="Times New Roman" w:eastAsia="Times New Roman" w:cs="Times New Roman"/>
+                <w:b w:val="0"/>
+                <w:bCs w:val="0"/>
+                <w:i w:val="0"/>
+                <w:iCs w:val="0"/>
+                <w:strike w:val="0"/>
+                <w:dstrike w:val="0"/>
+                <w:color w:val="000000" w:themeColor="text1" w:themeTint="FF" w:themeShade="FF"/>
+                <w:sz w:val="20"/>
+                <w:szCs w:val="20"/>
+                <w:u w:val="none"/>
+              </w:rPr>
+              <w:t>Modificar articulo</w:t>
+            </w:r>
+          </w:p>
+        </w:tc>
+        <w:tc>
+          <w:tcPr>
+            <w:tcW w:w="3345" w:type="dxa"/>
+            <w:tcMar/>
+            <w:vAlign w:val="top"/>
+          </w:tcPr>
+          <w:p>
+            <w:pPr>
+              <w:pStyle w:val="Normal"/>
+              <w:bidi w:val="0"/>
+              <w:spacing w:before="0" w:beforeAutospacing="off" w:after="0" w:afterAutospacing="off" w:line="259" w:lineRule="auto"/>
+              <w:ind w:left="0" w:right="0"/>
+              <w:jc w:val="center"/>
+            </w:pPr>
+            <w:r>
+              <w:rPr>
+                <w:rFonts w:ascii="Times New Roman" w:hAnsi="Times New Roman" w:eastAsia="Times New Roman" w:cs="Times New Roman"/>
+                <w:b w:val="0"/>
+                <w:bCs w:val="0"/>
+                <w:i w:val="0"/>
+                <w:iCs w:val="0"/>
+                <w:strike w:val="0"/>
+                <w:dstrike w:val="0"/>
+                <w:color w:val="000000" w:themeColor="text1" w:themeTint="FF" w:themeShade="FF"/>
+                <w:sz w:val="20"/>
+                <w:szCs w:val="20"/>
+                <w:u w:val="none"/>
+              </w:rPr>
+              <w:t>8</w:t>
+            </w:r>
+          </w:p>
+        </w:tc>
+      </w:tr>
+      <w:tr>
+        <w:trPr>
+          <w:trHeight w:val="300"/>
+        </w:trPr>
+        <w:tc>
+          <w:tcPr>
+            <w:tcW w:w="1815" w:type="dxa"/>
+            <w:tcMar/>
+            <w:vAlign w:val="top"/>
+          </w:tcPr>
+          <w:p>
+            <w:pPr>
+              <w:bidi w:val="0"/>
+              <w:spacing w:before="0" w:beforeAutospacing="off" w:after="0" w:afterAutospacing="off"/>
+              <w:jc w:val="center"/>
+              <w:rPr>
+                <w:rFonts w:ascii="Times New Roman" w:hAnsi="Times New Roman" w:eastAsia="Times New Roman" w:cs="Times New Roman"/>
+                <w:b w:val="0"/>
+                <w:bCs w:val="0"/>
+                <w:i w:val="0"/>
+                <w:iCs w:val="0"/>
+                <w:strike w:val="0"/>
+                <w:dstrike w:val="0"/>
+                <w:color w:val="000000" w:themeColor="text1" w:themeTint="FF" w:themeShade="FF"/>
+                <w:sz w:val="20"/>
+                <w:szCs w:val="20"/>
+                <w:u w:val="none"/>
+              </w:rPr>
+            </w:pPr>
+            <w:r>
+              <w:rPr>
+                <w:rFonts w:ascii="Times New Roman" w:hAnsi="Times New Roman" w:eastAsia="Times New Roman" w:cs="Times New Roman"/>
+                <w:b w:val="0"/>
+                <w:bCs w:val="0"/>
+                <w:i w:val="0"/>
+                <w:iCs w:val="0"/>
+                <w:strike w:val="0"/>
+                <w:dstrike w:val="0"/>
+                <w:color w:val="000000" w:themeColor="text1" w:themeTint="FF" w:themeShade="FF"/>
+                <w:sz w:val="20"/>
+                <w:szCs w:val="20"/>
+                <w:u w:val="none"/>
+              </w:rPr>
+              <w:t>EP-10</w:t>
+            </w:r>
+          </w:p>
+        </w:tc>
+        <w:tc>
+          <w:tcPr>
+            <w:tcW w:w="3855" w:type="dxa"/>
+            <w:tcMar/>
+            <w:vAlign w:val="top"/>
+          </w:tcPr>
+          <w:p>
+            <w:pPr>
+              <w:bidi w:val="0"/>
+              <w:spacing w:before="0" w:beforeAutospacing="off" w:after="0" w:afterAutospacing="off"/>
+              <w:jc w:val="center"/>
+              <w:rPr>
+                <w:rFonts w:ascii="Times New Roman" w:hAnsi="Times New Roman" w:eastAsia="Times New Roman" w:cs="Times New Roman"/>
+                <w:b w:val="0"/>
+                <w:bCs w:val="0"/>
+                <w:i w:val="0"/>
+                <w:iCs w:val="0"/>
+                <w:strike w:val="0"/>
+                <w:dstrike w:val="0"/>
+                <w:color w:val="000000" w:themeColor="text1" w:themeTint="FF" w:themeShade="FF"/>
+                <w:sz w:val="20"/>
+                <w:szCs w:val="20"/>
+                <w:u w:val="none"/>
+              </w:rPr>
+            </w:pPr>
+            <w:r>
+              <w:rPr>
+                <w:rFonts w:ascii="Times New Roman" w:hAnsi="Times New Roman" w:eastAsia="Times New Roman" w:cs="Times New Roman"/>
+                <w:b w:val="0"/>
+                <w:bCs w:val="0"/>
+                <w:i w:val="0"/>
+                <w:iCs w:val="0"/>
+                <w:strike w:val="0"/>
+                <w:dstrike w:val="0"/>
+                <w:color w:val="000000" w:themeColor="text1" w:themeTint="FF" w:themeShade="FF"/>
+                <w:sz w:val="20"/>
+                <w:szCs w:val="20"/>
+                <w:u w:val="none"/>
+              </w:rPr>
+              <w:t>Borrar articulo</w:t>
+            </w:r>
+          </w:p>
+        </w:tc>
+        <w:tc>
+          <w:tcPr>
+            <w:tcW w:w="3345" w:type="dxa"/>
+            <w:tcMar/>
+            <w:vAlign w:val="top"/>
+          </w:tcPr>
+          <w:p>
+            <w:pPr>
+              <w:pStyle w:val="Normal"/>
+              <w:bidi w:val="0"/>
+              <w:spacing w:before="0" w:beforeAutospacing="off" w:after="0" w:afterAutospacing="off" w:line="259" w:lineRule="auto"/>
+              <w:ind w:left="0" w:right="0"/>
+              <w:jc w:val="center"/>
+            </w:pPr>
+            <w:r>
+              <w:rPr>
+                <w:rFonts w:ascii="Times New Roman" w:hAnsi="Times New Roman" w:eastAsia="Times New Roman" w:cs="Times New Roman"/>
+                <w:b w:val="0"/>
+                <w:bCs w:val="0"/>
+                <w:i w:val="0"/>
+                <w:iCs w:val="0"/>
+                <w:strike w:val="0"/>
+                <w:dstrike w:val="0"/>
+                <w:color w:val="000000" w:themeColor="text1" w:themeTint="FF" w:themeShade="FF"/>
+                <w:sz w:val="20"/>
+                <w:szCs w:val="20"/>
+                <w:u w:val="none"/>
+              </w:rPr>
+              <w:t>8</w:t>
+            </w:r>
+          </w:p>
+        </w:tc>
+      </w:tr>
+      <w:tr>
+        <w:trPr>
+          <w:trHeight w:val="300"/>
+        </w:trPr>
+        <w:tc>
+          <w:tcPr>
+            <w:tcW w:w="1815" w:type="dxa"/>
+            <w:tcMar/>
+            <w:vAlign w:val="top"/>
+          </w:tcPr>
+          <w:p>
+            <w:pPr>
+              <w:bidi w:val="0"/>
+              <w:spacing w:before="0" w:beforeAutospacing="off" w:after="0" w:afterAutospacing="off"/>
+              <w:jc w:val="center"/>
+              <w:rPr>
+                <w:rFonts w:ascii="Times New Roman" w:hAnsi="Times New Roman" w:eastAsia="Times New Roman" w:cs="Times New Roman"/>
+                <w:b w:val="0"/>
+                <w:bCs w:val="0"/>
+                <w:i w:val="0"/>
+                <w:iCs w:val="0"/>
+                <w:strike w:val="0"/>
+                <w:dstrike w:val="0"/>
+                <w:color w:val="000000" w:themeColor="text1" w:themeTint="FF" w:themeShade="FF"/>
+                <w:sz w:val="20"/>
+                <w:szCs w:val="20"/>
+                <w:u w:val="none"/>
+              </w:rPr>
+            </w:pPr>
+            <w:r>
+              <w:rPr>
+                <w:rFonts w:ascii="Times New Roman" w:hAnsi="Times New Roman" w:eastAsia="Times New Roman" w:cs="Times New Roman"/>
+                <w:b w:val="0"/>
+                <w:bCs w:val="0"/>
+                <w:i w:val="0"/>
+                <w:iCs w:val="0"/>
+                <w:strike w:val="0"/>
+                <w:dstrike w:val="0"/>
+                <w:color w:val="000000" w:themeColor="text1" w:themeTint="FF" w:themeShade="FF"/>
+                <w:sz w:val="20"/>
+                <w:szCs w:val="20"/>
+                <w:u w:val="none"/>
+              </w:rPr>
+              <w:t>EP-11</w:t>
+            </w:r>
+          </w:p>
+        </w:tc>
+        <w:tc>
+          <w:tcPr>
+            <w:tcW w:w="3855" w:type="dxa"/>
+            <w:tcMar/>
+            <w:vAlign w:val="top"/>
+          </w:tcPr>
+          <w:p>
+            <w:pPr>
+              <w:bidi w:val="0"/>
+              <w:spacing w:before="0" w:beforeAutospacing="off" w:after="0" w:afterAutospacing="off"/>
+              <w:jc w:val="center"/>
+              <w:rPr>
+                <w:rFonts w:ascii="Times New Roman" w:hAnsi="Times New Roman" w:eastAsia="Times New Roman" w:cs="Times New Roman"/>
+                <w:b w:val="0"/>
+                <w:bCs w:val="0"/>
+                <w:i w:val="0"/>
+                <w:iCs w:val="0"/>
+                <w:strike w:val="0"/>
+                <w:dstrike w:val="0"/>
+                <w:color w:val="000000" w:themeColor="text1" w:themeTint="FF" w:themeShade="FF"/>
+                <w:sz w:val="20"/>
+                <w:szCs w:val="20"/>
+                <w:u w:val="none"/>
+              </w:rPr>
+            </w:pPr>
+            <w:r>
+              <w:rPr>
+                <w:rFonts w:ascii="Times New Roman" w:hAnsi="Times New Roman" w:eastAsia="Times New Roman" w:cs="Times New Roman"/>
+                <w:b w:val="0"/>
+                <w:bCs w:val="0"/>
+                <w:i w:val="0"/>
+                <w:iCs w:val="0"/>
+                <w:strike w:val="0"/>
+                <w:dstrike w:val="0"/>
+                <w:color w:val="000000" w:themeColor="text1" w:themeTint="FF" w:themeShade="FF"/>
+                <w:sz w:val="20"/>
+                <w:szCs w:val="20"/>
+                <w:u w:val="none"/>
+              </w:rPr>
+              <w:t>Borrar artículo de favoritos</w:t>
+            </w:r>
+          </w:p>
+        </w:tc>
+        <w:tc>
+          <w:tcPr>
+            <w:tcW w:w="3345" w:type="dxa"/>
+            <w:tcMar/>
+            <w:vAlign w:val="top"/>
+          </w:tcPr>
+          <w:p>
+            <w:pPr>
+              <w:pStyle w:val="Normal"/>
+              <w:bidi w:val="0"/>
+              <w:spacing w:before="0" w:beforeAutospacing="off" w:after="0" w:afterAutospacing="off" w:line="259" w:lineRule="auto"/>
+              <w:ind w:left="0" w:right="0"/>
+              <w:jc w:val="center"/>
+            </w:pPr>
+            <w:r>
+              <w:rPr>
+                <w:rFonts w:ascii="Times New Roman" w:hAnsi="Times New Roman" w:eastAsia="Times New Roman" w:cs="Times New Roman"/>
+                <w:b w:val="0"/>
+                <w:bCs w:val="0"/>
+                <w:i w:val="0"/>
+                <w:iCs w:val="0"/>
+                <w:strike w:val="0"/>
+                <w:dstrike w:val="0"/>
+                <w:color w:val="000000" w:themeColor="text1" w:themeTint="FF" w:themeShade="FF"/>
+                <w:sz w:val="20"/>
+                <w:szCs w:val="20"/>
+                <w:u w:val="none"/>
+              </w:rPr>
+              <w:t>8</w:t>
+            </w:r>
+          </w:p>
+        </w:tc>
+      </w:tr>
+      <w:tr>
+        <w:trPr>
+          <w:trHeight w:val="300"/>
+        </w:trPr>
+        <w:tc>
+          <w:tcPr>
+            <w:tcW w:w="1815" w:type="dxa"/>
+            <w:tcMar/>
+            <w:vAlign w:val="top"/>
+          </w:tcPr>
+          <w:p>
+            <w:pPr>
+              <w:bidi w:val="0"/>
+              <w:spacing w:before="0" w:beforeAutospacing="off" w:after="0" w:afterAutospacing="off"/>
+              <w:jc w:val="center"/>
+              <w:rPr>
+                <w:rFonts w:ascii="Times New Roman" w:hAnsi="Times New Roman" w:eastAsia="Times New Roman" w:cs="Times New Roman"/>
+                <w:b w:val="0"/>
+                <w:bCs w:val="0"/>
+                <w:i w:val="0"/>
+                <w:iCs w:val="0"/>
+                <w:strike w:val="0"/>
+                <w:dstrike w:val="0"/>
+                <w:color w:val="000000" w:themeColor="text1" w:themeTint="FF" w:themeShade="FF"/>
+                <w:sz w:val="20"/>
+                <w:szCs w:val="20"/>
+                <w:u w:val="none"/>
+              </w:rPr>
+            </w:pPr>
+            <w:r>
+              <w:rPr>
+                <w:rFonts w:ascii="Times New Roman" w:hAnsi="Times New Roman" w:eastAsia="Times New Roman" w:cs="Times New Roman"/>
+                <w:b w:val="0"/>
+                <w:bCs w:val="0"/>
+                <w:i w:val="0"/>
+                <w:iCs w:val="0"/>
+                <w:strike w:val="0"/>
+                <w:dstrike w:val="0"/>
+                <w:color w:val="000000" w:themeColor="text1" w:themeTint="FF" w:themeShade="FF"/>
+                <w:sz w:val="20"/>
+                <w:szCs w:val="20"/>
+                <w:u w:val="none"/>
+              </w:rPr>
+              <w:t>EP-12</w:t>
+            </w:r>
+          </w:p>
+        </w:tc>
+        <w:tc>
+          <w:tcPr>
+            <w:tcW w:w="3855" w:type="dxa"/>
+            <w:tcMar/>
+            <w:vAlign w:val="top"/>
+          </w:tcPr>
+          <w:p>
+            <w:pPr>
+              <w:bidi w:val="0"/>
+              <w:spacing w:before="0" w:beforeAutospacing="off" w:after="0" w:afterAutospacing="off"/>
+              <w:jc w:val="center"/>
+              <w:rPr>
+                <w:rFonts w:ascii="Times New Roman" w:hAnsi="Times New Roman" w:eastAsia="Times New Roman" w:cs="Times New Roman"/>
+                <w:b w:val="0"/>
+                <w:bCs w:val="0"/>
+                <w:i w:val="0"/>
+                <w:iCs w:val="0"/>
+                <w:strike w:val="0"/>
+                <w:dstrike w:val="0"/>
+                <w:color w:val="000000" w:themeColor="text1" w:themeTint="FF" w:themeShade="FF"/>
+                <w:sz w:val="20"/>
+                <w:szCs w:val="20"/>
+                <w:u w:val="none"/>
+              </w:rPr>
+            </w:pPr>
+            <w:r>
+              <w:rPr>
+                <w:rFonts w:ascii="Times New Roman" w:hAnsi="Times New Roman" w:eastAsia="Times New Roman" w:cs="Times New Roman"/>
+                <w:b w:val="0"/>
+                <w:bCs w:val="0"/>
+                <w:i w:val="0"/>
+                <w:iCs w:val="0"/>
+                <w:strike w:val="0"/>
+                <w:dstrike w:val="0"/>
+                <w:color w:val="000000" w:themeColor="text1" w:themeTint="FF" w:themeShade="FF"/>
+                <w:sz w:val="20"/>
+                <w:szCs w:val="20"/>
+                <w:u w:val="none"/>
+              </w:rPr>
+              <w:t>Búsqueda</w:t>
+            </w:r>
+            <w:r>
+              <w:rPr>
+                <w:rFonts w:ascii="Times New Roman" w:hAnsi="Times New Roman" w:eastAsia="Times New Roman" w:cs="Times New Roman"/>
+                <w:b w:val="0"/>
+                <w:bCs w:val="0"/>
+                <w:i w:val="0"/>
+                <w:iCs w:val="0"/>
+                <w:strike w:val="0"/>
+                <w:dstrike w:val="0"/>
+                <w:color w:val="000000" w:themeColor="text1" w:themeTint="FF" w:themeShade="FF"/>
+                <w:sz w:val="20"/>
+                <w:szCs w:val="20"/>
+                <w:u w:val="none"/>
+              </w:rPr>
+              <w:t xml:space="preserve"> avanzada con filtros</w:t>
+            </w:r>
+          </w:p>
+        </w:tc>
+        <w:tc>
+          <w:tcPr>
+            <w:tcW w:w="3345" w:type="dxa"/>
+            <w:tcMar/>
+            <w:vAlign w:val="top"/>
+          </w:tcPr>
+          <w:p>
+            <w:pPr>
+              <w:bidi w:val="0"/>
+              <w:spacing w:before="0" w:beforeAutospacing="off" w:after="0" w:afterAutospacing="off"/>
+              <w:jc w:val="center"/>
+              <w:rPr>
+                <w:rFonts w:ascii="Times New Roman" w:hAnsi="Times New Roman" w:eastAsia="Times New Roman" w:cs="Times New Roman"/>
+                <w:b w:val="0"/>
+                <w:bCs w:val="0"/>
+                <w:i w:val="0"/>
+                <w:iCs w:val="0"/>
+                <w:strike w:val="0"/>
+                <w:dstrike w:val="0"/>
+                <w:color w:val="000000" w:themeColor="text1" w:themeTint="FF" w:themeShade="FF"/>
+                <w:sz w:val="20"/>
+                <w:szCs w:val="20"/>
+                <w:u w:val="none"/>
+              </w:rPr>
+            </w:pPr>
+            <w:r>
+              <w:rPr>
+                <w:rFonts w:ascii="Times New Roman" w:hAnsi="Times New Roman" w:eastAsia="Times New Roman" w:cs="Times New Roman"/>
+                <w:b w:val="0"/>
+                <w:bCs w:val="0"/>
+                <w:i w:val="0"/>
+                <w:iCs w:val="0"/>
+                <w:strike w:val="0"/>
+                <w:dstrike w:val="0"/>
+                <w:color w:val="000000" w:themeColor="text1" w:themeTint="FF" w:themeShade="FF"/>
+                <w:sz w:val="20"/>
+                <w:szCs w:val="20"/>
+                <w:u w:val="none"/>
+              </w:rPr>
+              <w:t>24</w:t>
+            </w:r>
+          </w:p>
+        </w:tc>
+      </w:tr>
+      <w:tr>
+        <w:trPr>
+          <w:trHeight w:val="300"/>
+        </w:trPr>
+        <w:tc>
+          <w:tcPr>
+            <w:tcW w:w="1815" w:type="dxa"/>
+            <w:tcMar/>
+            <w:vAlign w:val="top"/>
+          </w:tcPr>
+          <w:p>
+            <w:pPr>
+              <w:bidi w:val="0"/>
+              <w:spacing w:before="0" w:beforeAutospacing="off" w:after="0" w:afterAutospacing="off"/>
+              <w:jc w:val="center"/>
+              <w:rPr>
+                <w:rFonts w:ascii="Times New Roman" w:hAnsi="Times New Roman" w:eastAsia="Times New Roman" w:cs="Times New Roman"/>
+                <w:b w:val="0"/>
+                <w:bCs w:val="0"/>
+                <w:i w:val="0"/>
+                <w:iCs w:val="0"/>
+                <w:strike w:val="0"/>
+                <w:dstrike w:val="0"/>
+                <w:color w:val="000000" w:themeColor="text1" w:themeTint="FF" w:themeShade="FF"/>
+                <w:sz w:val="20"/>
+                <w:szCs w:val="20"/>
+                <w:u w:val="none"/>
+              </w:rPr>
+            </w:pPr>
+            <w:r>
+              <w:rPr>
+                <w:rFonts w:ascii="Times New Roman" w:hAnsi="Times New Roman" w:eastAsia="Times New Roman" w:cs="Times New Roman"/>
+                <w:b w:val="0"/>
+                <w:bCs w:val="0"/>
+                <w:i w:val="0"/>
+                <w:iCs w:val="0"/>
+                <w:strike w:val="0"/>
+                <w:dstrike w:val="0"/>
+                <w:color w:val="000000" w:themeColor="text1" w:themeTint="FF" w:themeShade="FF"/>
+                <w:sz w:val="20"/>
+                <w:szCs w:val="20"/>
+                <w:u w:val="none"/>
+              </w:rPr>
+              <w:t>EP-13</w:t>
+            </w:r>
+          </w:p>
+        </w:tc>
+        <w:tc>
+          <w:tcPr>
+            <w:tcW w:w="3855" w:type="dxa"/>
+            <w:tcMar/>
+            <w:vAlign w:val="top"/>
+          </w:tcPr>
+          <w:p>
+            <w:pPr>
+              <w:bidi w:val="0"/>
+              <w:spacing w:before="0" w:beforeAutospacing="off" w:after="0" w:afterAutospacing="off"/>
+              <w:jc w:val="center"/>
+              <w:rPr>
+                <w:rFonts w:ascii="Times New Roman" w:hAnsi="Times New Roman" w:eastAsia="Times New Roman" w:cs="Times New Roman"/>
+                <w:b w:val="0"/>
+                <w:bCs w:val="0"/>
+                <w:i w:val="0"/>
+                <w:iCs w:val="0"/>
+                <w:strike w:val="0"/>
+                <w:dstrike w:val="0"/>
+                <w:color w:val="000000" w:themeColor="text1" w:themeTint="FF" w:themeShade="FF"/>
+                <w:sz w:val="20"/>
+                <w:szCs w:val="20"/>
+                <w:u w:val="none"/>
+              </w:rPr>
+            </w:pPr>
+            <w:r>
+              <w:rPr>
+                <w:rFonts w:ascii="Times New Roman" w:hAnsi="Times New Roman" w:eastAsia="Times New Roman" w:cs="Times New Roman"/>
+                <w:b w:val="0"/>
+                <w:bCs w:val="0"/>
+                <w:i w:val="0"/>
+                <w:iCs w:val="0"/>
+                <w:strike w:val="0"/>
+                <w:dstrike w:val="0"/>
+                <w:color w:val="000000" w:themeColor="text1" w:themeTint="FF" w:themeShade="FF"/>
+                <w:sz w:val="20"/>
+                <w:szCs w:val="20"/>
+                <w:u w:val="none"/>
+              </w:rPr>
+              <w:t xml:space="preserve">Consultar perfil con </w:t>
+            </w:r>
+            <w:r>
+              <w:rPr>
+                <w:rFonts w:ascii="Times New Roman" w:hAnsi="Times New Roman" w:eastAsia="Times New Roman" w:cs="Times New Roman"/>
+                <w:b w:val="0"/>
+                <w:bCs w:val="0"/>
+                <w:i w:val="0"/>
+                <w:iCs w:val="0"/>
+                <w:strike w:val="0"/>
+                <w:dstrike w:val="0"/>
+                <w:color w:val="000000" w:themeColor="text1" w:themeTint="FF" w:themeShade="FF"/>
+                <w:sz w:val="20"/>
+                <w:szCs w:val="20"/>
+                <w:u w:val="none"/>
+              </w:rPr>
+              <w:t>información</w:t>
+            </w:r>
+          </w:p>
+        </w:tc>
+        <w:tc>
+          <w:tcPr>
+            <w:tcW w:w="3345" w:type="dxa"/>
+            <w:tcMar/>
+            <w:vAlign w:val="top"/>
+          </w:tcPr>
+          <w:p>
+            <w:pPr>
+              <w:bidi w:val="0"/>
+              <w:spacing w:before="0" w:beforeAutospacing="off" w:after="0" w:afterAutospacing="off"/>
+              <w:jc w:val="center"/>
+              <w:rPr>
+                <w:rFonts w:ascii="Times New Roman" w:hAnsi="Times New Roman" w:eastAsia="Times New Roman" w:cs="Times New Roman"/>
+                <w:b w:val="0"/>
+                <w:bCs w:val="0"/>
+                <w:i w:val="0"/>
+                <w:iCs w:val="0"/>
+                <w:strike w:val="0"/>
+                <w:dstrike w:val="0"/>
+                <w:color w:val="000000" w:themeColor="text1" w:themeTint="FF" w:themeShade="FF"/>
+                <w:sz w:val="20"/>
+                <w:szCs w:val="20"/>
+                <w:u w:val="none"/>
+              </w:rPr>
+            </w:pPr>
+            <w:r>
+              <w:rPr>
+                <w:rFonts w:ascii="Times New Roman" w:hAnsi="Times New Roman" w:eastAsia="Times New Roman" w:cs="Times New Roman"/>
+                <w:b w:val="0"/>
+                <w:bCs w:val="0"/>
+                <w:i w:val="0"/>
+                <w:iCs w:val="0"/>
+                <w:strike w:val="0"/>
+                <w:dstrike w:val="0"/>
+                <w:color w:val="000000" w:themeColor="text1" w:themeTint="FF" w:themeShade="FF"/>
+                <w:sz w:val="20"/>
+                <w:szCs w:val="20"/>
+                <w:u w:val="none"/>
+              </w:rPr>
+              <w:t>9</w:t>
+            </w:r>
+          </w:p>
+        </w:tc>
+      </w:tr>
+      <w:tr>
+        <w:trPr>
+          <w:trHeight w:val="300"/>
+        </w:trPr>
+        <w:tc>
+          <w:tcPr>
+            <w:tcW w:w="1815" w:type="dxa"/>
+            <w:tcMar/>
+            <w:vAlign w:val="top"/>
+          </w:tcPr>
+          <w:p>
+            <w:pPr>
+              <w:bidi w:val="0"/>
+              <w:spacing w:before="0" w:beforeAutospacing="off" w:after="0" w:afterAutospacing="off"/>
+              <w:jc w:val="center"/>
+              <w:rPr>
+                <w:rFonts w:ascii="Times New Roman" w:hAnsi="Times New Roman" w:eastAsia="Times New Roman" w:cs="Times New Roman"/>
+                <w:b w:val="0"/>
+                <w:bCs w:val="0"/>
+                <w:i w:val="0"/>
+                <w:iCs w:val="0"/>
+                <w:strike w:val="0"/>
+                <w:dstrike w:val="0"/>
+                <w:color w:val="000000" w:themeColor="text1" w:themeTint="FF" w:themeShade="FF"/>
+                <w:sz w:val="20"/>
+                <w:szCs w:val="20"/>
+                <w:u w:val="none"/>
+              </w:rPr>
+            </w:pPr>
+            <w:r>
+              <w:rPr>
+                <w:rFonts w:ascii="Times New Roman" w:hAnsi="Times New Roman" w:eastAsia="Times New Roman" w:cs="Times New Roman"/>
+                <w:b w:val="0"/>
+                <w:bCs w:val="0"/>
+                <w:i w:val="0"/>
+                <w:iCs w:val="0"/>
+                <w:strike w:val="0"/>
+                <w:dstrike w:val="0"/>
+                <w:color w:val="000000" w:themeColor="text1" w:themeTint="FF" w:themeShade="FF"/>
+                <w:sz w:val="20"/>
+                <w:szCs w:val="20"/>
+                <w:u w:val="none"/>
+              </w:rPr>
+              <w:t>EP-14</w:t>
+            </w:r>
+          </w:p>
+        </w:tc>
+        <w:tc>
+          <w:tcPr>
+            <w:tcW w:w="3855" w:type="dxa"/>
+            <w:tcMar/>
+            <w:vAlign w:val="top"/>
+          </w:tcPr>
+          <w:p>
+            <w:pPr>
+              <w:bidi w:val="0"/>
+              <w:spacing w:before="0" w:beforeAutospacing="off" w:after="0" w:afterAutospacing="off"/>
+              <w:jc w:val="center"/>
+              <w:rPr>
+                <w:rFonts w:ascii="Times New Roman" w:hAnsi="Times New Roman" w:eastAsia="Times New Roman" w:cs="Times New Roman"/>
+                <w:b w:val="0"/>
+                <w:bCs w:val="0"/>
+                <w:i w:val="0"/>
+                <w:iCs w:val="0"/>
+                <w:strike w:val="0"/>
+                <w:dstrike w:val="0"/>
+                <w:color w:val="000000" w:themeColor="text1" w:themeTint="FF" w:themeShade="FF"/>
+                <w:sz w:val="20"/>
+                <w:szCs w:val="20"/>
+                <w:u w:val="none"/>
+              </w:rPr>
+            </w:pPr>
+            <w:r>
+              <w:rPr>
+                <w:rFonts w:ascii="Times New Roman" w:hAnsi="Times New Roman" w:eastAsia="Times New Roman" w:cs="Times New Roman"/>
+                <w:b w:val="0"/>
+                <w:bCs w:val="0"/>
+                <w:i w:val="0"/>
+                <w:iCs w:val="0"/>
+                <w:strike w:val="0"/>
+                <w:dstrike w:val="0"/>
+                <w:color w:val="000000" w:themeColor="text1" w:themeTint="FF" w:themeShade="FF"/>
+                <w:sz w:val="20"/>
+                <w:szCs w:val="20"/>
+                <w:u w:val="none"/>
+              </w:rPr>
+              <w:t>Modificar perfil</w:t>
+            </w:r>
+          </w:p>
+        </w:tc>
+        <w:tc>
+          <w:tcPr>
+            <w:tcW w:w="3345" w:type="dxa"/>
+            <w:tcMar/>
+            <w:vAlign w:val="top"/>
+          </w:tcPr>
+          <w:p>
+            <w:pPr>
+              <w:pStyle w:val="Normal"/>
+              <w:bidi w:val="0"/>
+              <w:spacing w:before="0" w:beforeAutospacing="off" w:after="0" w:afterAutospacing="off" w:line="259" w:lineRule="auto"/>
+              <w:ind w:left="0" w:right="0"/>
+              <w:jc w:val="center"/>
+            </w:pPr>
+            <w:r>
+              <w:rPr>
+                <w:rFonts w:ascii="Times New Roman" w:hAnsi="Times New Roman" w:eastAsia="Times New Roman" w:cs="Times New Roman"/>
+                <w:b w:val="0"/>
+                <w:bCs w:val="0"/>
+                <w:i w:val="0"/>
+                <w:iCs w:val="0"/>
+                <w:strike w:val="0"/>
+                <w:dstrike w:val="0"/>
+                <w:color w:val="000000" w:themeColor="text1" w:themeTint="FF" w:themeShade="FF"/>
+                <w:sz w:val="20"/>
+                <w:szCs w:val="20"/>
+                <w:u w:val="none"/>
+              </w:rPr>
+              <w:t>8</w:t>
+            </w:r>
+          </w:p>
+        </w:tc>
+      </w:tr>
+      <w:tr>
+        <w:trPr>
+          <w:trHeight w:val="300"/>
+        </w:trPr>
+        <w:tc>
+          <w:tcPr>
+            <w:tcW w:w="1815" w:type="dxa"/>
+            <w:tcMar/>
+            <w:vAlign w:val="top"/>
+          </w:tcPr>
+          <w:p>
+            <w:pPr>
+              <w:bidi w:val="0"/>
+              <w:spacing w:before="0" w:beforeAutospacing="off" w:after="0" w:afterAutospacing="off"/>
+              <w:jc w:val="center"/>
+              <w:rPr>
+                <w:rFonts w:ascii="Times New Roman" w:hAnsi="Times New Roman" w:eastAsia="Times New Roman" w:cs="Times New Roman"/>
+                <w:b w:val="0"/>
+                <w:bCs w:val="0"/>
+                <w:i w:val="0"/>
+                <w:iCs w:val="0"/>
+                <w:strike w:val="0"/>
+                <w:dstrike w:val="0"/>
+                <w:color w:val="000000" w:themeColor="text1" w:themeTint="FF" w:themeShade="FF"/>
+                <w:sz w:val="20"/>
+                <w:szCs w:val="20"/>
+                <w:u w:val="none"/>
+              </w:rPr>
+            </w:pPr>
+            <w:r>
+              <w:rPr>
+                <w:rFonts w:ascii="Times New Roman" w:hAnsi="Times New Roman" w:eastAsia="Times New Roman" w:cs="Times New Roman"/>
+                <w:b w:val="0"/>
+                <w:bCs w:val="0"/>
+                <w:i w:val="0"/>
+                <w:iCs w:val="0"/>
+                <w:strike w:val="0"/>
+                <w:dstrike w:val="0"/>
+                <w:color w:val="000000" w:themeColor="text1" w:themeTint="FF" w:themeShade="FF"/>
+                <w:sz w:val="20"/>
+                <w:szCs w:val="20"/>
+                <w:u w:val="none"/>
+              </w:rPr>
+              <w:t>EP-15</w:t>
+            </w:r>
+          </w:p>
+        </w:tc>
+        <w:tc>
+          <w:tcPr>
+            <w:tcW w:w="3855" w:type="dxa"/>
+            <w:tcMar/>
+            <w:vAlign w:val="top"/>
+          </w:tcPr>
+          <w:p>
+            <w:pPr>
+              <w:bidi w:val="0"/>
+              <w:spacing w:before="0" w:beforeAutospacing="off" w:after="0" w:afterAutospacing="off"/>
+              <w:jc w:val="center"/>
+              <w:rPr>
+                <w:rFonts w:ascii="Times New Roman" w:hAnsi="Times New Roman" w:eastAsia="Times New Roman" w:cs="Times New Roman"/>
+                <w:b w:val="0"/>
+                <w:bCs w:val="0"/>
+                <w:i w:val="0"/>
+                <w:iCs w:val="0"/>
+                <w:strike w:val="0"/>
+                <w:dstrike w:val="0"/>
+                <w:color w:val="000000" w:themeColor="text1" w:themeTint="FF" w:themeShade="FF"/>
+                <w:sz w:val="20"/>
+                <w:szCs w:val="20"/>
+                <w:u w:val="none"/>
+              </w:rPr>
+            </w:pPr>
+            <w:r>
+              <w:rPr>
+                <w:rFonts w:ascii="Times New Roman" w:hAnsi="Times New Roman" w:eastAsia="Times New Roman" w:cs="Times New Roman"/>
+                <w:b w:val="0"/>
+                <w:bCs w:val="0"/>
+                <w:i w:val="0"/>
+                <w:iCs w:val="0"/>
+                <w:strike w:val="0"/>
+                <w:dstrike w:val="0"/>
+                <w:color w:val="000000" w:themeColor="text1" w:themeTint="FF" w:themeShade="FF"/>
+                <w:sz w:val="20"/>
+                <w:szCs w:val="20"/>
+                <w:u w:val="none"/>
+              </w:rPr>
+              <w:t>Borrar perfil</w:t>
+            </w:r>
+          </w:p>
+        </w:tc>
+        <w:tc>
+          <w:tcPr>
+            <w:tcW w:w="3345" w:type="dxa"/>
+            <w:tcMar/>
+            <w:vAlign w:val="top"/>
+          </w:tcPr>
+          <w:p>
+            <w:pPr>
+              <w:pStyle w:val="Normal"/>
+              <w:bidi w:val="0"/>
+              <w:spacing w:before="0" w:beforeAutospacing="off" w:after="0" w:afterAutospacing="off" w:line="259" w:lineRule="auto"/>
+              <w:ind w:left="0" w:right="0"/>
+              <w:jc w:val="center"/>
+            </w:pPr>
+            <w:r>
+              <w:rPr>
+                <w:rFonts w:ascii="Times New Roman" w:hAnsi="Times New Roman" w:eastAsia="Times New Roman" w:cs="Times New Roman"/>
+                <w:b w:val="0"/>
+                <w:bCs w:val="0"/>
+                <w:i w:val="0"/>
+                <w:iCs w:val="0"/>
+                <w:strike w:val="0"/>
+                <w:dstrike w:val="0"/>
+                <w:color w:val="000000" w:themeColor="text1" w:themeTint="FF" w:themeShade="FF"/>
+                <w:sz w:val="20"/>
+                <w:szCs w:val="20"/>
+                <w:u w:val="none"/>
+              </w:rPr>
+              <w:t>8</w:t>
+            </w:r>
+          </w:p>
+        </w:tc>
+      </w:tr>
+      <w:tr>
+        <w:trPr>
+          <w:trHeight w:val="300"/>
+        </w:trPr>
+        <w:tc>
+          <w:tcPr>
+            <w:tcW w:w="1815" w:type="dxa"/>
+            <w:tcMar/>
+            <w:vAlign w:val="top"/>
+          </w:tcPr>
+          <w:p>
+            <w:pPr>
+              <w:bidi w:val="0"/>
+              <w:spacing w:before="0" w:beforeAutospacing="off" w:after="0" w:afterAutospacing="off"/>
+              <w:jc w:val="center"/>
+              <w:rPr>
+                <w:rFonts w:ascii="Times New Roman" w:hAnsi="Times New Roman" w:eastAsia="Times New Roman" w:cs="Times New Roman"/>
+                <w:b w:val="0"/>
+                <w:bCs w:val="0"/>
+                <w:i w:val="0"/>
+                <w:iCs w:val="0"/>
+                <w:strike w:val="0"/>
+                <w:dstrike w:val="0"/>
+                <w:color w:val="000000" w:themeColor="text1" w:themeTint="FF" w:themeShade="FF"/>
+                <w:sz w:val="20"/>
+                <w:szCs w:val="20"/>
+                <w:u w:val="none"/>
+              </w:rPr>
+            </w:pPr>
+            <w:r>
+              <w:rPr>
+                <w:rFonts w:ascii="Times New Roman" w:hAnsi="Times New Roman" w:eastAsia="Times New Roman" w:cs="Times New Roman"/>
+                <w:b w:val="0"/>
+                <w:bCs w:val="0"/>
+                <w:i w:val="0"/>
+                <w:iCs w:val="0"/>
+                <w:strike w:val="0"/>
+                <w:dstrike w:val="0"/>
+                <w:color w:val="000000" w:themeColor="text1" w:themeTint="FF" w:themeShade="FF"/>
+                <w:sz w:val="20"/>
+                <w:szCs w:val="20"/>
+                <w:u w:val="none"/>
+              </w:rPr>
+              <w:t>EP-16</w:t>
+            </w:r>
+          </w:p>
+        </w:tc>
+        <w:tc>
+          <w:tcPr>
+            <w:tcW w:w="3855" w:type="dxa"/>
+            <w:tcMar/>
+            <w:vAlign w:val="top"/>
+          </w:tcPr>
+          <w:p>
+            <w:pPr>
+              <w:bidi w:val="0"/>
+              <w:spacing w:before="0" w:beforeAutospacing="off" w:after="0" w:afterAutospacing="off"/>
+              <w:jc w:val="center"/>
+              <w:rPr>
+                <w:rFonts w:ascii="Times New Roman" w:hAnsi="Times New Roman" w:eastAsia="Times New Roman" w:cs="Times New Roman"/>
+                <w:b w:val="0"/>
+                <w:bCs w:val="0"/>
+                <w:i w:val="0"/>
+                <w:iCs w:val="0"/>
+                <w:strike w:val="0"/>
+                <w:dstrike w:val="0"/>
+                <w:color w:val="000000" w:themeColor="text1" w:themeTint="FF" w:themeShade="FF"/>
+                <w:sz w:val="20"/>
+                <w:szCs w:val="20"/>
+                <w:u w:val="none"/>
+              </w:rPr>
+            </w:pPr>
+            <w:r>
+              <w:rPr>
+                <w:rFonts w:ascii="Times New Roman" w:hAnsi="Times New Roman" w:eastAsia="Times New Roman" w:cs="Times New Roman"/>
+                <w:b w:val="0"/>
+                <w:bCs w:val="0"/>
+                <w:i w:val="0"/>
+                <w:iCs w:val="0"/>
+                <w:strike w:val="0"/>
+                <w:dstrike w:val="0"/>
+                <w:color w:val="000000" w:themeColor="text1" w:themeTint="FF" w:themeShade="FF"/>
+                <w:sz w:val="20"/>
+                <w:szCs w:val="20"/>
+                <w:u w:val="none"/>
+              </w:rPr>
+              <w:t>Realizar compra de un artículo</w:t>
+            </w:r>
+          </w:p>
+        </w:tc>
+        <w:tc>
+          <w:tcPr>
+            <w:tcW w:w="3345" w:type="dxa"/>
+            <w:tcMar/>
+            <w:vAlign w:val="top"/>
+          </w:tcPr>
+          <w:p>
+            <w:pPr>
+              <w:bidi w:val="0"/>
+              <w:spacing w:before="0" w:beforeAutospacing="off" w:after="0" w:afterAutospacing="off"/>
+              <w:jc w:val="center"/>
+              <w:rPr>
+                <w:rFonts w:ascii="Times New Roman" w:hAnsi="Times New Roman" w:eastAsia="Times New Roman" w:cs="Times New Roman"/>
+                <w:b w:val="0"/>
+                <w:bCs w:val="0"/>
+                <w:i w:val="0"/>
+                <w:iCs w:val="0"/>
+                <w:strike w:val="0"/>
+                <w:dstrike w:val="0"/>
+                <w:color w:val="000000" w:themeColor="text1" w:themeTint="FF" w:themeShade="FF"/>
+                <w:sz w:val="20"/>
+                <w:szCs w:val="20"/>
+                <w:u w:val="none"/>
+              </w:rPr>
+            </w:pPr>
+            <w:r>
+              <w:rPr>
+                <w:rFonts w:ascii="Times New Roman" w:hAnsi="Times New Roman" w:eastAsia="Times New Roman" w:cs="Times New Roman"/>
+                <w:b w:val="0"/>
+                <w:bCs w:val="0"/>
+                <w:i w:val="0"/>
+                <w:iCs w:val="0"/>
+                <w:strike w:val="0"/>
+                <w:dstrike w:val="0"/>
+                <w:color w:val="000000" w:themeColor="text1" w:themeTint="FF" w:themeShade="FF"/>
+                <w:sz w:val="20"/>
+                <w:szCs w:val="20"/>
+                <w:u w:val="none"/>
+              </w:rPr>
+              <w:t>11</w:t>
+            </w:r>
+          </w:p>
+        </w:tc>
+      </w:tr>
+    </w:tbl>
     <w:p>
       <w:pPr>
         <w:pStyle w:val="Normal"/>
@@ -6140,6 +8462,91 @@
 
 <file path=word/numbering.xml><?xml version="1.0" encoding="utf-8"?>
 <w:numbering xmlns:w="http://schemas.openxmlformats.org/wordprocessingml/2006/main">
+  <w:abstractNum xmlns:w="http://schemas.openxmlformats.org/wordprocessingml/2006/main" w:abstractNumId="18">
+    <w:nsid w:val="2ea08a38"/>
+    <w:multiLevelType xmlns:w="http://schemas.openxmlformats.org/wordprocessingml/2006/main" w:val="hybridMultilevel"/>
+    <w:lvl xmlns:w="http://schemas.openxmlformats.org/wordprocessingml/2006/main" w:ilvl="0">
+      <w:start w:val="1"/>
+      <w:numFmt w:val="decimal"/>
+      <w:lvlText w:val="%1."/>
+      <w:lvlJc w:val="left"/>
+      <w:pPr>
+        <w:ind w:left="720" w:hanging="360"/>
+      </w:pPr>
+    </w:lvl>
+    <w:lvl xmlns:w="http://schemas.openxmlformats.org/wordprocessingml/2006/main" w:ilvl="1">
+      <w:start w:val="1"/>
+      <w:numFmt w:val="lowerLetter"/>
+      <w:lvlText w:val="%2."/>
+      <w:lvlJc w:val="left"/>
+      <w:pPr>
+        <w:ind w:left="1440" w:hanging="360"/>
+      </w:pPr>
+    </w:lvl>
+    <w:lvl xmlns:w="http://schemas.openxmlformats.org/wordprocessingml/2006/main" w:ilvl="2">
+      <w:start w:val="1"/>
+      <w:numFmt w:val="lowerRoman"/>
+      <w:lvlText w:val="%3."/>
+      <w:lvlJc w:val="right"/>
+      <w:pPr>
+        <w:ind w:left="2160" w:hanging="180"/>
+      </w:pPr>
+    </w:lvl>
+    <w:lvl xmlns:w="http://schemas.openxmlformats.org/wordprocessingml/2006/main" w:ilvl="3">
+      <w:start w:val="1"/>
+      <w:numFmt w:val="decimal"/>
+      <w:lvlText w:val="%4."/>
+      <w:lvlJc w:val="left"/>
+      <w:pPr>
+        <w:ind w:left="2880" w:hanging="360"/>
+      </w:pPr>
+    </w:lvl>
+    <w:lvl xmlns:w="http://schemas.openxmlformats.org/wordprocessingml/2006/main" w:ilvl="4">
+      <w:start w:val="1"/>
+      <w:numFmt w:val="lowerLetter"/>
+      <w:lvlText w:val="%5."/>
+      <w:lvlJc w:val="left"/>
+      <w:pPr>
+        <w:ind w:left="3600" w:hanging="360"/>
+      </w:pPr>
+    </w:lvl>
+    <w:lvl xmlns:w="http://schemas.openxmlformats.org/wordprocessingml/2006/main" w:ilvl="5">
+      <w:start w:val="1"/>
+      <w:numFmt w:val="lowerRoman"/>
+      <w:lvlText w:val="%6."/>
+      <w:lvlJc w:val="right"/>
+      <w:pPr>
+        <w:ind w:left="4320" w:hanging="180"/>
+      </w:pPr>
+    </w:lvl>
+    <w:lvl xmlns:w="http://schemas.openxmlformats.org/wordprocessingml/2006/main" w:ilvl="6">
+      <w:start w:val="1"/>
+      <w:numFmt w:val="decimal"/>
+      <w:lvlText w:val="%7."/>
+      <w:lvlJc w:val="left"/>
+      <w:pPr>
+        <w:ind w:left="5040" w:hanging="360"/>
+      </w:pPr>
+    </w:lvl>
+    <w:lvl xmlns:w="http://schemas.openxmlformats.org/wordprocessingml/2006/main" w:ilvl="7">
+      <w:start w:val="1"/>
+      <w:numFmt w:val="lowerLetter"/>
+      <w:lvlText w:val="%8."/>
+      <w:lvlJc w:val="left"/>
+      <w:pPr>
+        <w:ind w:left="5760" w:hanging="360"/>
+      </w:pPr>
+    </w:lvl>
+    <w:lvl xmlns:w="http://schemas.openxmlformats.org/wordprocessingml/2006/main" w:ilvl="8">
+      <w:start w:val="1"/>
+      <w:numFmt w:val="lowerRoman"/>
+      <w:lvlText w:val="%9."/>
+      <w:lvlJc w:val="right"/>
+      <w:pPr>
+        <w:ind w:left="6480" w:hanging="180"/>
+      </w:pPr>
+    </w:lvl>
+  </w:abstractNum>
   <w:abstractNum xmlns:w="http://schemas.openxmlformats.org/wordprocessingml/2006/main" w:abstractNumId="17">
     <w:nsid w:val="690c36a4"/>
     <w:multiLevelType xmlns:w="http://schemas.openxmlformats.org/wordprocessingml/2006/main" w:val="hybridMultilevel"/>
@@ -7585,6 +9992,9 @@
       </w:pPr>
     </w:lvl>
   </w:abstractNum>
+  <w:num w:numId="18">
+    <w:abstractNumId w:val="18"/>
+  </w:num>
   <w:num w:numId="17">
     <w:abstractNumId w:val="17"/>
   </w:num>

</xml_diff>

<commit_message>
Cambio de RE a HU en ids
</commit_message>
<xml_diff>
--- a/Planificación GPS.docx
+++ b/Planificación GPS.docx
@@ -3514,57 +3514,6 @@
     </w:p>
     <w:p>
       <w:pPr>
-        <w:pStyle w:val="Normal"/>
-        <w:ind w:left="0"/>
-        <w:rPr>
-          <w:rFonts w:ascii="Times New Roman" w:hAnsi="Times New Roman" w:eastAsia="Times New Roman" w:cs="Times New Roman"/>
-          <w:b w:val="1"/>
-          <w:bCs w:val="1"/>
-        </w:rPr>
-      </w:pPr>
-      <w:r>
-        <w:rPr>
-          <w:rFonts w:ascii="Times New Roman" w:hAnsi="Times New Roman" w:eastAsia="Times New Roman" w:cs="Times New Roman"/>
-          <w:b w:val="1"/>
-          <w:bCs w:val="1"/>
-        </w:rPr>
-        <w:t xml:space="preserve">Consultar </w:t>
-      </w:r>
-      <w:r>
-        <w:rPr>
-          <w:rFonts w:ascii="Times New Roman" w:hAnsi="Times New Roman" w:eastAsia="Times New Roman" w:cs="Times New Roman"/>
-          <w:b w:val="1"/>
-          <w:bCs w:val="1"/>
-        </w:rPr>
-        <w:t>artículos</w:t>
-      </w:r>
-      <w:r>
-        <w:rPr>
-          <w:rFonts w:ascii="Times New Roman" w:hAnsi="Times New Roman" w:eastAsia="Times New Roman" w:cs="Times New Roman"/>
-          <w:b w:val="1"/>
-          <w:bCs w:val="1"/>
-        </w:rPr>
-        <w:t xml:space="preserve"> en </w:t>
-      </w:r>
-      <w:r>
-        <w:rPr>
-          <w:rFonts w:ascii="Times New Roman" w:hAnsi="Times New Roman" w:eastAsia="Times New Roman" w:cs="Times New Roman"/>
-          <w:b w:val="1"/>
-          <w:bCs w:val="1"/>
-        </w:rPr>
-        <w:t>favori</w:t>
-      </w:r>
-      <w:r>
-        <w:rPr>
-          <w:rFonts w:ascii="Times New Roman" w:hAnsi="Times New Roman" w:eastAsia="Times New Roman" w:cs="Times New Roman"/>
-          <w:b w:val="1"/>
-          <w:bCs w:val="1"/>
-        </w:rPr>
-        <w:t>to</w:t>
-      </w:r>
-    </w:p>
-    <w:p>
-      <w:pPr>
         <w:pStyle w:val="ListParagraph"/>
         <w:numPr>
           <w:ilvl w:val="0"/>
@@ -3715,106 +3664,6 @@
     </w:p>
     <w:p>
       <w:pPr>
-        <w:pStyle w:val="Normal"/>
-        <w:ind w:left="0"/>
-        <w:rPr>
-          <w:rFonts w:ascii="Times New Roman" w:hAnsi="Times New Roman" w:eastAsia="Times New Roman" w:cs="Times New Roman"/>
-          <w:b w:val="1"/>
-          <w:bCs w:val="1"/>
-        </w:rPr>
-      </w:pPr>
-      <w:r>
-        <w:rPr>
-          <w:rFonts w:ascii="Times New Roman" w:hAnsi="Times New Roman" w:eastAsia="Times New Roman" w:cs="Times New Roman"/>
-          <w:b w:val="1"/>
-          <w:bCs w:val="1"/>
-        </w:rPr>
-        <w:t xml:space="preserve">Consultar listado de </w:t>
-      </w:r>
-      <w:r>
-        <w:rPr>
-          <w:rFonts w:ascii="Times New Roman" w:hAnsi="Times New Roman" w:eastAsia="Times New Roman" w:cs="Times New Roman"/>
-          <w:b w:val="1"/>
-          <w:bCs w:val="1"/>
-        </w:rPr>
-        <w:t>artículos</w:t>
-      </w:r>
-    </w:p>
-    <w:p>
-      <w:pPr>
-        <w:pStyle w:val="Normal"/>
-        <w:ind w:left="0"/>
-        <w:rPr>
-          <w:rFonts w:ascii="Times New Roman" w:hAnsi="Times New Roman" w:eastAsia="Times New Roman" w:cs="Times New Roman"/>
-          <w:b w:val="1"/>
-          <w:bCs w:val="1"/>
-        </w:rPr>
-      </w:pPr>
-      <w:r>
-        <w:rPr>
-          <w:rFonts w:ascii="Times New Roman" w:hAnsi="Times New Roman" w:eastAsia="Times New Roman" w:cs="Times New Roman"/>
-          <w:b w:val="1"/>
-          <w:bCs w:val="1"/>
-        </w:rPr>
-        <w:t>Consultar comentario</w:t>
-      </w:r>
-    </w:p>
-    <w:p>
-      <w:pPr>
-        <w:pStyle w:val="Normal"/>
-        <w:ind w:left="0"/>
-        <w:rPr>
-          <w:rFonts w:ascii="Times New Roman" w:hAnsi="Times New Roman" w:eastAsia="Times New Roman" w:cs="Times New Roman"/>
-          <w:b w:val="1"/>
-          <w:bCs w:val="1"/>
-        </w:rPr>
-      </w:pPr>
-      <w:r>
-        <w:rPr>
-          <w:rFonts w:ascii="Times New Roman" w:hAnsi="Times New Roman" w:eastAsia="Times New Roman" w:cs="Times New Roman"/>
-          <w:b w:val="1"/>
-          <w:bCs w:val="1"/>
-        </w:rPr>
-        <w:t xml:space="preserve">Borrar </w:t>
-      </w:r>
-      <w:r>
-        <w:rPr>
-          <w:rFonts w:ascii="Times New Roman" w:hAnsi="Times New Roman" w:eastAsia="Times New Roman" w:cs="Times New Roman"/>
-          <w:b w:val="1"/>
-          <w:bCs w:val="1"/>
-        </w:rPr>
-        <w:t>comentari</w:t>
-      </w:r>
-      <w:r>
-        <w:rPr>
-          <w:rFonts w:ascii="Times New Roman" w:hAnsi="Times New Roman" w:eastAsia="Times New Roman" w:cs="Times New Roman"/>
-          <w:b w:val="1"/>
-          <w:bCs w:val="1"/>
-        </w:rPr>
-        <w:t>o</w:t>
-      </w:r>
-    </w:p>
-    <w:p>
-      <w:pPr>
-        <w:pStyle w:val="Normal"/>
-        <w:ind w:left="0"/>
-        <w:rPr>
-          <w:rFonts w:ascii="Times New Roman" w:hAnsi="Times New Roman" w:eastAsia="Times New Roman" w:cs="Times New Roman"/>
-          <w:b w:val="1"/>
-          <w:bCs w:val="1"/>
-        </w:rPr>
-      </w:pPr>
-      <w:r>
-        <w:rPr>
-          <w:rFonts w:ascii="Times New Roman" w:hAnsi="Times New Roman" w:eastAsia="Times New Roman" w:cs="Times New Roman"/>
-          <w:b w:val="1"/>
-          <w:bCs w:val="1"/>
-        </w:rPr>
-        <w:t>Cambiar idioma de la aplicación</w:t>
-      </w:r>
-    </w:p>
-    <w:p>
-      <w:pPr>
         <w:pStyle w:val="ListParagraph"/>
         <w:numPr>
           <w:ilvl w:val="0"/>
@@ -3981,33 +3830,6 @@
           <w:lang w:val="es-ES"/>
         </w:rPr>
         <w:t>Como usuario, necesito poder borrar mi perfil con el fin de eliminarlo de la plataforma.</w:t>
-      </w:r>
-    </w:p>
-    <w:p>
-      <w:pPr>
-        <w:pStyle w:val="Normal"/>
-        <w:ind w:left="0"/>
-        <w:rPr>
-          <w:rFonts w:ascii="Times New Roman" w:hAnsi="Times New Roman" w:eastAsia="Times New Roman" w:cs="Times New Roman"/>
-          <w:b w:val="1"/>
-          <w:bCs w:val="1"/>
-        </w:rPr>
-      </w:pPr>
-      <w:r>
-        <w:rPr>
-          <w:rFonts w:ascii="Times New Roman" w:hAnsi="Times New Roman" w:eastAsia="Times New Roman" w:cs="Times New Roman"/>
-          <w:b w:val="1"/>
-          <w:bCs w:val="1"/>
-        </w:rPr>
-        <w:t xml:space="preserve">Consultar ayuda sobre la </w:t>
-      </w:r>
-      <w:r>
-        <w:rPr>
-          <w:rFonts w:ascii="Times New Roman" w:hAnsi="Times New Roman" w:eastAsia="Times New Roman" w:cs="Times New Roman"/>
-          <w:b w:val="1"/>
-          <w:bCs w:val="1"/>
-        </w:rPr>
-        <w:t>aplicación</w:t>
       </w:r>
     </w:p>
     <w:p>
@@ -4076,6 +3898,120 @@
           <w:lang w:val="es-ES"/>
         </w:rPr>
         <w:t>Como usuario comprador, necesito comprar un artículo de segunda mano porque estoy interesado en obtenerlo.</w:t>
+      </w:r>
+    </w:p>
+    <w:p>
+      <w:pPr>
+        <w:pStyle w:val="Normal"/>
+        <w:ind w:left="0"/>
+        <w:rPr>
+          <w:rFonts w:ascii="Times New Roman" w:hAnsi="Times New Roman" w:eastAsia="Times New Roman" w:cs="Times New Roman"/>
+          <w:b w:val="1"/>
+          <w:bCs w:val="1"/>
+        </w:rPr>
+      </w:pPr>
+      <w:r>
+        <w:rPr>
+          <w:rFonts w:ascii="Times New Roman" w:hAnsi="Times New Roman" w:eastAsia="Times New Roman" w:cs="Times New Roman"/>
+          <w:b w:val="1"/>
+          <w:bCs w:val="1"/>
+        </w:rPr>
+        <w:t>Consultar artículos en favorito</w:t>
+      </w:r>
+    </w:p>
+    <w:p>
+      <w:pPr>
+        <w:pStyle w:val="Normal"/>
+        <w:ind w:left="0"/>
+        <w:rPr>
+          <w:rFonts w:ascii="Times New Roman" w:hAnsi="Times New Roman" w:eastAsia="Times New Roman" w:cs="Times New Roman"/>
+          <w:b w:val="1"/>
+          <w:bCs w:val="1"/>
+        </w:rPr>
+      </w:pPr>
+      <w:r>
+        <w:rPr>
+          <w:rFonts w:ascii="Times New Roman" w:hAnsi="Times New Roman" w:eastAsia="Times New Roman" w:cs="Times New Roman"/>
+          <w:b w:val="1"/>
+          <w:bCs w:val="1"/>
+        </w:rPr>
+        <w:t>Consultar listado de artículos</w:t>
+      </w:r>
+    </w:p>
+    <w:p>
+      <w:pPr>
+        <w:pStyle w:val="Normal"/>
+        <w:ind w:left="0"/>
+        <w:rPr>
+          <w:rFonts w:ascii="Times New Roman" w:hAnsi="Times New Roman" w:eastAsia="Times New Roman" w:cs="Times New Roman"/>
+          <w:b w:val="1"/>
+          <w:bCs w:val="1"/>
+        </w:rPr>
+      </w:pPr>
+      <w:r>
+        <w:rPr>
+          <w:rFonts w:ascii="Times New Roman" w:hAnsi="Times New Roman" w:eastAsia="Times New Roman" w:cs="Times New Roman"/>
+          <w:b w:val="1"/>
+          <w:bCs w:val="1"/>
+        </w:rPr>
+        <w:t>Consultar comentario</w:t>
+      </w:r>
+    </w:p>
+    <w:p>
+      <w:pPr>
+        <w:pStyle w:val="Normal"/>
+        <w:ind w:left="0"/>
+        <w:rPr>
+          <w:rFonts w:ascii="Times New Roman" w:hAnsi="Times New Roman" w:eastAsia="Times New Roman" w:cs="Times New Roman"/>
+          <w:b w:val="1"/>
+          <w:bCs w:val="1"/>
+        </w:rPr>
+      </w:pPr>
+      <w:r>
+        <w:rPr>
+          <w:rFonts w:ascii="Times New Roman" w:hAnsi="Times New Roman" w:eastAsia="Times New Roman" w:cs="Times New Roman"/>
+          <w:b w:val="1"/>
+          <w:bCs w:val="1"/>
+        </w:rPr>
+        <w:t>Borrar comentario</w:t>
+      </w:r>
+    </w:p>
+    <w:p>
+      <w:pPr>
+        <w:pStyle w:val="Normal"/>
+        <w:ind w:left="0"/>
+        <w:rPr>
+          <w:rFonts w:ascii="Times New Roman" w:hAnsi="Times New Roman" w:eastAsia="Times New Roman" w:cs="Times New Roman"/>
+          <w:b w:val="1"/>
+          <w:bCs w:val="1"/>
+        </w:rPr>
+      </w:pPr>
+      <w:r>
+        <w:rPr>
+          <w:rFonts w:ascii="Times New Roman" w:hAnsi="Times New Roman" w:eastAsia="Times New Roman" w:cs="Times New Roman"/>
+          <w:b w:val="1"/>
+          <w:bCs w:val="1"/>
+        </w:rPr>
+        <w:t>Cambiar idioma de la aplicación</w:t>
+      </w:r>
+    </w:p>
+    <w:p>
+      <w:pPr>
+        <w:pStyle w:val="Normal"/>
+        <w:ind w:left="0"/>
+        <w:rPr>
+          <w:rFonts w:ascii="Times New Roman" w:hAnsi="Times New Roman" w:eastAsia="Times New Roman" w:cs="Times New Roman"/>
+          <w:b w:val="1"/>
+          <w:bCs w:val="1"/>
+        </w:rPr>
+      </w:pPr>
+      <w:r>
+        <w:rPr>
+          <w:rFonts w:ascii="Times New Roman" w:hAnsi="Times New Roman" w:eastAsia="Times New Roman" w:cs="Times New Roman"/>
+          <w:b w:val="1"/>
+          <w:bCs w:val="1"/>
+        </w:rPr>
+        <w:t>Consultar ayuda sobre la aplicación</w:t>
       </w:r>
     </w:p>
     <w:p>
@@ -6357,6 +6293,7 @@
           </w:tcPr>
           <w:p>
             <w:pPr>
+              <w:pStyle w:val="Normal"/>
               <w:bidi w:val="0"/>
               <w:spacing w:before="0" w:beforeAutospacing="off" w:after="0" w:afterAutospacing="off"/>
               <w:jc w:val="center"/>
@@ -6388,7 +6325,23 @@
                 <w:szCs w:val="20"/>
                 <w:u w:val="none"/>
               </w:rPr>
-              <w:t>EP-1</w:t>
+              <w:t>HU</w:t>
+            </w:r>
+            <w:r>
+              <w:rPr>
+                <w:rFonts w:ascii="Times New Roman" w:hAnsi="Times New Roman" w:eastAsia="Times New Roman" w:cs="Times New Roman"/>
+                <w:b w:val="0"/>
+                <w:bCs w:val="0"/>
+                <w:i w:val="0"/>
+                <w:iCs w:val="0"/>
+                <w:strike w:val="0"/>
+                <w:dstrike w:val="0"/>
+                <w:color w:val="000000" w:themeColor="text1" w:themeTint="FF" w:themeShade="FF"/>
+                <w:sz w:val="20"/>
+                <w:szCs w:val="20"/>
+                <w:u w:val="none"/>
+              </w:rPr>
+              <w:t>-1</w:t>
             </w:r>
           </w:p>
         </w:tc>
@@ -6464,6 +6417,2058 @@
                 <w:u w:val="none"/>
               </w:rPr>
               <w:t>15</w:t>
+            </w:r>
+          </w:p>
+        </w:tc>
+      </w:tr>
+      <w:tr>
+        <w:trPr>
+          <w:trHeight w:val="300"/>
+        </w:trPr>
+        <w:tc>
+          <w:tcPr>
+            <w:tcW w:w="1815" w:type="dxa"/>
+            <w:tcMar/>
+            <w:vAlign w:val="top"/>
+          </w:tcPr>
+          <w:p>
+            <w:pPr>
+              <w:pStyle w:val="Normal"/>
+              <w:bidi w:val="0"/>
+              <w:spacing w:before="0" w:beforeAutospacing="off" w:after="0" w:afterAutospacing="off"/>
+              <w:jc w:val="center"/>
+              <w:rPr>
+                <w:rFonts w:ascii="Times New Roman" w:hAnsi="Times New Roman" w:eastAsia="Times New Roman" w:cs="Times New Roman"/>
+                <w:b w:val="0"/>
+                <w:bCs w:val="0"/>
+                <w:i w:val="0"/>
+                <w:iCs w:val="0"/>
+                <w:strike w:val="0"/>
+                <w:dstrike w:val="0"/>
+                <w:color w:val="000000" w:themeColor="text1" w:themeTint="FF" w:themeShade="FF"/>
+                <w:sz w:val="20"/>
+                <w:szCs w:val="20"/>
+                <w:u w:val="none"/>
+              </w:rPr>
+            </w:pPr>
+            <w:r>
+              <w:rPr>
+                <w:rFonts w:ascii="Times New Roman" w:hAnsi="Times New Roman" w:eastAsia="Times New Roman" w:cs="Times New Roman"/>
+                <w:b w:val="0"/>
+                <w:bCs w:val="0"/>
+                <w:i w:val="0"/>
+                <w:iCs w:val="0"/>
+                <w:strike w:val="0"/>
+                <w:dstrike w:val="0"/>
+                <w:color w:val="000000" w:themeColor="text1" w:themeTint="FF" w:themeShade="FF"/>
+                <w:sz w:val="20"/>
+                <w:szCs w:val="20"/>
+                <w:u w:val="none"/>
+              </w:rPr>
+              <w:t>HU</w:t>
+            </w:r>
+            <w:r>
+              <w:rPr>
+                <w:rFonts w:ascii="Times New Roman" w:hAnsi="Times New Roman" w:eastAsia="Times New Roman" w:cs="Times New Roman"/>
+                <w:b w:val="0"/>
+                <w:bCs w:val="0"/>
+                <w:i w:val="0"/>
+                <w:iCs w:val="0"/>
+                <w:strike w:val="0"/>
+                <w:dstrike w:val="0"/>
+                <w:color w:val="000000" w:themeColor="text1" w:themeTint="FF" w:themeShade="FF"/>
+                <w:sz w:val="20"/>
+                <w:szCs w:val="20"/>
+                <w:u w:val="none"/>
+              </w:rPr>
+              <w:t>-2</w:t>
+            </w:r>
+          </w:p>
+        </w:tc>
+        <w:tc>
+          <w:tcPr>
+            <w:tcW w:w="3855" w:type="dxa"/>
+            <w:tcMar/>
+            <w:vAlign w:val="top"/>
+          </w:tcPr>
+          <w:p>
+            <w:pPr>
+              <w:bidi w:val="0"/>
+              <w:spacing w:before="0" w:beforeAutospacing="off" w:after="0" w:afterAutospacing="off"/>
+              <w:jc w:val="center"/>
+              <w:rPr>
+                <w:rFonts w:ascii="Times New Roman" w:hAnsi="Times New Roman" w:eastAsia="Times New Roman" w:cs="Times New Roman"/>
+                <w:b w:val="0"/>
+                <w:bCs w:val="0"/>
+                <w:i w:val="0"/>
+                <w:iCs w:val="0"/>
+                <w:strike w:val="0"/>
+                <w:dstrike w:val="0"/>
+                <w:color w:val="000000" w:themeColor="text1" w:themeTint="FF" w:themeShade="FF"/>
+                <w:sz w:val="20"/>
+                <w:szCs w:val="20"/>
+                <w:u w:val="none"/>
+              </w:rPr>
+            </w:pPr>
+            <w:r>
+              <w:rPr>
+                <w:rFonts w:ascii="Times New Roman" w:hAnsi="Times New Roman" w:eastAsia="Times New Roman" w:cs="Times New Roman"/>
+                <w:b w:val="0"/>
+                <w:bCs w:val="0"/>
+                <w:i w:val="0"/>
+                <w:iCs w:val="0"/>
+                <w:strike w:val="0"/>
+                <w:dstrike w:val="0"/>
+                <w:color w:val="000000" w:themeColor="text1" w:themeTint="FF" w:themeShade="FF"/>
+                <w:sz w:val="20"/>
+                <w:szCs w:val="20"/>
+                <w:u w:val="none"/>
+              </w:rPr>
+              <w:t>Añadir articulo a favoritos</w:t>
+            </w:r>
+          </w:p>
+        </w:tc>
+        <w:tc>
+          <w:tcPr>
+            <w:tcW w:w="3345" w:type="dxa"/>
+            <w:tcMar/>
+            <w:vAlign w:val="top"/>
+          </w:tcPr>
+          <w:p>
+            <w:pPr>
+              <w:pStyle w:val="Normal"/>
+              <w:bidi w:val="0"/>
+              <w:spacing w:before="0" w:beforeAutospacing="off" w:after="0" w:afterAutospacing="off" w:line="259" w:lineRule="auto"/>
+              <w:ind w:left="0" w:right="0"/>
+              <w:jc w:val="center"/>
+            </w:pPr>
+            <w:r>
+              <w:rPr>
+                <w:rFonts w:ascii="Times New Roman" w:hAnsi="Times New Roman" w:eastAsia="Times New Roman" w:cs="Times New Roman"/>
+                <w:b w:val="0"/>
+                <w:bCs w:val="0"/>
+                <w:i w:val="0"/>
+                <w:iCs w:val="0"/>
+                <w:strike w:val="0"/>
+                <w:dstrike w:val="0"/>
+                <w:color w:val="000000" w:themeColor="text1" w:themeTint="FF" w:themeShade="FF"/>
+                <w:sz w:val="20"/>
+                <w:szCs w:val="20"/>
+                <w:u w:val="none"/>
+              </w:rPr>
+              <w:t>13</w:t>
+            </w:r>
+          </w:p>
+        </w:tc>
+      </w:tr>
+      <w:tr>
+        <w:trPr>
+          <w:trHeight w:val="300"/>
+        </w:trPr>
+        <w:tc>
+          <w:tcPr>
+            <w:tcW w:w="1815" w:type="dxa"/>
+            <w:tcMar/>
+            <w:vAlign w:val="top"/>
+          </w:tcPr>
+          <w:p>
+            <w:pPr>
+              <w:pStyle w:val="Normal"/>
+              <w:bidi w:val="0"/>
+              <w:spacing w:before="0" w:beforeAutospacing="off" w:after="0" w:afterAutospacing="off"/>
+              <w:jc w:val="center"/>
+              <w:rPr>
+                <w:rFonts w:ascii="Times New Roman" w:hAnsi="Times New Roman" w:eastAsia="Times New Roman" w:cs="Times New Roman"/>
+                <w:b w:val="0"/>
+                <w:bCs w:val="0"/>
+                <w:i w:val="0"/>
+                <w:iCs w:val="0"/>
+                <w:strike w:val="0"/>
+                <w:dstrike w:val="0"/>
+                <w:color w:val="000000" w:themeColor="text1" w:themeTint="FF" w:themeShade="FF"/>
+                <w:sz w:val="20"/>
+                <w:szCs w:val="20"/>
+                <w:u w:val="none"/>
+              </w:rPr>
+            </w:pPr>
+            <w:r>
+              <w:rPr>
+                <w:rFonts w:ascii="Times New Roman" w:hAnsi="Times New Roman" w:eastAsia="Times New Roman" w:cs="Times New Roman"/>
+                <w:b w:val="0"/>
+                <w:bCs w:val="0"/>
+                <w:i w:val="0"/>
+                <w:iCs w:val="0"/>
+                <w:strike w:val="0"/>
+                <w:dstrike w:val="0"/>
+                <w:color w:val="000000" w:themeColor="text1" w:themeTint="FF" w:themeShade="FF"/>
+                <w:sz w:val="20"/>
+                <w:szCs w:val="20"/>
+                <w:u w:val="none"/>
+              </w:rPr>
+              <w:t>HU</w:t>
+            </w:r>
+            <w:r>
+              <w:rPr>
+                <w:rFonts w:ascii="Times New Roman" w:hAnsi="Times New Roman" w:eastAsia="Times New Roman" w:cs="Times New Roman"/>
+                <w:b w:val="0"/>
+                <w:bCs w:val="0"/>
+                <w:i w:val="0"/>
+                <w:iCs w:val="0"/>
+                <w:strike w:val="0"/>
+                <w:dstrike w:val="0"/>
+                <w:color w:val="000000" w:themeColor="text1" w:themeTint="FF" w:themeShade="FF"/>
+                <w:sz w:val="20"/>
+                <w:szCs w:val="20"/>
+                <w:u w:val="none"/>
+              </w:rPr>
+              <w:t>-3</w:t>
+            </w:r>
+          </w:p>
+        </w:tc>
+        <w:tc>
+          <w:tcPr>
+            <w:tcW w:w="3855" w:type="dxa"/>
+            <w:tcMar/>
+            <w:vAlign w:val="top"/>
+          </w:tcPr>
+          <w:p>
+            <w:pPr>
+              <w:bidi w:val="0"/>
+              <w:spacing w:before="0" w:beforeAutospacing="off" w:after="0" w:afterAutospacing="off"/>
+              <w:jc w:val="center"/>
+              <w:rPr>
+                <w:rFonts w:ascii="Times New Roman" w:hAnsi="Times New Roman" w:eastAsia="Times New Roman" w:cs="Times New Roman"/>
+                <w:b w:val="0"/>
+                <w:bCs w:val="0"/>
+                <w:i w:val="0"/>
+                <w:iCs w:val="0"/>
+                <w:strike w:val="0"/>
+                <w:dstrike w:val="0"/>
+                <w:color w:val="000000" w:themeColor="text1" w:themeTint="FF" w:themeShade="FF"/>
+                <w:sz w:val="20"/>
+                <w:szCs w:val="20"/>
+                <w:u w:val="none"/>
+              </w:rPr>
+            </w:pPr>
+            <w:r>
+              <w:rPr>
+                <w:rFonts w:ascii="Times New Roman" w:hAnsi="Times New Roman" w:eastAsia="Times New Roman" w:cs="Times New Roman"/>
+                <w:b w:val="0"/>
+                <w:bCs w:val="0"/>
+                <w:i w:val="0"/>
+                <w:iCs w:val="0"/>
+                <w:strike w:val="0"/>
+                <w:dstrike w:val="0"/>
+                <w:color w:val="000000" w:themeColor="text1" w:themeTint="FF" w:themeShade="FF"/>
+                <w:sz w:val="20"/>
+                <w:szCs w:val="20"/>
+                <w:u w:val="none"/>
+              </w:rPr>
+              <w:t>Añadir comentario a un articulo</w:t>
+            </w:r>
+          </w:p>
+        </w:tc>
+        <w:tc>
+          <w:tcPr>
+            <w:tcW w:w="3345" w:type="dxa"/>
+            <w:tcMar/>
+            <w:vAlign w:val="top"/>
+          </w:tcPr>
+          <w:p>
+            <w:pPr>
+              <w:pStyle w:val="Normal"/>
+              <w:bidi w:val="0"/>
+              <w:spacing w:before="0" w:beforeAutospacing="off" w:after="0" w:afterAutospacing="off" w:line="259" w:lineRule="auto"/>
+              <w:ind w:left="0" w:right="0"/>
+              <w:jc w:val="center"/>
+            </w:pPr>
+            <w:r>
+              <w:rPr>
+                <w:rFonts w:ascii="Times New Roman" w:hAnsi="Times New Roman" w:eastAsia="Times New Roman" w:cs="Times New Roman"/>
+                <w:b w:val="0"/>
+                <w:bCs w:val="0"/>
+                <w:i w:val="0"/>
+                <w:iCs w:val="0"/>
+                <w:strike w:val="0"/>
+                <w:dstrike w:val="0"/>
+                <w:color w:val="000000" w:themeColor="text1" w:themeTint="FF" w:themeShade="FF"/>
+                <w:sz w:val="20"/>
+                <w:szCs w:val="20"/>
+                <w:u w:val="none"/>
+              </w:rPr>
+              <w:t>9</w:t>
+            </w:r>
+          </w:p>
+        </w:tc>
+      </w:tr>
+      <w:tr>
+        <w:trPr>
+          <w:trHeight w:val="300"/>
+        </w:trPr>
+        <w:tc>
+          <w:tcPr>
+            <w:tcW w:w="1815" w:type="dxa"/>
+            <w:tcMar/>
+            <w:vAlign w:val="top"/>
+          </w:tcPr>
+          <w:p>
+            <w:pPr>
+              <w:pStyle w:val="Normal"/>
+              <w:bidi w:val="0"/>
+              <w:spacing w:before="0" w:beforeAutospacing="off" w:after="0" w:afterAutospacing="off"/>
+              <w:jc w:val="center"/>
+              <w:rPr>
+                <w:rFonts w:ascii="Times New Roman" w:hAnsi="Times New Roman" w:eastAsia="Times New Roman" w:cs="Times New Roman"/>
+                <w:b w:val="0"/>
+                <w:bCs w:val="0"/>
+                <w:i w:val="0"/>
+                <w:iCs w:val="0"/>
+                <w:strike w:val="0"/>
+                <w:dstrike w:val="0"/>
+                <w:color w:val="000000" w:themeColor="text1" w:themeTint="FF" w:themeShade="FF"/>
+                <w:sz w:val="20"/>
+                <w:szCs w:val="20"/>
+                <w:u w:val="none"/>
+              </w:rPr>
+            </w:pPr>
+            <w:r>
+              <w:rPr>
+                <w:rFonts w:ascii="Times New Roman" w:hAnsi="Times New Roman" w:eastAsia="Times New Roman" w:cs="Times New Roman"/>
+                <w:b w:val="0"/>
+                <w:bCs w:val="0"/>
+                <w:i w:val="0"/>
+                <w:iCs w:val="0"/>
+                <w:strike w:val="0"/>
+                <w:dstrike w:val="0"/>
+                <w:color w:val="000000" w:themeColor="text1" w:themeTint="FF" w:themeShade="FF"/>
+                <w:sz w:val="20"/>
+                <w:szCs w:val="20"/>
+                <w:u w:val="none"/>
+              </w:rPr>
+              <w:t>HU</w:t>
+            </w:r>
+            <w:r>
+              <w:rPr>
+                <w:rFonts w:ascii="Times New Roman" w:hAnsi="Times New Roman" w:eastAsia="Times New Roman" w:cs="Times New Roman"/>
+                <w:b w:val="0"/>
+                <w:bCs w:val="0"/>
+                <w:i w:val="0"/>
+                <w:iCs w:val="0"/>
+                <w:strike w:val="0"/>
+                <w:dstrike w:val="0"/>
+                <w:color w:val="000000" w:themeColor="text1" w:themeTint="FF" w:themeShade="FF"/>
+                <w:sz w:val="20"/>
+                <w:szCs w:val="20"/>
+                <w:u w:val="none"/>
+              </w:rPr>
+              <w:t>-4</w:t>
+            </w:r>
+          </w:p>
+        </w:tc>
+        <w:tc>
+          <w:tcPr>
+            <w:tcW w:w="3855" w:type="dxa"/>
+            <w:tcMar/>
+            <w:vAlign w:val="top"/>
+          </w:tcPr>
+          <w:p>
+            <w:pPr>
+              <w:bidi w:val="0"/>
+              <w:spacing w:before="0" w:beforeAutospacing="off" w:after="0" w:afterAutospacing="off"/>
+              <w:jc w:val="center"/>
+              <w:rPr>
+                <w:rFonts w:ascii="Times New Roman" w:hAnsi="Times New Roman" w:eastAsia="Times New Roman" w:cs="Times New Roman"/>
+                <w:b w:val="0"/>
+                <w:bCs w:val="0"/>
+                <w:i w:val="0"/>
+                <w:iCs w:val="0"/>
+                <w:strike w:val="0"/>
+                <w:dstrike w:val="0"/>
+                <w:color w:val="000000" w:themeColor="text1" w:themeTint="FF" w:themeShade="FF"/>
+                <w:sz w:val="20"/>
+                <w:szCs w:val="20"/>
+                <w:u w:val="none"/>
+              </w:rPr>
+            </w:pPr>
+            <w:r>
+              <w:rPr>
+                <w:rFonts w:ascii="Times New Roman" w:hAnsi="Times New Roman" w:eastAsia="Times New Roman" w:cs="Times New Roman"/>
+                <w:b w:val="0"/>
+                <w:bCs w:val="0"/>
+                <w:i w:val="0"/>
+                <w:iCs w:val="0"/>
+                <w:strike w:val="0"/>
+                <w:dstrike w:val="0"/>
+                <w:color w:val="000000" w:themeColor="text1" w:themeTint="FF" w:themeShade="FF"/>
+                <w:sz w:val="20"/>
+                <w:szCs w:val="20"/>
+                <w:u w:val="none"/>
+              </w:rPr>
+              <w:t>Valorar a un vendedor</w:t>
+            </w:r>
+          </w:p>
+        </w:tc>
+        <w:tc>
+          <w:tcPr>
+            <w:tcW w:w="3345" w:type="dxa"/>
+            <w:tcMar/>
+            <w:vAlign w:val="top"/>
+          </w:tcPr>
+          <w:p>
+            <w:pPr>
+              <w:bidi w:val="0"/>
+              <w:spacing w:before="0" w:beforeAutospacing="off" w:after="0" w:afterAutospacing="off"/>
+              <w:jc w:val="center"/>
+              <w:rPr>
+                <w:rFonts w:ascii="Times New Roman" w:hAnsi="Times New Roman" w:eastAsia="Times New Roman" w:cs="Times New Roman"/>
+                <w:b w:val="0"/>
+                <w:bCs w:val="0"/>
+                <w:i w:val="0"/>
+                <w:iCs w:val="0"/>
+                <w:strike w:val="0"/>
+                <w:dstrike w:val="0"/>
+                <w:color w:val="000000" w:themeColor="text1" w:themeTint="FF" w:themeShade="FF"/>
+                <w:sz w:val="20"/>
+                <w:szCs w:val="20"/>
+                <w:u w:val="none"/>
+              </w:rPr>
+            </w:pPr>
+            <w:r>
+              <w:rPr>
+                <w:rFonts w:ascii="Times New Roman" w:hAnsi="Times New Roman" w:eastAsia="Times New Roman" w:cs="Times New Roman"/>
+                <w:b w:val="0"/>
+                <w:bCs w:val="0"/>
+                <w:i w:val="0"/>
+                <w:iCs w:val="0"/>
+                <w:strike w:val="0"/>
+                <w:dstrike w:val="0"/>
+                <w:color w:val="000000" w:themeColor="text1" w:themeTint="FF" w:themeShade="FF"/>
+                <w:sz w:val="20"/>
+                <w:szCs w:val="20"/>
+                <w:u w:val="none"/>
+              </w:rPr>
+              <w:t>15</w:t>
+            </w:r>
+          </w:p>
+        </w:tc>
+      </w:tr>
+      <w:tr>
+        <w:trPr>
+          <w:trHeight w:val="300"/>
+        </w:trPr>
+        <w:tc>
+          <w:tcPr>
+            <w:tcW w:w="1815" w:type="dxa"/>
+            <w:tcMar/>
+            <w:vAlign w:val="top"/>
+          </w:tcPr>
+          <w:p>
+            <w:pPr>
+              <w:pStyle w:val="Normal"/>
+              <w:bidi w:val="0"/>
+              <w:spacing w:before="0" w:beforeAutospacing="off" w:after="0" w:afterAutospacing="off"/>
+              <w:jc w:val="center"/>
+              <w:rPr>
+                <w:rFonts w:ascii="Times New Roman" w:hAnsi="Times New Roman" w:eastAsia="Times New Roman" w:cs="Times New Roman"/>
+                <w:b w:val="0"/>
+                <w:bCs w:val="0"/>
+                <w:i w:val="0"/>
+                <w:iCs w:val="0"/>
+                <w:strike w:val="0"/>
+                <w:dstrike w:val="0"/>
+                <w:color w:val="000000" w:themeColor="text1" w:themeTint="FF" w:themeShade="FF"/>
+                <w:sz w:val="20"/>
+                <w:szCs w:val="20"/>
+                <w:u w:val="none"/>
+              </w:rPr>
+            </w:pPr>
+            <w:r>
+              <w:rPr>
+                <w:rFonts w:ascii="Times New Roman" w:hAnsi="Times New Roman" w:eastAsia="Times New Roman" w:cs="Times New Roman"/>
+                <w:b w:val="0"/>
+                <w:bCs w:val="0"/>
+                <w:i w:val="0"/>
+                <w:iCs w:val="0"/>
+                <w:strike w:val="0"/>
+                <w:dstrike w:val="0"/>
+                <w:color w:val="000000" w:themeColor="text1" w:themeTint="FF" w:themeShade="FF"/>
+                <w:sz w:val="20"/>
+                <w:szCs w:val="20"/>
+                <w:u w:val="none"/>
+              </w:rPr>
+              <w:t>HU</w:t>
+            </w:r>
+            <w:r>
+              <w:rPr>
+                <w:rFonts w:ascii="Times New Roman" w:hAnsi="Times New Roman" w:eastAsia="Times New Roman" w:cs="Times New Roman"/>
+                <w:b w:val="0"/>
+                <w:bCs w:val="0"/>
+                <w:i w:val="0"/>
+                <w:iCs w:val="0"/>
+                <w:strike w:val="0"/>
+                <w:dstrike w:val="0"/>
+                <w:color w:val="000000" w:themeColor="text1" w:themeTint="FF" w:themeShade="FF"/>
+                <w:sz w:val="20"/>
+                <w:szCs w:val="20"/>
+                <w:u w:val="none"/>
+              </w:rPr>
+              <w:t>-5</w:t>
+            </w:r>
+          </w:p>
+        </w:tc>
+        <w:tc>
+          <w:tcPr>
+            <w:tcW w:w="3855" w:type="dxa"/>
+            <w:tcMar/>
+            <w:vAlign w:val="top"/>
+          </w:tcPr>
+          <w:p>
+            <w:pPr>
+              <w:bidi w:val="0"/>
+              <w:spacing w:before="0" w:beforeAutospacing="off" w:after="0" w:afterAutospacing="off"/>
+              <w:jc w:val="center"/>
+              <w:rPr>
+                <w:rFonts w:ascii="Times New Roman" w:hAnsi="Times New Roman" w:eastAsia="Times New Roman" w:cs="Times New Roman"/>
+                <w:b w:val="0"/>
+                <w:bCs w:val="0"/>
+                <w:i w:val="0"/>
+                <w:iCs w:val="0"/>
+                <w:strike w:val="0"/>
+                <w:dstrike w:val="0"/>
+                <w:color w:val="000000" w:themeColor="text1" w:themeTint="FF" w:themeShade="FF"/>
+                <w:sz w:val="20"/>
+                <w:szCs w:val="20"/>
+                <w:u w:val="none"/>
+              </w:rPr>
+            </w:pPr>
+            <w:r>
+              <w:rPr>
+                <w:rFonts w:ascii="Times New Roman" w:hAnsi="Times New Roman" w:eastAsia="Times New Roman" w:cs="Times New Roman"/>
+                <w:b w:val="0"/>
+                <w:bCs w:val="0"/>
+                <w:i w:val="0"/>
+                <w:iCs w:val="0"/>
+                <w:strike w:val="0"/>
+                <w:dstrike w:val="0"/>
+                <w:color w:val="000000" w:themeColor="text1" w:themeTint="FF" w:themeShade="FF"/>
+                <w:sz w:val="20"/>
+                <w:szCs w:val="20"/>
+                <w:u w:val="none"/>
+              </w:rPr>
+              <w:t>Crear un perfil</w:t>
+            </w:r>
+          </w:p>
+        </w:tc>
+        <w:tc>
+          <w:tcPr>
+            <w:tcW w:w="3345" w:type="dxa"/>
+            <w:tcMar/>
+            <w:vAlign w:val="top"/>
+          </w:tcPr>
+          <w:p>
+            <w:pPr>
+              <w:pStyle w:val="Normal"/>
+              <w:bidi w:val="0"/>
+              <w:spacing w:before="0" w:beforeAutospacing="off" w:after="0" w:afterAutospacing="off" w:line="259" w:lineRule="auto"/>
+              <w:ind w:left="0" w:right="0"/>
+              <w:jc w:val="center"/>
+            </w:pPr>
+            <w:r>
+              <w:rPr>
+                <w:rFonts w:ascii="Times New Roman" w:hAnsi="Times New Roman" w:eastAsia="Times New Roman" w:cs="Times New Roman"/>
+                <w:b w:val="0"/>
+                <w:bCs w:val="0"/>
+                <w:i w:val="0"/>
+                <w:iCs w:val="0"/>
+                <w:strike w:val="0"/>
+                <w:dstrike w:val="0"/>
+                <w:color w:val="000000" w:themeColor="text1" w:themeTint="FF" w:themeShade="FF"/>
+                <w:sz w:val="20"/>
+                <w:szCs w:val="20"/>
+                <w:u w:val="none"/>
+              </w:rPr>
+              <w:t>11</w:t>
+            </w:r>
+          </w:p>
+        </w:tc>
+      </w:tr>
+      <w:tr>
+        <w:trPr>
+          <w:trHeight w:val="300"/>
+        </w:trPr>
+        <w:tc>
+          <w:tcPr>
+            <w:tcW w:w="1815" w:type="dxa"/>
+            <w:tcMar/>
+            <w:vAlign w:val="top"/>
+          </w:tcPr>
+          <w:p>
+            <w:pPr>
+              <w:pStyle w:val="Normal"/>
+              <w:bidi w:val="0"/>
+              <w:spacing w:before="0" w:beforeAutospacing="off" w:after="0" w:afterAutospacing="off"/>
+              <w:jc w:val="center"/>
+              <w:rPr>
+                <w:rFonts w:ascii="Times New Roman" w:hAnsi="Times New Roman" w:eastAsia="Times New Roman" w:cs="Times New Roman"/>
+                <w:b w:val="0"/>
+                <w:bCs w:val="0"/>
+                <w:i w:val="0"/>
+                <w:iCs w:val="0"/>
+                <w:strike w:val="0"/>
+                <w:dstrike w:val="0"/>
+                <w:color w:val="000000" w:themeColor="text1" w:themeTint="FF" w:themeShade="FF"/>
+                <w:sz w:val="20"/>
+                <w:szCs w:val="20"/>
+                <w:u w:val="none"/>
+              </w:rPr>
+            </w:pPr>
+            <w:r>
+              <w:rPr>
+                <w:rFonts w:ascii="Times New Roman" w:hAnsi="Times New Roman" w:eastAsia="Times New Roman" w:cs="Times New Roman"/>
+                <w:b w:val="0"/>
+                <w:bCs w:val="0"/>
+                <w:i w:val="0"/>
+                <w:iCs w:val="0"/>
+                <w:strike w:val="0"/>
+                <w:dstrike w:val="0"/>
+                <w:color w:val="000000" w:themeColor="text1" w:themeTint="FF" w:themeShade="FF"/>
+                <w:sz w:val="20"/>
+                <w:szCs w:val="20"/>
+                <w:u w:val="none"/>
+              </w:rPr>
+              <w:t>HU</w:t>
+            </w:r>
+            <w:r>
+              <w:rPr>
+                <w:rFonts w:ascii="Times New Roman" w:hAnsi="Times New Roman" w:eastAsia="Times New Roman" w:cs="Times New Roman"/>
+                <w:b w:val="0"/>
+                <w:bCs w:val="0"/>
+                <w:i w:val="0"/>
+                <w:iCs w:val="0"/>
+                <w:strike w:val="0"/>
+                <w:dstrike w:val="0"/>
+                <w:color w:val="000000" w:themeColor="text1" w:themeTint="FF" w:themeShade="FF"/>
+                <w:sz w:val="20"/>
+                <w:szCs w:val="20"/>
+                <w:u w:val="none"/>
+              </w:rPr>
+              <w:t>-6</w:t>
+            </w:r>
+          </w:p>
+        </w:tc>
+        <w:tc>
+          <w:tcPr>
+            <w:tcW w:w="3855" w:type="dxa"/>
+            <w:tcMar/>
+            <w:vAlign w:val="top"/>
+          </w:tcPr>
+          <w:p>
+            <w:pPr>
+              <w:bidi w:val="0"/>
+              <w:spacing w:before="0" w:beforeAutospacing="off" w:after="0" w:afterAutospacing="off"/>
+              <w:jc w:val="center"/>
+              <w:rPr>
+                <w:rFonts w:ascii="Times New Roman" w:hAnsi="Times New Roman" w:eastAsia="Times New Roman" w:cs="Times New Roman"/>
+                <w:b w:val="0"/>
+                <w:bCs w:val="0"/>
+                <w:i w:val="0"/>
+                <w:iCs w:val="0"/>
+                <w:strike w:val="0"/>
+                <w:dstrike w:val="0"/>
+                <w:color w:val="000000" w:themeColor="text1" w:themeTint="FF" w:themeShade="FF"/>
+                <w:sz w:val="20"/>
+                <w:szCs w:val="20"/>
+                <w:u w:val="none"/>
+              </w:rPr>
+            </w:pPr>
+            <w:r>
+              <w:rPr>
+                <w:rFonts w:ascii="Times New Roman" w:hAnsi="Times New Roman" w:eastAsia="Times New Roman" w:cs="Times New Roman"/>
+                <w:b w:val="0"/>
+                <w:bCs w:val="0"/>
+                <w:i w:val="0"/>
+                <w:iCs w:val="0"/>
+                <w:strike w:val="0"/>
+                <w:dstrike w:val="0"/>
+                <w:color w:val="000000" w:themeColor="text1" w:themeTint="FF" w:themeShade="FF"/>
+                <w:sz w:val="20"/>
+                <w:szCs w:val="20"/>
+                <w:u w:val="none"/>
+              </w:rPr>
+              <w:t xml:space="preserve">Iniciar sesión </w:t>
+            </w:r>
+          </w:p>
+        </w:tc>
+        <w:tc>
+          <w:tcPr>
+            <w:tcW w:w="3345" w:type="dxa"/>
+            <w:tcMar/>
+            <w:vAlign w:val="top"/>
+          </w:tcPr>
+          <w:p>
+            <w:pPr>
+              <w:pStyle w:val="Normal"/>
+              <w:bidi w:val="0"/>
+              <w:spacing w:before="0" w:beforeAutospacing="off" w:after="0" w:afterAutospacing="off" w:line="259" w:lineRule="auto"/>
+              <w:ind w:left="0" w:right="0"/>
+              <w:jc w:val="center"/>
+            </w:pPr>
+            <w:r>
+              <w:rPr>
+                <w:rFonts w:ascii="Times New Roman" w:hAnsi="Times New Roman" w:eastAsia="Times New Roman" w:cs="Times New Roman"/>
+                <w:b w:val="0"/>
+                <w:bCs w:val="0"/>
+                <w:i w:val="0"/>
+                <w:iCs w:val="0"/>
+                <w:strike w:val="0"/>
+                <w:dstrike w:val="0"/>
+                <w:color w:val="000000" w:themeColor="text1" w:themeTint="FF" w:themeShade="FF"/>
+                <w:sz w:val="20"/>
+                <w:szCs w:val="20"/>
+                <w:u w:val="none"/>
+              </w:rPr>
+              <w:t>8</w:t>
+            </w:r>
+          </w:p>
+        </w:tc>
+      </w:tr>
+      <w:tr>
+        <w:trPr>
+          <w:trHeight w:val="300"/>
+        </w:trPr>
+        <w:tc>
+          <w:tcPr>
+            <w:tcW w:w="1815" w:type="dxa"/>
+            <w:tcMar/>
+            <w:vAlign w:val="top"/>
+          </w:tcPr>
+          <w:p>
+            <w:pPr>
+              <w:pStyle w:val="Normal"/>
+              <w:bidi w:val="0"/>
+              <w:spacing w:before="0" w:beforeAutospacing="off" w:after="0" w:afterAutospacing="off"/>
+              <w:jc w:val="center"/>
+              <w:rPr>
+                <w:rFonts w:ascii="Times New Roman" w:hAnsi="Times New Roman" w:eastAsia="Times New Roman" w:cs="Times New Roman"/>
+                <w:b w:val="0"/>
+                <w:bCs w:val="0"/>
+                <w:i w:val="0"/>
+                <w:iCs w:val="0"/>
+                <w:strike w:val="0"/>
+                <w:dstrike w:val="0"/>
+                <w:color w:val="000000" w:themeColor="text1" w:themeTint="FF" w:themeShade="FF"/>
+                <w:sz w:val="20"/>
+                <w:szCs w:val="20"/>
+                <w:u w:val="none"/>
+              </w:rPr>
+            </w:pPr>
+            <w:r>
+              <w:rPr>
+                <w:rFonts w:ascii="Times New Roman" w:hAnsi="Times New Roman" w:eastAsia="Times New Roman" w:cs="Times New Roman"/>
+                <w:b w:val="0"/>
+                <w:bCs w:val="0"/>
+                <w:i w:val="0"/>
+                <w:iCs w:val="0"/>
+                <w:strike w:val="0"/>
+                <w:dstrike w:val="0"/>
+                <w:color w:val="000000" w:themeColor="text1" w:themeTint="FF" w:themeShade="FF"/>
+                <w:sz w:val="20"/>
+                <w:szCs w:val="20"/>
+                <w:u w:val="none"/>
+              </w:rPr>
+              <w:t>HU</w:t>
+            </w:r>
+            <w:r>
+              <w:rPr>
+                <w:rFonts w:ascii="Times New Roman" w:hAnsi="Times New Roman" w:eastAsia="Times New Roman" w:cs="Times New Roman"/>
+                <w:b w:val="0"/>
+                <w:bCs w:val="0"/>
+                <w:i w:val="0"/>
+                <w:iCs w:val="0"/>
+                <w:strike w:val="0"/>
+                <w:dstrike w:val="0"/>
+                <w:color w:val="000000" w:themeColor="text1" w:themeTint="FF" w:themeShade="FF"/>
+                <w:sz w:val="20"/>
+                <w:szCs w:val="20"/>
+                <w:u w:val="none"/>
+              </w:rPr>
+              <w:t>-7</w:t>
+            </w:r>
+          </w:p>
+        </w:tc>
+        <w:tc>
+          <w:tcPr>
+            <w:tcW w:w="3855" w:type="dxa"/>
+            <w:tcMar/>
+            <w:vAlign w:val="top"/>
+          </w:tcPr>
+          <w:p>
+            <w:pPr>
+              <w:bidi w:val="0"/>
+              <w:spacing w:before="0" w:beforeAutospacing="off" w:after="0" w:afterAutospacing="off"/>
+              <w:jc w:val="center"/>
+              <w:rPr>
+                <w:rFonts w:ascii="Times New Roman" w:hAnsi="Times New Roman" w:eastAsia="Times New Roman" w:cs="Times New Roman"/>
+                <w:b w:val="0"/>
+                <w:bCs w:val="0"/>
+                <w:i w:val="0"/>
+                <w:iCs w:val="0"/>
+                <w:strike w:val="0"/>
+                <w:dstrike w:val="0"/>
+                <w:color w:val="000000" w:themeColor="text1" w:themeTint="FF" w:themeShade="FF"/>
+                <w:sz w:val="20"/>
+                <w:szCs w:val="20"/>
+                <w:u w:val="none"/>
+              </w:rPr>
+            </w:pPr>
+            <w:r>
+              <w:rPr>
+                <w:rFonts w:ascii="Times New Roman" w:hAnsi="Times New Roman" w:eastAsia="Times New Roman" w:cs="Times New Roman"/>
+                <w:b w:val="0"/>
+                <w:bCs w:val="0"/>
+                <w:i w:val="0"/>
+                <w:iCs w:val="0"/>
+                <w:strike w:val="0"/>
+                <w:dstrike w:val="0"/>
+                <w:color w:val="000000" w:themeColor="text1" w:themeTint="FF" w:themeShade="FF"/>
+                <w:sz w:val="20"/>
+                <w:szCs w:val="20"/>
+                <w:u w:val="none"/>
+              </w:rPr>
+              <w:t xml:space="preserve">Cerrar </w:t>
+            </w:r>
+            <w:r>
+              <w:rPr>
+                <w:rFonts w:ascii="Times New Roman" w:hAnsi="Times New Roman" w:eastAsia="Times New Roman" w:cs="Times New Roman"/>
+                <w:b w:val="0"/>
+                <w:bCs w:val="0"/>
+                <w:i w:val="0"/>
+                <w:iCs w:val="0"/>
+                <w:strike w:val="0"/>
+                <w:dstrike w:val="0"/>
+                <w:color w:val="000000" w:themeColor="text1" w:themeTint="FF" w:themeShade="FF"/>
+                <w:sz w:val="20"/>
+                <w:szCs w:val="20"/>
+                <w:u w:val="none"/>
+              </w:rPr>
+              <w:t>sesión</w:t>
+            </w:r>
+          </w:p>
+        </w:tc>
+        <w:tc>
+          <w:tcPr>
+            <w:tcW w:w="3345" w:type="dxa"/>
+            <w:tcMar/>
+            <w:vAlign w:val="top"/>
+          </w:tcPr>
+          <w:p>
+            <w:pPr>
+              <w:pStyle w:val="Normal"/>
+              <w:bidi w:val="0"/>
+              <w:spacing w:before="0" w:beforeAutospacing="off" w:after="0" w:afterAutospacing="off" w:line="259" w:lineRule="auto"/>
+              <w:ind w:left="0" w:right="0"/>
+              <w:jc w:val="center"/>
+            </w:pPr>
+            <w:r>
+              <w:rPr>
+                <w:rFonts w:ascii="Times New Roman" w:hAnsi="Times New Roman" w:eastAsia="Times New Roman" w:cs="Times New Roman"/>
+                <w:b w:val="0"/>
+                <w:bCs w:val="0"/>
+                <w:i w:val="0"/>
+                <w:iCs w:val="0"/>
+                <w:strike w:val="0"/>
+                <w:dstrike w:val="0"/>
+                <w:color w:val="000000" w:themeColor="text1" w:themeTint="FF" w:themeShade="FF"/>
+                <w:sz w:val="20"/>
+                <w:szCs w:val="20"/>
+                <w:u w:val="none"/>
+              </w:rPr>
+              <w:t>8</w:t>
+            </w:r>
+          </w:p>
+        </w:tc>
+      </w:tr>
+      <w:tr>
+        <w:trPr>
+          <w:trHeight w:val="300"/>
+        </w:trPr>
+        <w:tc>
+          <w:tcPr>
+            <w:tcW w:w="1815" w:type="dxa"/>
+            <w:tcMar/>
+            <w:vAlign w:val="top"/>
+          </w:tcPr>
+          <w:p>
+            <w:pPr>
+              <w:pStyle w:val="Normal"/>
+              <w:bidi w:val="0"/>
+              <w:spacing w:before="0" w:beforeAutospacing="off" w:after="0" w:afterAutospacing="off"/>
+              <w:jc w:val="center"/>
+              <w:rPr>
+                <w:rFonts w:ascii="Times New Roman" w:hAnsi="Times New Roman" w:eastAsia="Times New Roman" w:cs="Times New Roman"/>
+                <w:b w:val="0"/>
+                <w:bCs w:val="0"/>
+                <w:i w:val="0"/>
+                <w:iCs w:val="0"/>
+                <w:strike w:val="0"/>
+                <w:dstrike w:val="0"/>
+                <w:color w:val="000000" w:themeColor="text1" w:themeTint="FF" w:themeShade="FF"/>
+                <w:sz w:val="20"/>
+                <w:szCs w:val="20"/>
+                <w:u w:val="none"/>
+              </w:rPr>
+            </w:pPr>
+            <w:r>
+              <w:rPr>
+                <w:rFonts w:ascii="Times New Roman" w:hAnsi="Times New Roman" w:eastAsia="Times New Roman" w:cs="Times New Roman"/>
+                <w:b w:val="0"/>
+                <w:bCs w:val="0"/>
+                <w:i w:val="0"/>
+                <w:iCs w:val="0"/>
+                <w:strike w:val="0"/>
+                <w:dstrike w:val="0"/>
+                <w:color w:val="000000" w:themeColor="text1" w:themeTint="FF" w:themeShade="FF"/>
+                <w:sz w:val="20"/>
+                <w:szCs w:val="20"/>
+                <w:u w:val="none"/>
+              </w:rPr>
+              <w:t>HU</w:t>
+            </w:r>
+            <w:r>
+              <w:rPr>
+                <w:rFonts w:ascii="Times New Roman" w:hAnsi="Times New Roman" w:eastAsia="Times New Roman" w:cs="Times New Roman"/>
+                <w:b w:val="0"/>
+                <w:bCs w:val="0"/>
+                <w:i w:val="0"/>
+                <w:iCs w:val="0"/>
+                <w:strike w:val="0"/>
+                <w:dstrike w:val="0"/>
+                <w:color w:val="000000" w:themeColor="text1" w:themeTint="FF" w:themeShade="FF"/>
+                <w:sz w:val="20"/>
+                <w:szCs w:val="20"/>
+                <w:u w:val="none"/>
+              </w:rPr>
+              <w:t>-8</w:t>
+            </w:r>
+          </w:p>
+        </w:tc>
+        <w:tc>
+          <w:tcPr>
+            <w:tcW w:w="3855" w:type="dxa"/>
+            <w:tcMar/>
+            <w:vAlign w:val="top"/>
+          </w:tcPr>
+          <w:p>
+            <w:pPr>
+              <w:bidi w:val="0"/>
+              <w:spacing w:before="0" w:beforeAutospacing="off" w:after="0" w:afterAutospacing="off"/>
+              <w:jc w:val="center"/>
+              <w:rPr>
+                <w:rFonts w:ascii="Times New Roman" w:hAnsi="Times New Roman" w:eastAsia="Times New Roman" w:cs="Times New Roman"/>
+                <w:b w:val="0"/>
+                <w:bCs w:val="0"/>
+                <w:i w:val="0"/>
+                <w:iCs w:val="0"/>
+                <w:strike w:val="0"/>
+                <w:dstrike w:val="0"/>
+                <w:color w:val="000000" w:themeColor="text1" w:themeTint="FF" w:themeShade="FF"/>
+                <w:sz w:val="20"/>
+                <w:szCs w:val="20"/>
+                <w:u w:val="none"/>
+              </w:rPr>
+            </w:pPr>
+            <w:r>
+              <w:rPr>
+                <w:rFonts w:ascii="Times New Roman" w:hAnsi="Times New Roman" w:eastAsia="Times New Roman" w:cs="Times New Roman"/>
+                <w:b w:val="0"/>
+                <w:bCs w:val="0"/>
+                <w:i w:val="0"/>
+                <w:iCs w:val="0"/>
+                <w:strike w:val="0"/>
+                <w:dstrike w:val="0"/>
+                <w:color w:val="000000" w:themeColor="text1" w:themeTint="FF" w:themeShade="FF"/>
+                <w:sz w:val="20"/>
+                <w:szCs w:val="20"/>
+                <w:u w:val="none"/>
+              </w:rPr>
+              <w:t>Consultar artículo</w:t>
+            </w:r>
+          </w:p>
+        </w:tc>
+        <w:tc>
+          <w:tcPr>
+            <w:tcW w:w="3345" w:type="dxa"/>
+            <w:tcMar/>
+            <w:vAlign w:val="top"/>
+          </w:tcPr>
+          <w:p>
+            <w:pPr>
+              <w:bidi w:val="0"/>
+              <w:spacing w:before="0" w:beforeAutospacing="off" w:after="0" w:afterAutospacing="off"/>
+              <w:jc w:val="center"/>
+              <w:rPr>
+                <w:rFonts w:ascii="Times New Roman" w:hAnsi="Times New Roman" w:eastAsia="Times New Roman" w:cs="Times New Roman"/>
+                <w:b w:val="0"/>
+                <w:bCs w:val="0"/>
+                <w:i w:val="0"/>
+                <w:iCs w:val="0"/>
+                <w:strike w:val="0"/>
+                <w:dstrike w:val="0"/>
+                <w:color w:val="000000" w:themeColor="text1" w:themeTint="FF" w:themeShade="FF"/>
+                <w:sz w:val="20"/>
+                <w:szCs w:val="20"/>
+                <w:u w:val="none"/>
+              </w:rPr>
+            </w:pPr>
+            <w:r>
+              <w:rPr>
+                <w:rFonts w:ascii="Times New Roman" w:hAnsi="Times New Roman" w:eastAsia="Times New Roman" w:cs="Times New Roman"/>
+                <w:b w:val="0"/>
+                <w:bCs w:val="0"/>
+                <w:i w:val="0"/>
+                <w:iCs w:val="0"/>
+                <w:strike w:val="0"/>
+                <w:dstrike w:val="0"/>
+                <w:color w:val="000000" w:themeColor="text1" w:themeTint="FF" w:themeShade="FF"/>
+                <w:sz w:val="20"/>
+                <w:szCs w:val="20"/>
+                <w:u w:val="none"/>
+              </w:rPr>
+              <w:t>9</w:t>
+            </w:r>
+          </w:p>
+        </w:tc>
+      </w:tr>
+      <w:tr>
+        <w:trPr>
+          <w:trHeight w:val="300"/>
+        </w:trPr>
+        <w:tc>
+          <w:tcPr>
+            <w:tcW w:w="1815" w:type="dxa"/>
+            <w:tcMar/>
+            <w:vAlign w:val="top"/>
+          </w:tcPr>
+          <w:p>
+            <w:pPr>
+              <w:pStyle w:val="Normal"/>
+              <w:bidi w:val="0"/>
+              <w:spacing w:before="0" w:beforeAutospacing="off" w:after="0" w:afterAutospacing="off"/>
+              <w:jc w:val="center"/>
+              <w:rPr>
+                <w:rFonts w:ascii="Times New Roman" w:hAnsi="Times New Roman" w:eastAsia="Times New Roman" w:cs="Times New Roman"/>
+                <w:b w:val="0"/>
+                <w:bCs w:val="0"/>
+                <w:i w:val="0"/>
+                <w:iCs w:val="0"/>
+                <w:strike w:val="0"/>
+                <w:dstrike w:val="0"/>
+                <w:color w:val="000000" w:themeColor="text1" w:themeTint="FF" w:themeShade="FF"/>
+                <w:sz w:val="20"/>
+                <w:szCs w:val="20"/>
+                <w:u w:val="none"/>
+              </w:rPr>
+            </w:pPr>
+            <w:r>
+              <w:rPr>
+                <w:rFonts w:ascii="Times New Roman" w:hAnsi="Times New Roman" w:eastAsia="Times New Roman" w:cs="Times New Roman"/>
+                <w:b w:val="0"/>
+                <w:bCs w:val="0"/>
+                <w:i w:val="0"/>
+                <w:iCs w:val="0"/>
+                <w:strike w:val="0"/>
+                <w:dstrike w:val="0"/>
+                <w:color w:val="000000" w:themeColor="text1" w:themeTint="FF" w:themeShade="FF"/>
+                <w:sz w:val="20"/>
+                <w:szCs w:val="20"/>
+                <w:u w:val="none"/>
+              </w:rPr>
+              <w:t>HU</w:t>
+            </w:r>
+            <w:r>
+              <w:rPr>
+                <w:rFonts w:ascii="Times New Roman" w:hAnsi="Times New Roman" w:eastAsia="Times New Roman" w:cs="Times New Roman"/>
+                <w:b w:val="0"/>
+                <w:bCs w:val="0"/>
+                <w:i w:val="0"/>
+                <w:iCs w:val="0"/>
+                <w:strike w:val="0"/>
+                <w:dstrike w:val="0"/>
+                <w:color w:val="000000" w:themeColor="text1" w:themeTint="FF" w:themeShade="FF"/>
+                <w:sz w:val="20"/>
+                <w:szCs w:val="20"/>
+                <w:u w:val="none"/>
+              </w:rPr>
+              <w:t>-9</w:t>
+            </w:r>
+          </w:p>
+        </w:tc>
+        <w:tc>
+          <w:tcPr>
+            <w:tcW w:w="3855" w:type="dxa"/>
+            <w:tcMar/>
+            <w:vAlign w:val="top"/>
+          </w:tcPr>
+          <w:p>
+            <w:pPr>
+              <w:bidi w:val="0"/>
+              <w:spacing w:before="0" w:beforeAutospacing="off" w:after="0" w:afterAutospacing="off"/>
+              <w:jc w:val="center"/>
+              <w:rPr>
+                <w:rFonts w:ascii="Times New Roman" w:hAnsi="Times New Roman" w:eastAsia="Times New Roman" w:cs="Times New Roman"/>
+                <w:b w:val="0"/>
+                <w:bCs w:val="0"/>
+                <w:i w:val="0"/>
+                <w:iCs w:val="0"/>
+                <w:strike w:val="0"/>
+                <w:dstrike w:val="0"/>
+                <w:color w:val="000000" w:themeColor="text1" w:themeTint="FF" w:themeShade="FF"/>
+                <w:sz w:val="20"/>
+                <w:szCs w:val="20"/>
+                <w:u w:val="none"/>
+              </w:rPr>
+            </w:pPr>
+            <w:r>
+              <w:rPr>
+                <w:rFonts w:ascii="Times New Roman" w:hAnsi="Times New Roman" w:eastAsia="Times New Roman" w:cs="Times New Roman"/>
+                <w:b w:val="0"/>
+                <w:bCs w:val="0"/>
+                <w:i w:val="0"/>
+                <w:iCs w:val="0"/>
+                <w:strike w:val="0"/>
+                <w:dstrike w:val="0"/>
+                <w:color w:val="000000" w:themeColor="text1" w:themeTint="FF" w:themeShade="FF"/>
+                <w:sz w:val="20"/>
+                <w:szCs w:val="20"/>
+                <w:u w:val="none"/>
+              </w:rPr>
+              <w:t>Modificar articulo</w:t>
+            </w:r>
+          </w:p>
+        </w:tc>
+        <w:tc>
+          <w:tcPr>
+            <w:tcW w:w="3345" w:type="dxa"/>
+            <w:tcMar/>
+            <w:vAlign w:val="top"/>
+          </w:tcPr>
+          <w:p>
+            <w:pPr>
+              <w:pStyle w:val="Normal"/>
+              <w:bidi w:val="0"/>
+              <w:spacing w:before="0" w:beforeAutospacing="off" w:after="0" w:afterAutospacing="off" w:line="259" w:lineRule="auto"/>
+              <w:ind w:left="0" w:right="0"/>
+              <w:jc w:val="center"/>
+            </w:pPr>
+            <w:r>
+              <w:rPr>
+                <w:rFonts w:ascii="Times New Roman" w:hAnsi="Times New Roman" w:eastAsia="Times New Roman" w:cs="Times New Roman"/>
+                <w:b w:val="0"/>
+                <w:bCs w:val="0"/>
+                <w:i w:val="0"/>
+                <w:iCs w:val="0"/>
+                <w:strike w:val="0"/>
+                <w:dstrike w:val="0"/>
+                <w:color w:val="000000" w:themeColor="text1" w:themeTint="FF" w:themeShade="FF"/>
+                <w:sz w:val="20"/>
+                <w:szCs w:val="20"/>
+                <w:u w:val="none"/>
+              </w:rPr>
+              <w:t>8</w:t>
+            </w:r>
+          </w:p>
+        </w:tc>
+      </w:tr>
+      <w:tr>
+        <w:trPr>
+          <w:trHeight w:val="300"/>
+        </w:trPr>
+        <w:tc>
+          <w:tcPr>
+            <w:tcW w:w="1815" w:type="dxa"/>
+            <w:tcMar/>
+            <w:vAlign w:val="top"/>
+          </w:tcPr>
+          <w:p>
+            <w:pPr>
+              <w:pStyle w:val="Normal"/>
+              <w:bidi w:val="0"/>
+              <w:spacing w:before="0" w:beforeAutospacing="off" w:after="0" w:afterAutospacing="off"/>
+              <w:jc w:val="center"/>
+              <w:rPr>
+                <w:rFonts w:ascii="Times New Roman" w:hAnsi="Times New Roman" w:eastAsia="Times New Roman" w:cs="Times New Roman"/>
+                <w:b w:val="0"/>
+                <w:bCs w:val="0"/>
+                <w:i w:val="0"/>
+                <w:iCs w:val="0"/>
+                <w:strike w:val="0"/>
+                <w:dstrike w:val="0"/>
+                <w:color w:val="000000" w:themeColor="text1" w:themeTint="FF" w:themeShade="FF"/>
+                <w:sz w:val="20"/>
+                <w:szCs w:val="20"/>
+                <w:u w:val="none"/>
+              </w:rPr>
+            </w:pPr>
+            <w:r>
+              <w:rPr>
+                <w:rFonts w:ascii="Times New Roman" w:hAnsi="Times New Roman" w:eastAsia="Times New Roman" w:cs="Times New Roman"/>
+                <w:b w:val="0"/>
+                <w:bCs w:val="0"/>
+                <w:i w:val="0"/>
+                <w:iCs w:val="0"/>
+                <w:strike w:val="0"/>
+                <w:dstrike w:val="0"/>
+                <w:color w:val="000000" w:themeColor="text1" w:themeTint="FF" w:themeShade="FF"/>
+                <w:sz w:val="20"/>
+                <w:szCs w:val="20"/>
+                <w:u w:val="none"/>
+              </w:rPr>
+              <w:t>HU</w:t>
+            </w:r>
+            <w:r>
+              <w:rPr>
+                <w:rFonts w:ascii="Times New Roman" w:hAnsi="Times New Roman" w:eastAsia="Times New Roman" w:cs="Times New Roman"/>
+                <w:b w:val="0"/>
+                <w:bCs w:val="0"/>
+                <w:i w:val="0"/>
+                <w:iCs w:val="0"/>
+                <w:strike w:val="0"/>
+                <w:dstrike w:val="0"/>
+                <w:color w:val="000000" w:themeColor="text1" w:themeTint="FF" w:themeShade="FF"/>
+                <w:sz w:val="20"/>
+                <w:szCs w:val="20"/>
+                <w:u w:val="none"/>
+              </w:rPr>
+              <w:t>-10</w:t>
+            </w:r>
+          </w:p>
+        </w:tc>
+        <w:tc>
+          <w:tcPr>
+            <w:tcW w:w="3855" w:type="dxa"/>
+            <w:tcMar/>
+            <w:vAlign w:val="top"/>
+          </w:tcPr>
+          <w:p>
+            <w:pPr>
+              <w:bidi w:val="0"/>
+              <w:spacing w:before="0" w:beforeAutospacing="off" w:after="0" w:afterAutospacing="off"/>
+              <w:jc w:val="center"/>
+              <w:rPr>
+                <w:rFonts w:ascii="Times New Roman" w:hAnsi="Times New Roman" w:eastAsia="Times New Roman" w:cs="Times New Roman"/>
+                <w:b w:val="0"/>
+                <w:bCs w:val="0"/>
+                <w:i w:val="0"/>
+                <w:iCs w:val="0"/>
+                <w:strike w:val="0"/>
+                <w:dstrike w:val="0"/>
+                <w:color w:val="000000" w:themeColor="text1" w:themeTint="FF" w:themeShade="FF"/>
+                <w:sz w:val="20"/>
+                <w:szCs w:val="20"/>
+                <w:u w:val="none"/>
+              </w:rPr>
+            </w:pPr>
+            <w:r>
+              <w:rPr>
+                <w:rFonts w:ascii="Times New Roman" w:hAnsi="Times New Roman" w:eastAsia="Times New Roman" w:cs="Times New Roman"/>
+                <w:b w:val="0"/>
+                <w:bCs w:val="0"/>
+                <w:i w:val="0"/>
+                <w:iCs w:val="0"/>
+                <w:strike w:val="0"/>
+                <w:dstrike w:val="0"/>
+                <w:color w:val="000000" w:themeColor="text1" w:themeTint="FF" w:themeShade="FF"/>
+                <w:sz w:val="20"/>
+                <w:szCs w:val="20"/>
+                <w:u w:val="none"/>
+              </w:rPr>
+              <w:t>Borrar articulo</w:t>
+            </w:r>
+          </w:p>
+        </w:tc>
+        <w:tc>
+          <w:tcPr>
+            <w:tcW w:w="3345" w:type="dxa"/>
+            <w:tcMar/>
+            <w:vAlign w:val="top"/>
+          </w:tcPr>
+          <w:p>
+            <w:pPr>
+              <w:pStyle w:val="Normal"/>
+              <w:bidi w:val="0"/>
+              <w:spacing w:before="0" w:beforeAutospacing="off" w:after="0" w:afterAutospacing="off" w:line="259" w:lineRule="auto"/>
+              <w:ind w:left="0" w:right="0"/>
+              <w:jc w:val="center"/>
+            </w:pPr>
+            <w:r>
+              <w:rPr>
+                <w:rFonts w:ascii="Times New Roman" w:hAnsi="Times New Roman" w:eastAsia="Times New Roman" w:cs="Times New Roman"/>
+                <w:b w:val="0"/>
+                <w:bCs w:val="0"/>
+                <w:i w:val="0"/>
+                <w:iCs w:val="0"/>
+                <w:strike w:val="0"/>
+                <w:dstrike w:val="0"/>
+                <w:color w:val="000000" w:themeColor="text1" w:themeTint="FF" w:themeShade="FF"/>
+                <w:sz w:val="20"/>
+                <w:szCs w:val="20"/>
+                <w:u w:val="none"/>
+              </w:rPr>
+              <w:t>8</w:t>
+            </w:r>
+          </w:p>
+        </w:tc>
+      </w:tr>
+      <w:tr>
+        <w:trPr>
+          <w:trHeight w:val="300"/>
+        </w:trPr>
+        <w:tc>
+          <w:tcPr>
+            <w:tcW w:w="1815" w:type="dxa"/>
+            <w:tcMar/>
+            <w:vAlign w:val="top"/>
+          </w:tcPr>
+          <w:p>
+            <w:pPr>
+              <w:pStyle w:val="Normal"/>
+              <w:bidi w:val="0"/>
+              <w:spacing w:before="0" w:beforeAutospacing="off" w:after="0" w:afterAutospacing="off"/>
+              <w:jc w:val="center"/>
+              <w:rPr>
+                <w:rFonts w:ascii="Times New Roman" w:hAnsi="Times New Roman" w:eastAsia="Times New Roman" w:cs="Times New Roman"/>
+                <w:b w:val="0"/>
+                <w:bCs w:val="0"/>
+                <w:i w:val="0"/>
+                <w:iCs w:val="0"/>
+                <w:strike w:val="0"/>
+                <w:dstrike w:val="0"/>
+                <w:color w:val="000000" w:themeColor="text1" w:themeTint="FF" w:themeShade="FF"/>
+                <w:sz w:val="20"/>
+                <w:szCs w:val="20"/>
+                <w:u w:val="none"/>
+              </w:rPr>
+            </w:pPr>
+            <w:r>
+              <w:rPr>
+                <w:rFonts w:ascii="Times New Roman" w:hAnsi="Times New Roman" w:eastAsia="Times New Roman" w:cs="Times New Roman"/>
+                <w:b w:val="0"/>
+                <w:bCs w:val="0"/>
+                <w:i w:val="0"/>
+                <w:iCs w:val="0"/>
+                <w:strike w:val="0"/>
+                <w:dstrike w:val="0"/>
+                <w:color w:val="000000" w:themeColor="text1" w:themeTint="FF" w:themeShade="FF"/>
+                <w:sz w:val="20"/>
+                <w:szCs w:val="20"/>
+                <w:u w:val="none"/>
+              </w:rPr>
+              <w:t>HU</w:t>
+            </w:r>
+            <w:r>
+              <w:rPr>
+                <w:rFonts w:ascii="Times New Roman" w:hAnsi="Times New Roman" w:eastAsia="Times New Roman" w:cs="Times New Roman"/>
+                <w:b w:val="0"/>
+                <w:bCs w:val="0"/>
+                <w:i w:val="0"/>
+                <w:iCs w:val="0"/>
+                <w:strike w:val="0"/>
+                <w:dstrike w:val="0"/>
+                <w:color w:val="000000" w:themeColor="text1" w:themeTint="FF" w:themeShade="FF"/>
+                <w:sz w:val="20"/>
+                <w:szCs w:val="20"/>
+                <w:u w:val="none"/>
+              </w:rPr>
+              <w:t>-11</w:t>
+            </w:r>
+          </w:p>
+        </w:tc>
+        <w:tc>
+          <w:tcPr>
+            <w:tcW w:w="3855" w:type="dxa"/>
+            <w:tcMar/>
+            <w:vAlign w:val="top"/>
+          </w:tcPr>
+          <w:p>
+            <w:pPr>
+              <w:bidi w:val="0"/>
+              <w:spacing w:before="0" w:beforeAutospacing="off" w:after="0" w:afterAutospacing="off"/>
+              <w:jc w:val="center"/>
+              <w:rPr>
+                <w:rFonts w:ascii="Times New Roman" w:hAnsi="Times New Roman" w:eastAsia="Times New Roman" w:cs="Times New Roman"/>
+                <w:b w:val="0"/>
+                <w:bCs w:val="0"/>
+                <w:i w:val="0"/>
+                <w:iCs w:val="0"/>
+                <w:strike w:val="0"/>
+                <w:dstrike w:val="0"/>
+                <w:color w:val="000000" w:themeColor="text1" w:themeTint="FF" w:themeShade="FF"/>
+                <w:sz w:val="20"/>
+                <w:szCs w:val="20"/>
+                <w:u w:val="none"/>
+              </w:rPr>
+            </w:pPr>
+            <w:r>
+              <w:rPr>
+                <w:rFonts w:ascii="Times New Roman" w:hAnsi="Times New Roman" w:eastAsia="Times New Roman" w:cs="Times New Roman"/>
+                <w:b w:val="0"/>
+                <w:bCs w:val="0"/>
+                <w:i w:val="0"/>
+                <w:iCs w:val="0"/>
+                <w:strike w:val="0"/>
+                <w:dstrike w:val="0"/>
+                <w:color w:val="000000" w:themeColor="text1" w:themeTint="FF" w:themeShade="FF"/>
+                <w:sz w:val="20"/>
+                <w:szCs w:val="20"/>
+                <w:u w:val="none"/>
+              </w:rPr>
+              <w:t>Borrar artículo de favoritos</w:t>
+            </w:r>
+          </w:p>
+        </w:tc>
+        <w:tc>
+          <w:tcPr>
+            <w:tcW w:w="3345" w:type="dxa"/>
+            <w:tcMar/>
+            <w:vAlign w:val="top"/>
+          </w:tcPr>
+          <w:p>
+            <w:pPr>
+              <w:pStyle w:val="Normal"/>
+              <w:bidi w:val="0"/>
+              <w:spacing w:before="0" w:beforeAutospacing="off" w:after="0" w:afterAutospacing="off" w:line="259" w:lineRule="auto"/>
+              <w:ind w:left="0" w:right="0"/>
+              <w:jc w:val="center"/>
+            </w:pPr>
+            <w:r>
+              <w:rPr>
+                <w:rFonts w:ascii="Times New Roman" w:hAnsi="Times New Roman" w:eastAsia="Times New Roman" w:cs="Times New Roman"/>
+                <w:b w:val="0"/>
+                <w:bCs w:val="0"/>
+                <w:i w:val="0"/>
+                <w:iCs w:val="0"/>
+                <w:strike w:val="0"/>
+                <w:dstrike w:val="0"/>
+                <w:color w:val="000000" w:themeColor="text1" w:themeTint="FF" w:themeShade="FF"/>
+                <w:sz w:val="20"/>
+                <w:szCs w:val="20"/>
+                <w:u w:val="none"/>
+              </w:rPr>
+              <w:t>8</w:t>
+            </w:r>
+          </w:p>
+        </w:tc>
+      </w:tr>
+      <w:tr>
+        <w:trPr>
+          <w:trHeight w:val="300"/>
+        </w:trPr>
+        <w:tc>
+          <w:tcPr>
+            <w:tcW w:w="1815" w:type="dxa"/>
+            <w:tcMar/>
+            <w:vAlign w:val="top"/>
+          </w:tcPr>
+          <w:p>
+            <w:pPr>
+              <w:pStyle w:val="Normal"/>
+              <w:bidi w:val="0"/>
+              <w:spacing w:before="0" w:beforeAutospacing="off" w:after="0" w:afterAutospacing="off"/>
+              <w:jc w:val="center"/>
+              <w:rPr>
+                <w:rFonts w:ascii="Times New Roman" w:hAnsi="Times New Roman" w:eastAsia="Times New Roman" w:cs="Times New Roman"/>
+                <w:b w:val="0"/>
+                <w:bCs w:val="0"/>
+                <w:i w:val="0"/>
+                <w:iCs w:val="0"/>
+                <w:strike w:val="0"/>
+                <w:dstrike w:val="0"/>
+                <w:color w:val="000000" w:themeColor="text1" w:themeTint="FF" w:themeShade="FF"/>
+                <w:sz w:val="20"/>
+                <w:szCs w:val="20"/>
+                <w:u w:val="none"/>
+              </w:rPr>
+            </w:pPr>
+            <w:r>
+              <w:rPr>
+                <w:rFonts w:ascii="Times New Roman" w:hAnsi="Times New Roman" w:eastAsia="Times New Roman" w:cs="Times New Roman"/>
+                <w:b w:val="0"/>
+                <w:bCs w:val="0"/>
+                <w:i w:val="0"/>
+                <w:iCs w:val="0"/>
+                <w:strike w:val="0"/>
+                <w:dstrike w:val="0"/>
+                <w:color w:val="000000" w:themeColor="text1" w:themeTint="FF" w:themeShade="FF"/>
+                <w:sz w:val="20"/>
+                <w:szCs w:val="20"/>
+                <w:u w:val="none"/>
+              </w:rPr>
+              <w:t>HU</w:t>
+            </w:r>
+            <w:r>
+              <w:rPr>
+                <w:rFonts w:ascii="Times New Roman" w:hAnsi="Times New Roman" w:eastAsia="Times New Roman" w:cs="Times New Roman"/>
+                <w:b w:val="0"/>
+                <w:bCs w:val="0"/>
+                <w:i w:val="0"/>
+                <w:iCs w:val="0"/>
+                <w:strike w:val="0"/>
+                <w:dstrike w:val="0"/>
+                <w:color w:val="000000" w:themeColor="text1" w:themeTint="FF" w:themeShade="FF"/>
+                <w:sz w:val="20"/>
+                <w:szCs w:val="20"/>
+                <w:u w:val="none"/>
+              </w:rPr>
+              <w:t>-12</w:t>
+            </w:r>
+          </w:p>
+        </w:tc>
+        <w:tc>
+          <w:tcPr>
+            <w:tcW w:w="3855" w:type="dxa"/>
+            <w:tcMar/>
+            <w:vAlign w:val="top"/>
+          </w:tcPr>
+          <w:p>
+            <w:pPr>
+              <w:bidi w:val="0"/>
+              <w:spacing w:before="0" w:beforeAutospacing="off" w:after="0" w:afterAutospacing="off"/>
+              <w:jc w:val="center"/>
+              <w:rPr>
+                <w:rFonts w:ascii="Times New Roman" w:hAnsi="Times New Roman" w:eastAsia="Times New Roman" w:cs="Times New Roman"/>
+                <w:b w:val="0"/>
+                <w:bCs w:val="0"/>
+                <w:i w:val="0"/>
+                <w:iCs w:val="0"/>
+                <w:strike w:val="0"/>
+                <w:dstrike w:val="0"/>
+                <w:color w:val="000000" w:themeColor="text1" w:themeTint="FF" w:themeShade="FF"/>
+                <w:sz w:val="20"/>
+                <w:szCs w:val="20"/>
+                <w:u w:val="none"/>
+              </w:rPr>
+            </w:pPr>
+            <w:r>
+              <w:rPr>
+                <w:rFonts w:ascii="Times New Roman" w:hAnsi="Times New Roman" w:eastAsia="Times New Roman" w:cs="Times New Roman"/>
+                <w:b w:val="0"/>
+                <w:bCs w:val="0"/>
+                <w:i w:val="0"/>
+                <w:iCs w:val="0"/>
+                <w:strike w:val="0"/>
+                <w:dstrike w:val="0"/>
+                <w:color w:val="000000" w:themeColor="text1" w:themeTint="FF" w:themeShade="FF"/>
+                <w:sz w:val="20"/>
+                <w:szCs w:val="20"/>
+                <w:u w:val="none"/>
+              </w:rPr>
+              <w:t>Búsqueda</w:t>
+            </w:r>
+            <w:r>
+              <w:rPr>
+                <w:rFonts w:ascii="Times New Roman" w:hAnsi="Times New Roman" w:eastAsia="Times New Roman" w:cs="Times New Roman"/>
+                <w:b w:val="0"/>
+                <w:bCs w:val="0"/>
+                <w:i w:val="0"/>
+                <w:iCs w:val="0"/>
+                <w:strike w:val="0"/>
+                <w:dstrike w:val="0"/>
+                <w:color w:val="000000" w:themeColor="text1" w:themeTint="FF" w:themeShade="FF"/>
+                <w:sz w:val="20"/>
+                <w:szCs w:val="20"/>
+                <w:u w:val="none"/>
+              </w:rPr>
+              <w:t xml:space="preserve"> avanzada con filtros</w:t>
+            </w:r>
+          </w:p>
+        </w:tc>
+        <w:tc>
+          <w:tcPr>
+            <w:tcW w:w="3345" w:type="dxa"/>
+            <w:tcMar/>
+            <w:vAlign w:val="top"/>
+          </w:tcPr>
+          <w:p>
+            <w:pPr>
+              <w:bidi w:val="0"/>
+              <w:spacing w:before="0" w:beforeAutospacing="off" w:after="0" w:afterAutospacing="off"/>
+              <w:jc w:val="center"/>
+              <w:rPr>
+                <w:rFonts w:ascii="Times New Roman" w:hAnsi="Times New Roman" w:eastAsia="Times New Roman" w:cs="Times New Roman"/>
+                <w:b w:val="0"/>
+                <w:bCs w:val="0"/>
+                <w:i w:val="0"/>
+                <w:iCs w:val="0"/>
+                <w:strike w:val="0"/>
+                <w:dstrike w:val="0"/>
+                <w:color w:val="000000" w:themeColor="text1" w:themeTint="FF" w:themeShade="FF"/>
+                <w:sz w:val="20"/>
+                <w:szCs w:val="20"/>
+                <w:u w:val="none"/>
+              </w:rPr>
+            </w:pPr>
+            <w:r>
+              <w:rPr>
+                <w:rFonts w:ascii="Times New Roman" w:hAnsi="Times New Roman" w:eastAsia="Times New Roman" w:cs="Times New Roman"/>
+                <w:b w:val="0"/>
+                <w:bCs w:val="0"/>
+                <w:i w:val="0"/>
+                <w:iCs w:val="0"/>
+                <w:strike w:val="0"/>
+                <w:dstrike w:val="0"/>
+                <w:color w:val="000000" w:themeColor="text1" w:themeTint="FF" w:themeShade="FF"/>
+                <w:sz w:val="20"/>
+                <w:szCs w:val="20"/>
+                <w:u w:val="none"/>
+              </w:rPr>
+              <w:t>24</w:t>
+            </w:r>
+          </w:p>
+        </w:tc>
+      </w:tr>
+      <w:tr>
+        <w:trPr>
+          <w:trHeight w:val="300"/>
+        </w:trPr>
+        <w:tc>
+          <w:tcPr>
+            <w:tcW w:w="1815" w:type="dxa"/>
+            <w:tcMar/>
+            <w:vAlign w:val="top"/>
+          </w:tcPr>
+          <w:p>
+            <w:pPr>
+              <w:pStyle w:val="Normal"/>
+              <w:bidi w:val="0"/>
+              <w:spacing w:before="0" w:beforeAutospacing="off" w:after="0" w:afterAutospacing="off"/>
+              <w:jc w:val="center"/>
+              <w:rPr>
+                <w:rFonts w:ascii="Times New Roman" w:hAnsi="Times New Roman" w:eastAsia="Times New Roman" w:cs="Times New Roman"/>
+                <w:b w:val="0"/>
+                <w:bCs w:val="0"/>
+                <w:i w:val="0"/>
+                <w:iCs w:val="0"/>
+                <w:strike w:val="0"/>
+                <w:dstrike w:val="0"/>
+                <w:color w:val="000000" w:themeColor="text1" w:themeTint="FF" w:themeShade="FF"/>
+                <w:sz w:val="20"/>
+                <w:szCs w:val="20"/>
+                <w:u w:val="none"/>
+              </w:rPr>
+            </w:pPr>
+            <w:r>
+              <w:rPr>
+                <w:rFonts w:ascii="Times New Roman" w:hAnsi="Times New Roman" w:eastAsia="Times New Roman" w:cs="Times New Roman"/>
+                <w:b w:val="0"/>
+                <w:bCs w:val="0"/>
+                <w:i w:val="0"/>
+                <w:iCs w:val="0"/>
+                <w:strike w:val="0"/>
+                <w:dstrike w:val="0"/>
+                <w:color w:val="000000" w:themeColor="text1" w:themeTint="FF" w:themeShade="FF"/>
+                <w:sz w:val="20"/>
+                <w:szCs w:val="20"/>
+                <w:u w:val="none"/>
+              </w:rPr>
+              <w:t>HU</w:t>
+            </w:r>
+            <w:r>
+              <w:rPr>
+                <w:rFonts w:ascii="Times New Roman" w:hAnsi="Times New Roman" w:eastAsia="Times New Roman" w:cs="Times New Roman"/>
+                <w:b w:val="0"/>
+                <w:bCs w:val="0"/>
+                <w:i w:val="0"/>
+                <w:iCs w:val="0"/>
+                <w:strike w:val="0"/>
+                <w:dstrike w:val="0"/>
+                <w:color w:val="000000" w:themeColor="text1" w:themeTint="FF" w:themeShade="FF"/>
+                <w:sz w:val="20"/>
+                <w:szCs w:val="20"/>
+                <w:u w:val="none"/>
+              </w:rPr>
+              <w:t>-13</w:t>
+            </w:r>
+          </w:p>
+        </w:tc>
+        <w:tc>
+          <w:tcPr>
+            <w:tcW w:w="3855" w:type="dxa"/>
+            <w:tcMar/>
+            <w:vAlign w:val="top"/>
+          </w:tcPr>
+          <w:p>
+            <w:pPr>
+              <w:bidi w:val="0"/>
+              <w:spacing w:before="0" w:beforeAutospacing="off" w:after="0" w:afterAutospacing="off"/>
+              <w:jc w:val="center"/>
+              <w:rPr>
+                <w:rFonts w:ascii="Times New Roman" w:hAnsi="Times New Roman" w:eastAsia="Times New Roman" w:cs="Times New Roman"/>
+                <w:b w:val="0"/>
+                <w:bCs w:val="0"/>
+                <w:i w:val="0"/>
+                <w:iCs w:val="0"/>
+                <w:strike w:val="0"/>
+                <w:dstrike w:val="0"/>
+                <w:color w:val="000000" w:themeColor="text1" w:themeTint="FF" w:themeShade="FF"/>
+                <w:sz w:val="20"/>
+                <w:szCs w:val="20"/>
+                <w:u w:val="none"/>
+              </w:rPr>
+            </w:pPr>
+            <w:r>
+              <w:rPr>
+                <w:rFonts w:ascii="Times New Roman" w:hAnsi="Times New Roman" w:eastAsia="Times New Roman" w:cs="Times New Roman"/>
+                <w:b w:val="0"/>
+                <w:bCs w:val="0"/>
+                <w:i w:val="0"/>
+                <w:iCs w:val="0"/>
+                <w:strike w:val="0"/>
+                <w:dstrike w:val="0"/>
+                <w:color w:val="000000" w:themeColor="text1" w:themeTint="FF" w:themeShade="FF"/>
+                <w:sz w:val="20"/>
+                <w:szCs w:val="20"/>
+                <w:u w:val="none"/>
+              </w:rPr>
+              <w:t xml:space="preserve">Consultar perfil con </w:t>
+            </w:r>
+            <w:r>
+              <w:rPr>
+                <w:rFonts w:ascii="Times New Roman" w:hAnsi="Times New Roman" w:eastAsia="Times New Roman" w:cs="Times New Roman"/>
+                <w:b w:val="0"/>
+                <w:bCs w:val="0"/>
+                <w:i w:val="0"/>
+                <w:iCs w:val="0"/>
+                <w:strike w:val="0"/>
+                <w:dstrike w:val="0"/>
+                <w:color w:val="000000" w:themeColor="text1" w:themeTint="FF" w:themeShade="FF"/>
+                <w:sz w:val="20"/>
+                <w:szCs w:val="20"/>
+                <w:u w:val="none"/>
+              </w:rPr>
+              <w:t>información</w:t>
+            </w:r>
+          </w:p>
+        </w:tc>
+        <w:tc>
+          <w:tcPr>
+            <w:tcW w:w="3345" w:type="dxa"/>
+            <w:tcMar/>
+            <w:vAlign w:val="top"/>
+          </w:tcPr>
+          <w:p>
+            <w:pPr>
+              <w:bidi w:val="0"/>
+              <w:spacing w:before="0" w:beforeAutospacing="off" w:after="0" w:afterAutospacing="off"/>
+              <w:jc w:val="center"/>
+              <w:rPr>
+                <w:rFonts w:ascii="Times New Roman" w:hAnsi="Times New Roman" w:eastAsia="Times New Roman" w:cs="Times New Roman"/>
+                <w:b w:val="0"/>
+                <w:bCs w:val="0"/>
+                <w:i w:val="0"/>
+                <w:iCs w:val="0"/>
+                <w:strike w:val="0"/>
+                <w:dstrike w:val="0"/>
+                <w:color w:val="000000" w:themeColor="text1" w:themeTint="FF" w:themeShade="FF"/>
+                <w:sz w:val="20"/>
+                <w:szCs w:val="20"/>
+                <w:u w:val="none"/>
+              </w:rPr>
+            </w:pPr>
+            <w:r>
+              <w:rPr>
+                <w:rFonts w:ascii="Times New Roman" w:hAnsi="Times New Roman" w:eastAsia="Times New Roman" w:cs="Times New Roman"/>
+                <w:b w:val="0"/>
+                <w:bCs w:val="0"/>
+                <w:i w:val="0"/>
+                <w:iCs w:val="0"/>
+                <w:strike w:val="0"/>
+                <w:dstrike w:val="0"/>
+                <w:color w:val="000000" w:themeColor="text1" w:themeTint="FF" w:themeShade="FF"/>
+                <w:sz w:val="20"/>
+                <w:szCs w:val="20"/>
+                <w:u w:val="none"/>
+              </w:rPr>
+              <w:t>9</w:t>
+            </w:r>
+          </w:p>
+        </w:tc>
+      </w:tr>
+      <w:tr>
+        <w:trPr>
+          <w:trHeight w:val="300"/>
+        </w:trPr>
+        <w:tc>
+          <w:tcPr>
+            <w:tcW w:w="1815" w:type="dxa"/>
+            <w:tcMar/>
+            <w:vAlign w:val="top"/>
+          </w:tcPr>
+          <w:p>
+            <w:pPr>
+              <w:pStyle w:val="Normal"/>
+              <w:bidi w:val="0"/>
+              <w:spacing w:before="0" w:beforeAutospacing="off" w:after="0" w:afterAutospacing="off"/>
+              <w:jc w:val="center"/>
+              <w:rPr>
+                <w:rFonts w:ascii="Times New Roman" w:hAnsi="Times New Roman" w:eastAsia="Times New Roman" w:cs="Times New Roman"/>
+                <w:b w:val="0"/>
+                <w:bCs w:val="0"/>
+                <w:i w:val="0"/>
+                <w:iCs w:val="0"/>
+                <w:strike w:val="0"/>
+                <w:dstrike w:val="0"/>
+                <w:color w:val="000000" w:themeColor="text1" w:themeTint="FF" w:themeShade="FF"/>
+                <w:sz w:val="20"/>
+                <w:szCs w:val="20"/>
+                <w:u w:val="none"/>
+              </w:rPr>
+            </w:pPr>
+            <w:r>
+              <w:rPr>
+                <w:rFonts w:ascii="Times New Roman" w:hAnsi="Times New Roman" w:eastAsia="Times New Roman" w:cs="Times New Roman"/>
+                <w:b w:val="0"/>
+                <w:bCs w:val="0"/>
+                <w:i w:val="0"/>
+                <w:iCs w:val="0"/>
+                <w:strike w:val="0"/>
+                <w:dstrike w:val="0"/>
+                <w:color w:val="000000" w:themeColor="text1" w:themeTint="FF" w:themeShade="FF"/>
+                <w:sz w:val="20"/>
+                <w:szCs w:val="20"/>
+                <w:u w:val="none"/>
+              </w:rPr>
+              <w:t>HU</w:t>
+            </w:r>
+            <w:r>
+              <w:rPr>
+                <w:rFonts w:ascii="Times New Roman" w:hAnsi="Times New Roman" w:eastAsia="Times New Roman" w:cs="Times New Roman"/>
+                <w:b w:val="0"/>
+                <w:bCs w:val="0"/>
+                <w:i w:val="0"/>
+                <w:iCs w:val="0"/>
+                <w:strike w:val="0"/>
+                <w:dstrike w:val="0"/>
+                <w:color w:val="000000" w:themeColor="text1" w:themeTint="FF" w:themeShade="FF"/>
+                <w:sz w:val="20"/>
+                <w:szCs w:val="20"/>
+                <w:u w:val="none"/>
+              </w:rPr>
+              <w:t>-14</w:t>
+            </w:r>
+          </w:p>
+        </w:tc>
+        <w:tc>
+          <w:tcPr>
+            <w:tcW w:w="3855" w:type="dxa"/>
+            <w:tcMar/>
+            <w:vAlign w:val="top"/>
+          </w:tcPr>
+          <w:p>
+            <w:pPr>
+              <w:bidi w:val="0"/>
+              <w:spacing w:before="0" w:beforeAutospacing="off" w:after="0" w:afterAutospacing="off"/>
+              <w:jc w:val="center"/>
+              <w:rPr>
+                <w:rFonts w:ascii="Times New Roman" w:hAnsi="Times New Roman" w:eastAsia="Times New Roman" w:cs="Times New Roman"/>
+                <w:b w:val="0"/>
+                <w:bCs w:val="0"/>
+                <w:i w:val="0"/>
+                <w:iCs w:val="0"/>
+                <w:strike w:val="0"/>
+                <w:dstrike w:val="0"/>
+                <w:color w:val="000000" w:themeColor="text1" w:themeTint="FF" w:themeShade="FF"/>
+                <w:sz w:val="20"/>
+                <w:szCs w:val="20"/>
+                <w:u w:val="none"/>
+              </w:rPr>
+            </w:pPr>
+            <w:r>
+              <w:rPr>
+                <w:rFonts w:ascii="Times New Roman" w:hAnsi="Times New Roman" w:eastAsia="Times New Roman" w:cs="Times New Roman"/>
+                <w:b w:val="0"/>
+                <w:bCs w:val="0"/>
+                <w:i w:val="0"/>
+                <w:iCs w:val="0"/>
+                <w:strike w:val="0"/>
+                <w:dstrike w:val="0"/>
+                <w:color w:val="000000" w:themeColor="text1" w:themeTint="FF" w:themeShade="FF"/>
+                <w:sz w:val="20"/>
+                <w:szCs w:val="20"/>
+                <w:u w:val="none"/>
+              </w:rPr>
+              <w:t>Modificar perfil</w:t>
+            </w:r>
+          </w:p>
+        </w:tc>
+        <w:tc>
+          <w:tcPr>
+            <w:tcW w:w="3345" w:type="dxa"/>
+            <w:tcMar/>
+            <w:vAlign w:val="top"/>
+          </w:tcPr>
+          <w:p>
+            <w:pPr>
+              <w:pStyle w:val="Normal"/>
+              <w:bidi w:val="0"/>
+              <w:spacing w:before="0" w:beforeAutospacing="off" w:after="0" w:afterAutospacing="off" w:line="259" w:lineRule="auto"/>
+              <w:ind w:left="0" w:right="0"/>
+              <w:jc w:val="center"/>
+            </w:pPr>
+            <w:r>
+              <w:rPr>
+                <w:rFonts w:ascii="Times New Roman" w:hAnsi="Times New Roman" w:eastAsia="Times New Roman" w:cs="Times New Roman"/>
+                <w:b w:val="0"/>
+                <w:bCs w:val="0"/>
+                <w:i w:val="0"/>
+                <w:iCs w:val="0"/>
+                <w:strike w:val="0"/>
+                <w:dstrike w:val="0"/>
+                <w:color w:val="000000" w:themeColor="text1" w:themeTint="FF" w:themeShade="FF"/>
+                <w:sz w:val="20"/>
+                <w:szCs w:val="20"/>
+                <w:u w:val="none"/>
+              </w:rPr>
+              <w:t>8</w:t>
+            </w:r>
+          </w:p>
+        </w:tc>
+      </w:tr>
+      <w:tr>
+        <w:trPr>
+          <w:trHeight w:val="300"/>
+        </w:trPr>
+        <w:tc>
+          <w:tcPr>
+            <w:tcW w:w="1815" w:type="dxa"/>
+            <w:tcMar/>
+            <w:vAlign w:val="top"/>
+          </w:tcPr>
+          <w:p>
+            <w:pPr>
+              <w:pStyle w:val="Normal"/>
+              <w:bidi w:val="0"/>
+              <w:spacing w:before="0" w:beforeAutospacing="off" w:after="0" w:afterAutospacing="off"/>
+              <w:jc w:val="center"/>
+              <w:rPr>
+                <w:rFonts w:ascii="Times New Roman" w:hAnsi="Times New Roman" w:eastAsia="Times New Roman" w:cs="Times New Roman"/>
+                <w:b w:val="0"/>
+                <w:bCs w:val="0"/>
+                <w:i w:val="0"/>
+                <w:iCs w:val="0"/>
+                <w:strike w:val="0"/>
+                <w:dstrike w:val="0"/>
+                <w:color w:val="000000" w:themeColor="text1" w:themeTint="FF" w:themeShade="FF"/>
+                <w:sz w:val="20"/>
+                <w:szCs w:val="20"/>
+                <w:u w:val="none"/>
+              </w:rPr>
+            </w:pPr>
+            <w:r>
+              <w:rPr>
+                <w:rFonts w:ascii="Times New Roman" w:hAnsi="Times New Roman" w:eastAsia="Times New Roman" w:cs="Times New Roman"/>
+                <w:b w:val="0"/>
+                <w:bCs w:val="0"/>
+                <w:i w:val="0"/>
+                <w:iCs w:val="0"/>
+                <w:strike w:val="0"/>
+                <w:dstrike w:val="0"/>
+                <w:color w:val="000000" w:themeColor="text1" w:themeTint="FF" w:themeShade="FF"/>
+                <w:sz w:val="20"/>
+                <w:szCs w:val="20"/>
+                <w:u w:val="none"/>
+              </w:rPr>
+              <w:t>HU</w:t>
+            </w:r>
+            <w:r>
+              <w:rPr>
+                <w:rFonts w:ascii="Times New Roman" w:hAnsi="Times New Roman" w:eastAsia="Times New Roman" w:cs="Times New Roman"/>
+                <w:b w:val="0"/>
+                <w:bCs w:val="0"/>
+                <w:i w:val="0"/>
+                <w:iCs w:val="0"/>
+                <w:strike w:val="0"/>
+                <w:dstrike w:val="0"/>
+                <w:color w:val="000000" w:themeColor="text1" w:themeTint="FF" w:themeShade="FF"/>
+                <w:sz w:val="20"/>
+                <w:szCs w:val="20"/>
+                <w:u w:val="none"/>
+              </w:rPr>
+              <w:t>-15</w:t>
+            </w:r>
+          </w:p>
+        </w:tc>
+        <w:tc>
+          <w:tcPr>
+            <w:tcW w:w="3855" w:type="dxa"/>
+            <w:tcMar/>
+            <w:vAlign w:val="top"/>
+          </w:tcPr>
+          <w:p>
+            <w:pPr>
+              <w:bidi w:val="0"/>
+              <w:spacing w:before="0" w:beforeAutospacing="off" w:after="0" w:afterAutospacing="off"/>
+              <w:jc w:val="center"/>
+              <w:rPr>
+                <w:rFonts w:ascii="Times New Roman" w:hAnsi="Times New Roman" w:eastAsia="Times New Roman" w:cs="Times New Roman"/>
+                <w:b w:val="0"/>
+                <w:bCs w:val="0"/>
+                <w:i w:val="0"/>
+                <w:iCs w:val="0"/>
+                <w:strike w:val="0"/>
+                <w:dstrike w:val="0"/>
+                <w:color w:val="000000" w:themeColor="text1" w:themeTint="FF" w:themeShade="FF"/>
+                <w:sz w:val="20"/>
+                <w:szCs w:val="20"/>
+                <w:u w:val="none"/>
+              </w:rPr>
+            </w:pPr>
+            <w:r>
+              <w:rPr>
+                <w:rFonts w:ascii="Times New Roman" w:hAnsi="Times New Roman" w:eastAsia="Times New Roman" w:cs="Times New Roman"/>
+                <w:b w:val="0"/>
+                <w:bCs w:val="0"/>
+                <w:i w:val="0"/>
+                <w:iCs w:val="0"/>
+                <w:strike w:val="0"/>
+                <w:dstrike w:val="0"/>
+                <w:color w:val="000000" w:themeColor="text1" w:themeTint="FF" w:themeShade="FF"/>
+                <w:sz w:val="20"/>
+                <w:szCs w:val="20"/>
+                <w:u w:val="none"/>
+              </w:rPr>
+              <w:t>Borrar perfil</w:t>
+            </w:r>
+          </w:p>
+        </w:tc>
+        <w:tc>
+          <w:tcPr>
+            <w:tcW w:w="3345" w:type="dxa"/>
+            <w:tcMar/>
+            <w:vAlign w:val="top"/>
+          </w:tcPr>
+          <w:p>
+            <w:pPr>
+              <w:pStyle w:val="Normal"/>
+              <w:bidi w:val="0"/>
+              <w:spacing w:before="0" w:beforeAutospacing="off" w:after="0" w:afterAutospacing="off" w:line="259" w:lineRule="auto"/>
+              <w:ind w:left="0" w:right="0"/>
+              <w:jc w:val="center"/>
+            </w:pPr>
+            <w:r>
+              <w:rPr>
+                <w:rFonts w:ascii="Times New Roman" w:hAnsi="Times New Roman" w:eastAsia="Times New Roman" w:cs="Times New Roman"/>
+                <w:b w:val="0"/>
+                <w:bCs w:val="0"/>
+                <w:i w:val="0"/>
+                <w:iCs w:val="0"/>
+                <w:strike w:val="0"/>
+                <w:dstrike w:val="0"/>
+                <w:color w:val="000000" w:themeColor="text1" w:themeTint="FF" w:themeShade="FF"/>
+                <w:sz w:val="20"/>
+                <w:szCs w:val="20"/>
+                <w:u w:val="none"/>
+              </w:rPr>
+              <w:t>8</w:t>
             </w:r>
           </w:p>
         </w:tc>
@@ -6511,21 +8516,9 @@
                 <w:szCs w:val="20"/>
                 <w:u w:val="none"/>
               </w:rPr>
-              <w:t>EP-2</w:t>
-            </w:r>
-          </w:p>
-        </w:tc>
-        <w:tc>
-          <w:tcPr>
-            <w:tcW w:w="3855" w:type="dxa"/>
-            <w:tcMar/>
-            <w:vAlign w:val="top"/>
-          </w:tcPr>
-          <w:p>
-            <w:pPr>
-              <w:bidi w:val="0"/>
-              <w:spacing w:before="0" w:beforeAutospacing="off" w:after="0" w:afterAutospacing="off"/>
-              <w:jc w:val="center"/>
+              <w:t>HU</w:t>
+            </w:r>
+            <w:r>
               <w:rPr>
                 <w:rFonts w:ascii="Times New Roman" w:hAnsi="Times New Roman" w:eastAsia="Times New Roman" w:cs="Times New Roman"/>
                 <w:b w:val="0"/>
@@ -6539,1793 +8532,7 @@
                 <w:szCs w:val="20"/>
                 <w:u w:val="none"/>
               </w:rPr>
-            </w:pPr>
-            <w:r>
-              <w:rPr>
-                <w:rFonts w:ascii="Times New Roman" w:hAnsi="Times New Roman" w:eastAsia="Times New Roman" w:cs="Times New Roman"/>
-                <w:b w:val="0"/>
-                <w:bCs w:val="0"/>
-                <w:i w:val="0"/>
-                <w:iCs w:val="0"/>
-                <w:strike w:val="0"/>
-                <w:dstrike w:val="0"/>
-                <w:color w:val="000000" w:themeColor="text1" w:themeTint="FF" w:themeShade="FF"/>
-                <w:sz w:val="20"/>
-                <w:szCs w:val="20"/>
-                <w:u w:val="none"/>
-              </w:rPr>
-              <w:t>Añadir articulo a favoritos</w:t>
-            </w:r>
-          </w:p>
-        </w:tc>
-        <w:tc>
-          <w:tcPr>
-            <w:tcW w:w="3345" w:type="dxa"/>
-            <w:tcMar/>
-            <w:vAlign w:val="top"/>
-          </w:tcPr>
-          <w:p>
-            <w:pPr>
-              <w:pStyle w:val="Normal"/>
-              <w:bidi w:val="0"/>
-              <w:spacing w:before="0" w:beforeAutospacing="off" w:after="0" w:afterAutospacing="off" w:line="259" w:lineRule="auto"/>
-              <w:ind w:left="0" w:right="0"/>
-              <w:jc w:val="center"/>
-            </w:pPr>
-            <w:r>
-              <w:rPr>
-                <w:rFonts w:ascii="Times New Roman" w:hAnsi="Times New Roman" w:eastAsia="Times New Roman" w:cs="Times New Roman"/>
-                <w:b w:val="0"/>
-                <w:bCs w:val="0"/>
-                <w:i w:val="0"/>
-                <w:iCs w:val="0"/>
-                <w:strike w:val="0"/>
-                <w:dstrike w:val="0"/>
-                <w:color w:val="000000" w:themeColor="text1" w:themeTint="FF" w:themeShade="FF"/>
-                <w:sz w:val="20"/>
-                <w:szCs w:val="20"/>
-                <w:u w:val="none"/>
-              </w:rPr>
-              <w:t>13</w:t>
-            </w:r>
-          </w:p>
-        </w:tc>
-      </w:tr>
-      <w:tr>
-        <w:trPr>
-          <w:trHeight w:val="300"/>
-        </w:trPr>
-        <w:tc>
-          <w:tcPr>
-            <w:tcW w:w="1815" w:type="dxa"/>
-            <w:tcMar/>
-            <w:vAlign w:val="top"/>
-          </w:tcPr>
-          <w:p>
-            <w:pPr>
-              <w:bidi w:val="0"/>
-              <w:spacing w:before="0" w:beforeAutospacing="off" w:after="0" w:afterAutospacing="off"/>
-              <w:jc w:val="center"/>
-              <w:rPr>
-                <w:rFonts w:ascii="Times New Roman" w:hAnsi="Times New Roman" w:eastAsia="Times New Roman" w:cs="Times New Roman"/>
-                <w:b w:val="0"/>
-                <w:bCs w:val="0"/>
-                <w:i w:val="0"/>
-                <w:iCs w:val="0"/>
-                <w:strike w:val="0"/>
-                <w:dstrike w:val="0"/>
-                <w:color w:val="000000" w:themeColor="text1" w:themeTint="FF" w:themeShade="FF"/>
-                <w:sz w:val="20"/>
-                <w:szCs w:val="20"/>
-                <w:u w:val="none"/>
-              </w:rPr>
-            </w:pPr>
-            <w:r>
-              <w:rPr>
-                <w:rFonts w:ascii="Times New Roman" w:hAnsi="Times New Roman" w:eastAsia="Times New Roman" w:cs="Times New Roman"/>
-                <w:b w:val="0"/>
-                <w:bCs w:val="0"/>
-                <w:i w:val="0"/>
-                <w:iCs w:val="0"/>
-                <w:strike w:val="0"/>
-                <w:dstrike w:val="0"/>
-                <w:color w:val="000000" w:themeColor="text1" w:themeTint="FF" w:themeShade="FF"/>
-                <w:sz w:val="20"/>
-                <w:szCs w:val="20"/>
-                <w:u w:val="none"/>
-              </w:rPr>
-              <w:t>EP-3</w:t>
-            </w:r>
-          </w:p>
-        </w:tc>
-        <w:tc>
-          <w:tcPr>
-            <w:tcW w:w="3855" w:type="dxa"/>
-            <w:tcMar/>
-            <w:vAlign w:val="top"/>
-          </w:tcPr>
-          <w:p>
-            <w:pPr>
-              <w:bidi w:val="0"/>
-              <w:spacing w:before="0" w:beforeAutospacing="off" w:after="0" w:afterAutospacing="off"/>
-              <w:jc w:val="center"/>
-              <w:rPr>
-                <w:rFonts w:ascii="Times New Roman" w:hAnsi="Times New Roman" w:eastAsia="Times New Roman" w:cs="Times New Roman"/>
-                <w:b w:val="0"/>
-                <w:bCs w:val="0"/>
-                <w:i w:val="0"/>
-                <w:iCs w:val="0"/>
-                <w:strike w:val="0"/>
-                <w:dstrike w:val="0"/>
-                <w:color w:val="000000" w:themeColor="text1" w:themeTint="FF" w:themeShade="FF"/>
-                <w:sz w:val="20"/>
-                <w:szCs w:val="20"/>
-                <w:u w:val="none"/>
-              </w:rPr>
-            </w:pPr>
-            <w:r>
-              <w:rPr>
-                <w:rFonts w:ascii="Times New Roman" w:hAnsi="Times New Roman" w:eastAsia="Times New Roman" w:cs="Times New Roman"/>
-                <w:b w:val="0"/>
-                <w:bCs w:val="0"/>
-                <w:i w:val="0"/>
-                <w:iCs w:val="0"/>
-                <w:strike w:val="0"/>
-                <w:dstrike w:val="0"/>
-                <w:color w:val="000000" w:themeColor="text1" w:themeTint="FF" w:themeShade="FF"/>
-                <w:sz w:val="20"/>
-                <w:szCs w:val="20"/>
-                <w:u w:val="none"/>
-              </w:rPr>
-              <w:t>Añadir comentario a un articulo</w:t>
-            </w:r>
-          </w:p>
-        </w:tc>
-        <w:tc>
-          <w:tcPr>
-            <w:tcW w:w="3345" w:type="dxa"/>
-            <w:tcMar/>
-            <w:vAlign w:val="top"/>
-          </w:tcPr>
-          <w:p>
-            <w:pPr>
-              <w:pStyle w:val="Normal"/>
-              <w:bidi w:val="0"/>
-              <w:spacing w:before="0" w:beforeAutospacing="off" w:after="0" w:afterAutospacing="off" w:line="259" w:lineRule="auto"/>
-              <w:ind w:left="0" w:right="0"/>
-              <w:jc w:val="center"/>
-            </w:pPr>
-            <w:r>
-              <w:rPr>
-                <w:rFonts w:ascii="Times New Roman" w:hAnsi="Times New Roman" w:eastAsia="Times New Roman" w:cs="Times New Roman"/>
-                <w:b w:val="0"/>
-                <w:bCs w:val="0"/>
-                <w:i w:val="0"/>
-                <w:iCs w:val="0"/>
-                <w:strike w:val="0"/>
-                <w:dstrike w:val="0"/>
-                <w:color w:val="000000" w:themeColor="text1" w:themeTint="FF" w:themeShade="FF"/>
-                <w:sz w:val="20"/>
-                <w:szCs w:val="20"/>
-                <w:u w:val="none"/>
-              </w:rPr>
-              <w:t>9</w:t>
-            </w:r>
-          </w:p>
-        </w:tc>
-      </w:tr>
-      <w:tr>
-        <w:trPr>
-          <w:trHeight w:val="300"/>
-        </w:trPr>
-        <w:tc>
-          <w:tcPr>
-            <w:tcW w:w="1815" w:type="dxa"/>
-            <w:tcMar/>
-            <w:vAlign w:val="top"/>
-          </w:tcPr>
-          <w:p>
-            <w:pPr>
-              <w:bidi w:val="0"/>
-              <w:spacing w:before="0" w:beforeAutospacing="off" w:after="0" w:afterAutospacing="off"/>
-              <w:jc w:val="center"/>
-              <w:rPr>
-                <w:rFonts w:ascii="Times New Roman" w:hAnsi="Times New Roman" w:eastAsia="Times New Roman" w:cs="Times New Roman"/>
-                <w:b w:val="0"/>
-                <w:bCs w:val="0"/>
-                <w:i w:val="0"/>
-                <w:iCs w:val="0"/>
-                <w:strike w:val="0"/>
-                <w:dstrike w:val="0"/>
-                <w:color w:val="000000" w:themeColor="text1" w:themeTint="FF" w:themeShade="FF"/>
-                <w:sz w:val="20"/>
-                <w:szCs w:val="20"/>
-                <w:u w:val="none"/>
-              </w:rPr>
-            </w:pPr>
-            <w:r>
-              <w:rPr>
-                <w:rFonts w:ascii="Times New Roman" w:hAnsi="Times New Roman" w:eastAsia="Times New Roman" w:cs="Times New Roman"/>
-                <w:b w:val="0"/>
-                <w:bCs w:val="0"/>
-                <w:i w:val="0"/>
-                <w:iCs w:val="0"/>
-                <w:strike w:val="0"/>
-                <w:dstrike w:val="0"/>
-                <w:color w:val="000000" w:themeColor="text1" w:themeTint="FF" w:themeShade="FF"/>
-                <w:sz w:val="20"/>
-                <w:szCs w:val="20"/>
-                <w:u w:val="none"/>
-              </w:rPr>
-              <w:t>EP-4</w:t>
-            </w:r>
-          </w:p>
-        </w:tc>
-        <w:tc>
-          <w:tcPr>
-            <w:tcW w:w="3855" w:type="dxa"/>
-            <w:tcMar/>
-            <w:vAlign w:val="top"/>
-          </w:tcPr>
-          <w:p>
-            <w:pPr>
-              <w:bidi w:val="0"/>
-              <w:spacing w:before="0" w:beforeAutospacing="off" w:after="0" w:afterAutospacing="off"/>
-              <w:jc w:val="center"/>
-              <w:rPr>
-                <w:rFonts w:ascii="Times New Roman" w:hAnsi="Times New Roman" w:eastAsia="Times New Roman" w:cs="Times New Roman"/>
-                <w:b w:val="0"/>
-                <w:bCs w:val="0"/>
-                <w:i w:val="0"/>
-                <w:iCs w:val="0"/>
-                <w:strike w:val="0"/>
-                <w:dstrike w:val="0"/>
-                <w:color w:val="000000" w:themeColor="text1" w:themeTint="FF" w:themeShade="FF"/>
-                <w:sz w:val="20"/>
-                <w:szCs w:val="20"/>
-                <w:u w:val="none"/>
-              </w:rPr>
-            </w:pPr>
-            <w:r>
-              <w:rPr>
-                <w:rFonts w:ascii="Times New Roman" w:hAnsi="Times New Roman" w:eastAsia="Times New Roman" w:cs="Times New Roman"/>
-                <w:b w:val="0"/>
-                <w:bCs w:val="0"/>
-                <w:i w:val="0"/>
-                <w:iCs w:val="0"/>
-                <w:strike w:val="0"/>
-                <w:dstrike w:val="0"/>
-                <w:color w:val="000000" w:themeColor="text1" w:themeTint="FF" w:themeShade="FF"/>
-                <w:sz w:val="20"/>
-                <w:szCs w:val="20"/>
-                <w:u w:val="none"/>
-              </w:rPr>
-              <w:t>Valorar a un vendedor</w:t>
-            </w:r>
-          </w:p>
-        </w:tc>
-        <w:tc>
-          <w:tcPr>
-            <w:tcW w:w="3345" w:type="dxa"/>
-            <w:tcMar/>
-            <w:vAlign w:val="top"/>
-          </w:tcPr>
-          <w:p>
-            <w:pPr>
-              <w:bidi w:val="0"/>
-              <w:spacing w:before="0" w:beforeAutospacing="off" w:after="0" w:afterAutospacing="off"/>
-              <w:jc w:val="center"/>
-              <w:rPr>
-                <w:rFonts w:ascii="Times New Roman" w:hAnsi="Times New Roman" w:eastAsia="Times New Roman" w:cs="Times New Roman"/>
-                <w:b w:val="0"/>
-                <w:bCs w:val="0"/>
-                <w:i w:val="0"/>
-                <w:iCs w:val="0"/>
-                <w:strike w:val="0"/>
-                <w:dstrike w:val="0"/>
-                <w:color w:val="000000" w:themeColor="text1" w:themeTint="FF" w:themeShade="FF"/>
-                <w:sz w:val="20"/>
-                <w:szCs w:val="20"/>
-                <w:u w:val="none"/>
-              </w:rPr>
-            </w:pPr>
-            <w:r>
-              <w:rPr>
-                <w:rFonts w:ascii="Times New Roman" w:hAnsi="Times New Roman" w:eastAsia="Times New Roman" w:cs="Times New Roman"/>
-                <w:b w:val="0"/>
-                <w:bCs w:val="0"/>
-                <w:i w:val="0"/>
-                <w:iCs w:val="0"/>
-                <w:strike w:val="0"/>
-                <w:dstrike w:val="0"/>
-                <w:color w:val="000000" w:themeColor="text1" w:themeTint="FF" w:themeShade="FF"/>
-                <w:sz w:val="20"/>
-                <w:szCs w:val="20"/>
-                <w:u w:val="none"/>
-              </w:rPr>
-              <w:t>15</w:t>
-            </w:r>
-          </w:p>
-        </w:tc>
-      </w:tr>
-      <w:tr>
-        <w:trPr>
-          <w:trHeight w:val="300"/>
-        </w:trPr>
-        <w:tc>
-          <w:tcPr>
-            <w:tcW w:w="1815" w:type="dxa"/>
-            <w:tcMar/>
-            <w:vAlign w:val="top"/>
-          </w:tcPr>
-          <w:p>
-            <w:pPr>
-              <w:bidi w:val="0"/>
-              <w:spacing w:before="0" w:beforeAutospacing="off" w:after="0" w:afterAutospacing="off"/>
-              <w:jc w:val="center"/>
-              <w:rPr>
-                <w:rFonts w:ascii="Times New Roman" w:hAnsi="Times New Roman" w:eastAsia="Times New Roman" w:cs="Times New Roman"/>
-                <w:b w:val="0"/>
-                <w:bCs w:val="0"/>
-                <w:i w:val="0"/>
-                <w:iCs w:val="0"/>
-                <w:strike w:val="0"/>
-                <w:dstrike w:val="0"/>
-                <w:color w:val="000000" w:themeColor="text1" w:themeTint="FF" w:themeShade="FF"/>
-                <w:sz w:val="20"/>
-                <w:szCs w:val="20"/>
-                <w:u w:val="none"/>
-              </w:rPr>
-            </w:pPr>
-            <w:r>
-              <w:rPr>
-                <w:rFonts w:ascii="Times New Roman" w:hAnsi="Times New Roman" w:eastAsia="Times New Roman" w:cs="Times New Roman"/>
-                <w:b w:val="0"/>
-                <w:bCs w:val="0"/>
-                <w:i w:val="0"/>
-                <w:iCs w:val="0"/>
-                <w:strike w:val="0"/>
-                <w:dstrike w:val="0"/>
-                <w:color w:val="000000" w:themeColor="text1" w:themeTint="FF" w:themeShade="FF"/>
-                <w:sz w:val="20"/>
-                <w:szCs w:val="20"/>
-                <w:u w:val="none"/>
-              </w:rPr>
-              <w:t>EP-5</w:t>
-            </w:r>
-          </w:p>
-        </w:tc>
-        <w:tc>
-          <w:tcPr>
-            <w:tcW w:w="3855" w:type="dxa"/>
-            <w:tcMar/>
-            <w:vAlign w:val="top"/>
-          </w:tcPr>
-          <w:p>
-            <w:pPr>
-              <w:bidi w:val="0"/>
-              <w:spacing w:before="0" w:beforeAutospacing="off" w:after="0" w:afterAutospacing="off"/>
-              <w:jc w:val="center"/>
-              <w:rPr>
-                <w:rFonts w:ascii="Times New Roman" w:hAnsi="Times New Roman" w:eastAsia="Times New Roman" w:cs="Times New Roman"/>
-                <w:b w:val="0"/>
-                <w:bCs w:val="0"/>
-                <w:i w:val="0"/>
-                <w:iCs w:val="0"/>
-                <w:strike w:val="0"/>
-                <w:dstrike w:val="0"/>
-                <w:color w:val="000000" w:themeColor="text1" w:themeTint="FF" w:themeShade="FF"/>
-                <w:sz w:val="20"/>
-                <w:szCs w:val="20"/>
-                <w:u w:val="none"/>
-              </w:rPr>
-            </w:pPr>
-            <w:r>
-              <w:rPr>
-                <w:rFonts w:ascii="Times New Roman" w:hAnsi="Times New Roman" w:eastAsia="Times New Roman" w:cs="Times New Roman"/>
-                <w:b w:val="0"/>
-                <w:bCs w:val="0"/>
-                <w:i w:val="0"/>
-                <w:iCs w:val="0"/>
-                <w:strike w:val="0"/>
-                <w:dstrike w:val="0"/>
-                <w:color w:val="000000" w:themeColor="text1" w:themeTint="FF" w:themeShade="FF"/>
-                <w:sz w:val="20"/>
-                <w:szCs w:val="20"/>
-                <w:u w:val="none"/>
-              </w:rPr>
-              <w:t>Crear un perfil</w:t>
-            </w:r>
-          </w:p>
-        </w:tc>
-        <w:tc>
-          <w:tcPr>
-            <w:tcW w:w="3345" w:type="dxa"/>
-            <w:tcMar/>
-            <w:vAlign w:val="top"/>
-          </w:tcPr>
-          <w:p>
-            <w:pPr>
-              <w:pStyle w:val="Normal"/>
-              <w:bidi w:val="0"/>
-              <w:spacing w:before="0" w:beforeAutospacing="off" w:after="0" w:afterAutospacing="off" w:line="259" w:lineRule="auto"/>
-              <w:ind w:left="0" w:right="0"/>
-              <w:jc w:val="center"/>
-            </w:pPr>
-            <w:r>
-              <w:rPr>
-                <w:rFonts w:ascii="Times New Roman" w:hAnsi="Times New Roman" w:eastAsia="Times New Roman" w:cs="Times New Roman"/>
-                <w:b w:val="0"/>
-                <w:bCs w:val="0"/>
-                <w:i w:val="0"/>
-                <w:iCs w:val="0"/>
-                <w:strike w:val="0"/>
-                <w:dstrike w:val="0"/>
-                <w:color w:val="000000" w:themeColor="text1" w:themeTint="FF" w:themeShade="FF"/>
-                <w:sz w:val="20"/>
-                <w:szCs w:val="20"/>
-                <w:u w:val="none"/>
-              </w:rPr>
-              <w:t>11</w:t>
-            </w:r>
-          </w:p>
-        </w:tc>
-      </w:tr>
-      <w:tr>
-        <w:trPr>
-          <w:trHeight w:val="300"/>
-        </w:trPr>
-        <w:tc>
-          <w:tcPr>
-            <w:tcW w:w="1815" w:type="dxa"/>
-            <w:tcMar/>
-            <w:vAlign w:val="top"/>
-          </w:tcPr>
-          <w:p>
-            <w:pPr>
-              <w:bidi w:val="0"/>
-              <w:spacing w:before="0" w:beforeAutospacing="off" w:after="0" w:afterAutospacing="off"/>
-              <w:jc w:val="center"/>
-              <w:rPr>
-                <w:rFonts w:ascii="Times New Roman" w:hAnsi="Times New Roman" w:eastAsia="Times New Roman" w:cs="Times New Roman"/>
-                <w:b w:val="0"/>
-                <w:bCs w:val="0"/>
-                <w:i w:val="0"/>
-                <w:iCs w:val="0"/>
-                <w:strike w:val="0"/>
-                <w:dstrike w:val="0"/>
-                <w:color w:val="000000" w:themeColor="text1" w:themeTint="FF" w:themeShade="FF"/>
-                <w:sz w:val="20"/>
-                <w:szCs w:val="20"/>
-                <w:u w:val="none"/>
-              </w:rPr>
-            </w:pPr>
-            <w:r>
-              <w:rPr>
-                <w:rFonts w:ascii="Times New Roman" w:hAnsi="Times New Roman" w:eastAsia="Times New Roman" w:cs="Times New Roman"/>
-                <w:b w:val="0"/>
-                <w:bCs w:val="0"/>
-                <w:i w:val="0"/>
-                <w:iCs w:val="0"/>
-                <w:strike w:val="0"/>
-                <w:dstrike w:val="0"/>
-                <w:color w:val="000000" w:themeColor="text1" w:themeTint="FF" w:themeShade="FF"/>
-                <w:sz w:val="20"/>
-                <w:szCs w:val="20"/>
-                <w:u w:val="none"/>
-              </w:rPr>
-              <w:t>EP-6</w:t>
-            </w:r>
-          </w:p>
-        </w:tc>
-        <w:tc>
-          <w:tcPr>
-            <w:tcW w:w="3855" w:type="dxa"/>
-            <w:tcMar/>
-            <w:vAlign w:val="top"/>
-          </w:tcPr>
-          <w:p>
-            <w:pPr>
-              <w:bidi w:val="0"/>
-              <w:spacing w:before="0" w:beforeAutospacing="off" w:after="0" w:afterAutospacing="off"/>
-              <w:jc w:val="center"/>
-              <w:rPr>
-                <w:rFonts w:ascii="Times New Roman" w:hAnsi="Times New Roman" w:eastAsia="Times New Roman" w:cs="Times New Roman"/>
-                <w:b w:val="0"/>
-                <w:bCs w:val="0"/>
-                <w:i w:val="0"/>
-                <w:iCs w:val="0"/>
-                <w:strike w:val="0"/>
-                <w:dstrike w:val="0"/>
-                <w:color w:val="000000" w:themeColor="text1" w:themeTint="FF" w:themeShade="FF"/>
-                <w:sz w:val="20"/>
-                <w:szCs w:val="20"/>
-                <w:u w:val="none"/>
-              </w:rPr>
-            </w:pPr>
-            <w:r>
-              <w:rPr>
-                <w:rFonts w:ascii="Times New Roman" w:hAnsi="Times New Roman" w:eastAsia="Times New Roman" w:cs="Times New Roman"/>
-                <w:b w:val="0"/>
-                <w:bCs w:val="0"/>
-                <w:i w:val="0"/>
-                <w:iCs w:val="0"/>
-                <w:strike w:val="0"/>
-                <w:dstrike w:val="0"/>
-                <w:color w:val="000000" w:themeColor="text1" w:themeTint="FF" w:themeShade="FF"/>
-                <w:sz w:val="20"/>
-                <w:szCs w:val="20"/>
-                <w:u w:val="none"/>
-              </w:rPr>
-              <w:t xml:space="preserve">Iniciar sesión </w:t>
-            </w:r>
-          </w:p>
-        </w:tc>
-        <w:tc>
-          <w:tcPr>
-            <w:tcW w:w="3345" w:type="dxa"/>
-            <w:tcMar/>
-            <w:vAlign w:val="top"/>
-          </w:tcPr>
-          <w:p>
-            <w:pPr>
-              <w:pStyle w:val="Normal"/>
-              <w:bidi w:val="0"/>
-              <w:spacing w:before="0" w:beforeAutospacing="off" w:after="0" w:afterAutospacing="off" w:line="259" w:lineRule="auto"/>
-              <w:ind w:left="0" w:right="0"/>
-              <w:jc w:val="center"/>
-            </w:pPr>
-            <w:r>
-              <w:rPr>
-                <w:rFonts w:ascii="Times New Roman" w:hAnsi="Times New Roman" w:eastAsia="Times New Roman" w:cs="Times New Roman"/>
-                <w:b w:val="0"/>
-                <w:bCs w:val="0"/>
-                <w:i w:val="0"/>
-                <w:iCs w:val="0"/>
-                <w:strike w:val="0"/>
-                <w:dstrike w:val="0"/>
-                <w:color w:val="000000" w:themeColor="text1" w:themeTint="FF" w:themeShade="FF"/>
-                <w:sz w:val="20"/>
-                <w:szCs w:val="20"/>
-                <w:u w:val="none"/>
-              </w:rPr>
-              <w:t>8</w:t>
-            </w:r>
-          </w:p>
-        </w:tc>
-      </w:tr>
-      <w:tr>
-        <w:trPr>
-          <w:trHeight w:val="300"/>
-        </w:trPr>
-        <w:tc>
-          <w:tcPr>
-            <w:tcW w:w="1815" w:type="dxa"/>
-            <w:tcMar/>
-            <w:vAlign w:val="top"/>
-          </w:tcPr>
-          <w:p>
-            <w:pPr>
-              <w:bidi w:val="0"/>
-              <w:spacing w:before="0" w:beforeAutospacing="off" w:after="0" w:afterAutospacing="off"/>
-              <w:jc w:val="center"/>
-              <w:rPr>
-                <w:rFonts w:ascii="Times New Roman" w:hAnsi="Times New Roman" w:eastAsia="Times New Roman" w:cs="Times New Roman"/>
-                <w:b w:val="0"/>
-                <w:bCs w:val="0"/>
-                <w:i w:val="0"/>
-                <w:iCs w:val="0"/>
-                <w:strike w:val="0"/>
-                <w:dstrike w:val="0"/>
-                <w:color w:val="000000" w:themeColor="text1" w:themeTint="FF" w:themeShade="FF"/>
-                <w:sz w:val="20"/>
-                <w:szCs w:val="20"/>
-                <w:u w:val="none"/>
-              </w:rPr>
-            </w:pPr>
-            <w:r>
-              <w:rPr>
-                <w:rFonts w:ascii="Times New Roman" w:hAnsi="Times New Roman" w:eastAsia="Times New Roman" w:cs="Times New Roman"/>
-                <w:b w:val="0"/>
-                <w:bCs w:val="0"/>
-                <w:i w:val="0"/>
-                <w:iCs w:val="0"/>
-                <w:strike w:val="0"/>
-                <w:dstrike w:val="0"/>
-                <w:color w:val="000000" w:themeColor="text1" w:themeTint="FF" w:themeShade="FF"/>
-                <w:sz w:val="20"/>
-                <w:szCs w:val="20"/>
-                <w:u w:val="none"/>
-              </w:rPr>
-              <w:t>EP-7</w:t>
-            </w:r>
-          </w:p>
-        </w:tc>
-        <w:tc>
-          <w:tcPr>
-            <w:tcW w:w="3855" w:type="dxa"/>
-            <w:tcMar/>
-            <w:vAlign w:val="top"/>
-          </w:tcPr>
-          <w:p>
-            <w:pPr>
-              <w:bidi w:val="0"/>
-              <w:spacing w:before="0" w:beforeAutospacing="off" w:after="0" w:afterAutospacing="off"/>
-              <w:jc w:val="center"/>
-              <w:rPr>
-                <w:rFonts w:ascii="Times New Roman" w:hAnsi="Times New Roman" w:eastAsia="Times New Roman" w:cs="Times New Roman"/>
-                <w:b w:val="0"/>
-                <w:bCs w:val="0"/>
-                <w:i w:val="0"/>
-                <w:iCs w:val="0"/>
-                <w:strike w:val="0"/>
-                <w:dstrike w:val="0"/>
-                <w:color w:val="000000" w:themeColor="text1" w:themeTint="FF" w:themeShade="FF"/>
-                <w:sz w:val="20"/>
-                <w:szCs w:val="20"/>
-                <w:u w:val="none"/>
-              </w:rPr>
-            </w:pPr>
-            <w:r>
-              <w:rPr>
-                <w:rFonts w:ascii="Times New Roman" w:hAnsi="Times New Roman" w:eastAsia="Times New Roman" w:cs="Times New Roman"/>
-                <w:b w:val="0"/>
-                <w:bCs w:val="0"/>
-                <w:i w:val="0"/>
-                <w:iCs w:val="0"/>
-                <w:strike w:val="0"/>
-                <w:dstrike w:val="0"/>
-                <w:color w:val="000000" w:themeColor="text1" w:themeTint="FF" w:themeShade="FF"/>
-                <w:sz w:val="20"/>
-                <w:szCs w:val="20"/>
-                <w:u w:val="none"/>
-              </w:rPr>
-              <w:t xml:space="preserve">Cerrar </w:t>
-            </w:r>
-            <w:r>
-              <w:rPr>
-                <w:rFonts w:ascii="Times New Roman" w:hAnsi="Times New Roman" w:eastAsia="Times New Roman" w:cs="Times New Roman"/>
-                <w:b w:val="0"/>
-                <w:bCs w:val="0"/>
-                <w:i w:val="0"/>
-                <w:iCs w:val="0"/>
-                <w:strike w:val="0"/>
-                <w:dstrike w:val="0"/>
-                <w:color w:val="000000" w:themeColor="text1" w:themeTint="FF" w:themeShade="FF"/>
-                <w:sz w:val="20"/>
-                <w:szCs w:val="20"/>
-                <w:u w:val="none"/>
-              </w:rPr>
-              <w:t>sesión</w:t>
-            </w:r>
-          </w:p>
-        </w:tc>
-        <w:tc>
-          <w:tcPr>
-            <w:tcW w:w="3345" w:type="dxa"/>
-            <w:tcMar/>
-            <w:vAlign w:val="top"/>
-          </w:tcPr>
-          <w:p>
-            <w:pPr>
-              <w:pStyle w:val="Normal"/>
-              <w:bidi w:val="0"/>
-              <w:spacing w:before="0" w:beforeAutospacing="off" w:after="0" w:afterAutospacing="off" w:line="259" w:lineRule="auto"/>
-              <w:ind w:left="0" w:right="0"/>
-              <w:jc w:val="center"/>
-            </w:pPr>
-            <w:r>
-              <w:rPr>
-                <w:rFonts w:ascii="Times New Roman" w:hAnsi="Times New Roman" w:eastAsia="Times New Roman" w:cs="Times New Roman"/>
-                <w:b w:val="0"/>
-                <w:bCs w:val="0"/>
-                <w:i w:val="0"/>
-                <w:iCs w:val="0"/>
-                <w:strike w:val="0"/>
-                <w:dstrike w:val="0"/>
-                <w:color w:val="000000" w:themeColor="text1" w:themeTint="FF" w:themeShade="FF"/>
-                <w:sz w:val="20"/>
-                <w:szCs w:val="20"/>
-                <w:u w:val="none"/>
-              </w:rPr>
-              <w:t>8</w:t>
-            </w:r>
-          </w:p>
-        </w:tc>
-      </w:tr>
-      <w:tr>
-        <w:trPr>
-          <w:trHeight w:val="300"/>
-        </w:trPr>
-        <w:tc>
-          <w:tcPr>
-            <w:tcW w:w="1815" w:type="dxa"/>
-            <w:tcMar/>
-            <w:vAlign w:val="top"/>
-          </w:tcPr>
-          <w:p>
-            <w:pPr>
-              <w:bidi w:val="0"/>
-              <w:spacing w:before="0" w:beforeAutospacing="off" w:after="0" w:afterAutospacing="off"/>
-              <w:jc w:val="center"/>
-              <w:rPr>
-                <w:rFonts w:ascii="Times New Roman" w:hAnsi="Times New Roman" w:eastAsia="Times New Roman" w:cs="Times New Roman"/>
-                <w:b w:val="0"/>
-                <w:bCs w:val="0"/>
-                <w:i w:val="0"/>
-                <w:iCs w:val="0"/>
-                <w:strike w:val="0"/>
-                <w:dstrike w:val="0"/>
-                <w:color w:val="000000" w:themeColor="text1" w:themeTint="FF" w:themeShade="FF"/>
-                <w:sz w:val="20"/>
-                <w:szCs w:val="20"/>
-                <w:u w:val="none"/>
-              </w:rPr>
-            </w:pPr>
-            <w:r>
-              <w:rPr>
-                <w:rFonts w:ascii="Times New Roman" w:hAnsi="Times New Roman" w:eastAsia="Times New Roman" w:cs="Times New Roman"/>
-                <w:b w:val="0"/>
-                <w:bCs w:val="0"/>
-                <w:i w:val="0"/>
-                <w:iCs w:val="0"/>
-                <w:strike w:val="0"/>
-                <w:dstrike w:val="0"/>
-                <w:color w:val="000000" w:themeColor="text1" w:themeTint="FF" w:themeShade="FF"/>
-                <w:sz w:val="20"/>
-                <w:szCs w:val="20"/>
-                <w:u w:val="none"/>
-              </w:rPr>
-              <w:t>EP-8</w:t>
-            </w:r>
-          </w:p>
-        </w:tc>
-        <w:tc>
-          <w:tcPr>
-            <w:tcW w:w="3855" w:type="dxa"/>
-            <w:tcMar/>
-            <w:vAlign w:val="top"/>
-          </w:tcPr>
-          <w:p>
-            <w:pPr>
-              <w:bidi w:val="0"/>
-              <w:spacing w:before="0" w:beforeAutospacing="off" w:after="0" w:afterAutospacing="off"/>
-              <w:jc w:val="center"/>
-              <w:rPr>
-                <w:rFonts w:ascii="Times New Roman" w:hAnsi="Times New Roman" w:eastAsia="Times New Roman" w:cs="Times New Roman"/>
-                <w:b w:val="0"/>
-                <w:bCs w:val="0"/>
-                <w:i w:val="0"/>
-                <w:iCs w:val="0"/>
-                <w:strike w:val="0"/>
-                <w:dstrike w:val="0"/>
-                <w:color w:val="000000" w:themeColor="text1" w:themeTint="FF" w:themeShade="FF"/>
-                <w:sz w:val="20"/>
-                <w:szCs w:val="20"/>
-                <w:u w:val="none"/>
-              </w:rPr>
-            </w:pPr>
-            <w:r>
-              <w:rPr>
-                <w:rFonts w:ascii="Times New Roman" w:hAnsi="Times New Roman" w:eastAsia="Times New Roman" w:cs="Times New Roman"/>
-                <w:b w:val="0"/>
-                <w:bCs w:val="0"/>
-                <w:i w:val="0"/>
-                <w:iCs w:val="0"/>
-                <w:strike w:val="0"/>
-                <w:dstrike w:val="0"/>
-                <w:color w:val="000000" w:themeColor="text1" w:themeTint="FF" w:themeShade="FF"/>
-                <w:sz w:val="20"/>
-                <w:szCs w:val="20"/>
-                <w:u w:val="none"/>
-              </w:rPr>
-              <w:t>Consultar artículo</w:t>
-            </w:r>
-          </w:p>
-        </w:tc>
-        <w:tc>
-          <w:tcPr>
-            <w:tcW w:w="3345" w:type="dxa"/>
-            <w:tcMar/>
-            <w:vAlign w:val="top"/>
-          </w:tcPr>
-          <w:p>
-            <w:pPr>
-              <w:bidi w:val="0"/>
-              <w:spacing w:before="0" w:beforeAutospacing="off" w:after="0" w:afterAutospacing="off"/>
-              <w:jc w:val="center"/>
-              <w:rPr>
-                <w:rFonts w:ascii="Times New Roman" w:hAnsi="Times New Roman" w:eastAsia="Times New Roman" w:cs="Times New Roman"/>
-                <w:b w:val="0"/>
-                <w:bCs w:val="0"/>
-                <w:i w:val="0"/>
-                <w:iCs w:val="0"/>
-                <w:strike w:val="0"/>
-                <w:dstrike w:val="0"/>
-                <w:color w:val="000000" w:themeColor="text1" w:themeTint="FF" w:themeShade="FF"/>
-                <w:sz w:val="20"/>
-                <w:szCs w:val="20"/>
-                <w:u w:val="none"/>
-              </w:rPr>
-            </w:pPr>
-            <w:r>
-              <w:rPr>
-                <w:rFonts w:ascii="Times New Roman" w:hAnsi="Times New Roman" w:eastAsia="Times New Roman" w:cs="Times New Roman"/>
-                <w:b w:val="0"/>
-                <w:bCs w:val="0"/>
-                <w:i w:val="0"/>
-                <w:iCs w:val="0"/>
-                <w:strike w:val="0"/>
-                <w:dstrike w:val="0"/>
-                <w:color w:val="000000" w:themeColor="text1" w:themeTint="FF" w:themeShade="FF"/>
-                <w:sz w:val="20"/>
-                <w:szCs w:val="20"/>
-                <w:u w:val="none"/>
-              </w:rPr>
-              <w:t>9</w:t>
-            </w:r>
-          </w:p>
-        </w:tc>
-      </w:tr>
-      <w:tr>
-        <w:trPr>
-          <w:trHeight w:val="300"/>
-        </w:trPr>
-        <w:tc>
-          <w:tcPr>
-            <w:tcW w:w="1815" w:type="dxa"/>
-            <w:tcMar/>
-            <w:vAlign w:val="top"/>
-          </w:tcPr>
-          <w:p>
-            <w:pPr>
-              <w:bidi w:val="0"/>
-              <w:spacing w:before="0" w:beforeAutospacing="off" w:after="0" w:afterAutospacing="off"/>
-              <w:jc w:val="center"/>
-              <w:rPr>
-                <w:rFonts w:ascii="Times New Roman" w:hAnsi="Times New Roman" w:eastAsia="Times New Roman" w:cs="Times New Roman"/>
-                <w:b w:val="0"/>
-                <w:bCs w:val="0"/>
-                <w:i w:val="0"/>
-                <w:iCs w:val="0"/>
-                <w:strike w:val="0"/>
-                <w:dstrike w:val="0"/>
-                <w:color w:val="000000" w:themeColor="text1" w:themeTint="FF" w:themeShade="FF"/>
-                <w:sz w:val="20"/>
-                <w:szCs w:val="20"/>
-                <w:u w:val="none"/>
-              </w:rPr>
-            </w:pPr>
-            <w:r>
-              <w:rPr>
-                <w:rFonts w:ascii="Times New Roman" w:hAnsi="Times New Roman" w:eastAsia="Times New Roman" w:cs="Times New Roman"/>
-                <w:b w:val="0"/>
-                <w:bCs w:val="0"/>
-                <w:i w:val="0"/>
-                <w:iCs w:val="0"/>
-                <w:strike w:val="0"/>
-                <w:dstrike w:val="0"/>
-                <w:color w:val="000000" w:themeColor="text1" w:themeTint="FF" w:themeShade="FF"/>
-                <w:sz w:val="20"/>
-                <w:szCs w:val="20"/>
-                <w:u w:val="none"/>
-              </w:rPr>
-              <w:t>EP-9</w:t>
-            </w:r>
-          </w:p>
-        </w:tc>
-        <w:tc>
-          <w:tcPr>
-            <w:tcW w:w="3855" w:type="dxa"/>
-            <w:tcMar/>
-            <w:vAlign w:val="top"/>
-          </w:tcPr>
-          <w:p>
-            <w:pPr>
-              <w:bidi w:val="0"/>
-              <w:spacing w:before="0" w:beforeAutospacing="off" w:after="0" w:afterAutospacing="off"/>
-              <w:jc w:val="center"/>
-              <w:rPr>
-                <w:rFonts w:ascii="Times New Roman" w:hAnsi="Times New Roman" w:eastAsia="Times New Roman" w:cs="Times New Roman"/>
-                <w:b w:val="0"/>
-                <w:bCs w:val="0"/>
-                <w:i w:val="0"/>
-                <w:iCs w:val="0"/>
-                <w:strike w:val="0"/>
-                <w:dstrike w:val="0"/>
-                <w:color w:val="000000" w:themeColor="text1" w:themeTint="FF" w:themeShade="FF"/>
-                <w:sz w:val="20"/>
-                <w:szCs w:val="20"/>
-                <w:u w:val="none"/>
-              </w:rPr>
-            </w:pPr>
-            <w:r>
-              <w:rPr>
-                <w:rFonts w:ascii="Times New Roman" w:hAnsi="Times New Roman" w:eastAsia="Times New Roman" w:cs="Times New Roman"/>
-                <w:b w:val="0"/>
-                <w:bCs w:val="0"/>
-                <w:i w:val="0"/>
-                <w:iCs w:val="0"/>
-                <w:strike w:val="0"/>
-                <w:dstrike w:val="0"/>
-                <w:color w:val="000000" w:themeColor="text1" w:themeTint="FF" w:themeShade="FF"/>
-                <w:sz w:val="20"/>
-                <w:szCs w:val="20"/>
-                <w:u w:val="none"/>
-              </w:rPr>
-              <w:t>Modificar articulo</w:t>
-            </w:r>
-          </w:p>
-        </w:tc>
-        <w:tc>
-          <w:tcPr>
-            <w:tcW w:w="3345" w:type="dxa"/>
-            <w:tcMar/>
-            <w:vAlign w:val="top"/>
-          </w:tcPr>
-          <w:p>
-            <w:pPr>
-              <w:pStyle w:val="Normal"/>
-              <w:bidi w:val="0"/>
-              <w:spacing w:before="0" w:beforeAutospacing="off" w:after="0" w:afterAutospacing="off" w:line="259" w:lineRule="auto"/>
-              <w:ind w:left="0" w:right="0"/>
-              <w:jc w:val="center"/>
-            </w:pPr>
-            <w:r>
-              <w:rPr>
-                <w:rFonts w:ascii="Times New Roman" w:hAnsi="Times New Roman" w:eastAsia="Times New Roman" w:cs="Times New Roman"/>
-                <w:b w:val="0"/>
-                <w:bCs w:val="0"/>
-                <w:i w:val="0"/>
-                <w:iCs w:val="0"/>
-                <w:strike w:val="0"/>
-                <w:dstrike w:val="0"/>
-                <w:color w:val="000000" w:themeColor="text1" w:themeTint="FF" w:themeShade="FF"/>
-                <w:sz w:val="20"/>
-                <w:szCs w:val="20"/>
-                <w:u w:val="none"/>
-              </w:rPr>
-              <w:t>8</w:t>
-            </w:r>
-          </w:p>
-        </w:tc>
-      </w:tr>
-      <w:tr>
-        <w:trPr>
-          <w:trHeight w:val="300"/>
-        </w:trPr>
-        <w:tc>
-          <w:tcPr>
-            <w:tcW w:w="1815" w:type="dxa"/>
-            <w:tcMar/>
-            <w:vAlign w:val="top"/>
-          </w:tcPr>
-          <w:p>
-            <w:pPr>
-              <w:bidi w:val="0"/>
-              <w:spacing w:before="0" w:beforeAutospacing="off" w:after="0" w:afterAutospacing="off"/>
-              <w:jc w:val="center"/>
-              <w:rPr>
-                <w:rFonts w:ascii="Times New Roman" w:hAnsi="Times New Roman" w:eastAsia="Times New Roman" w:cs="Times New Roman"/>
-                <w:b w:val="0"/>
-                <w:bCs w:val="0"/>
-                <w:i w:val="0"/>
-                <w:iCs w:val="0"/>
-                <w:strike w:val="0"/>
-                <w:dstrike w:val="0"/>
-                <w:color w:val="000000" w:themeColor="text1" w:themeTint="FF" w:themeShade="FF"/>
-                <w:sz w:val="20"/>
-                <w:szCs w:val="20"/>
-                <w:u w:val="none"/>
-              </w:rPr>
-            </w:pPr>
-            <w:r>
-              <w:rPr>
-                <w:rFonts w:ascii="Times New Roman" w:hAnsi="Times New Roman" w:eastAsia="Times New Roman" w:cs="Times New Roman"/>
-                <w:b w:val="0"/>
-                <w:bCs w:val="0"/>
-                <w:i w:val="0"/>
-                <w:iCs w:val="0"/>
-                <w:strike w:val="0"/>
-                <w:dstrike w:val="0"/>
-                <w:color w:val="000000" w:themeColor="text1" w:themeTint="FF" w:themeShade="FF"/>
-                <w:sz w:val="20"/>
-                <w:szCs w:val="20"/>
-                <w:u w:val="none"/>
-              </w:rPr>
-              <w:t>EP-10</w:t>
-            </w:r>
-          </w:p>
-        </w:tc>
-        <w:tc>
-          <w:tcPr>
-            <w:tcW w:w="3855" w:type="dxa"/>
-            <w:tcMar/>
-            <w:vAlign w:val="top"/>
-          </w:tcPr>
-          <w:p>
-            <w:pPr>
-              <w:bidi w:val="0"/>
-              <w:spacing w:before="0" w:beforeAutospacing="off" w:after="0" w:afterAutospacing="off"/>
-              <w:jc w:val="center"/>
-              <w:rPr>
-                <w:rFonts w:ascii="Times New Roman" w:hAnsi="Times New Roman" w:eastAsia="Times New Roman" w:cs="Times New Roman"/>
-                <w:b w:val="0"/>
-                <w:bCs w:val="0"/>
-                <w:i w:val="0"/>
-                <w:iCs w:val="0"/>
-                <w:strike w:val="0"/>
-                <w:dstrike w:val="0"/>
-                <w:color w:val="000000" w:themeColor="text1" w:themeTint="FF" w:themeShade="FF"/>
-                <w:sz w:val="20"/>
-                <w:szCs w:val="20"/>
-                <w:u w:val="none"/>
-              </w:rPr>
-            </w:pPr>
-            <w:r>
-              <w:rPr>
-                <w:rFonts w:ascii="Times New Roman" w:hAnsi="Times New Roman" w:eastAsia="Times New Roman" w:cs="Times New Roman"/>
-                <w:b w:val="0"/>
-                <w:bCs w:val="0"/>
-                <w:i w:val="0"/>
-                <w:iCs w:val="0"/>
-                <w:strike w:val="0"/>
-                <w:dstrike w:val="0"/>
-                <w:color w:val="000000" w:themeColor="text1" w:themeTint="FF" w:themeShade="FF"/>
-                <w:sz w:val="20"/>
-                <w:szCs w:val="20"/>
-                <w:u w:val="none"/>
-              </w:rPr>
-              <w:t>Borrar articulo</w:t>
-            </w:r>
-          </w:p>
-        </w:tc>
-        <w:tc>
-          <w:tcPr>
-            <w:tcW w:w="3345" w:type="dxa"/>
-            <w:tcMar/>
-            <w:vAlign w:val="top"/>
-          </w:tcPr>
-          <w:p>
-            <w:pPr>
-              <w:pStyle w:val="Normal"/>
-              <w:bidi w:val="0"/>
-              <w:spacing w:before="0" w:beforeAutospacing="off" w:after="0" w:afterAutospacing="off" w:line="259" w:lineRule="auto"/>
-              <w:ind w:left="0" w:right="0"/>
-              <w:jc w:val="center"/>
-            </w:pPr>
-            <w:r>
-              <w:rPr>
-                <w:rFonts w:ascii="Times New Roman" w:hAnsi="Times New Roman" w:eastAsia="Times New Roman" w:cs="Times New Roman"/>
-                <w:b w:val="0"/>
-                <w:bCs w:val="0"/>
-                <w:i w:val="0"/>
-                <w:iCs w:val="0"/>
-                <w:strike w:val="0"/>
-                <w:dstrike w:val="0"/>
-                <w:color w:val="000000" w:themeColor="text1" w:themeTint="FF" w:themeShade="FF"/>
-                <w:sz w:val="20"/>
-                <w:szCs w:val="20"/>
-                <w:u w:val="none"/>
-              </w:rPr>
-              <w:t>8</w:t>
-            </w:r>
-          </w:p>
-        </w:tc>
-      </w:tr>
-      <w:tr>
-        <w:trPr>
-          <w:trHeight w:val="300"/>
-        </w:trPr>
-        <w:tc>
-          <w:tcPr>
-            <w:tcW w:w="1815" w:type="dxa"/>
-            <w:tcMar/>
-            <w:vAlign w:val="top"/>
-          </w:tcPr>
-          <w:p>
-            <w:pPr>
-              <w:bidi w:val="0"/>
-              <w:spacing w:before="0" w:beforeAutospacing="off" w:after="0" w:afterAutospacing="off"/>
-              <w:jc w:val="center"/>
-              <w:rPr>
-                <w:rFonts w:ascii="Times New Roman" w:hAnsi="Times New Roman" w:eastAsia="Times New Roman" w:cs="Times New Roman"/>
-                <w:b w:val="0"/>
-                <w:bCs w:val="0"/>
-                <w:i w:val="0"/>
-                <w:iCs w:val="0"/>
-                <w:strike w:val="0"/>
-                <w:dstrike w:val="0"/>
-                <w:color w:val="000000" w:themeColor="text1" w:themeTint="FF" w:themeShade="FF"/>
-                <w:sz w:val="20"/>
-                <w:szCs w:val="20"/>
-                <w:u w:val="none"/>
-              </w:rPr>
-            </w:pPr>
-            <w:r>
-              <w:rPr>
-                <w:rFonts w:ascii="Times New Roman" w:hAnsi="Times New Roman" w:eastAsia="Times New Roman" w:cs="Times New Roman"/>
-                <w:b w:val="0"/>
-                <w:bCs w:val="0"/>
-                <w:i w:val="0"/>
-                <w:iCs w:val="0"/>
-                <w:strike w:val="0"/>
-                <w:dstrike w:val="0"/>
-                <w:color w:val="000000" w:themeColor="text1" w:themeTint="FF" w:themeShade="FF"/>
-                <w:sz w:val="20"/>
-                <w:szCs w:val="20"/>
-                <w:u w:val="none"/>
-              </w:rPr>
-              <w:t>EP-11</w:t>
-            </w:r>
-          </w:p>
-        </w:tc>
-        <w:tc>
-          <w:tcPr>
-            <w:tcW w:w="3855" w:type="dxa"/>
-            <w:tcMar/>
-            <w:vAlign w:val="top"/>
-          </w:tcPr>
-          <w:p>
-            <w:pPr>
-              <w:bidi w:val="0"/>
-              <w:spacing w:before="0" w:beforeAutospacing="off" w:after="0" w:afterAutospacing="off"/>
-              <w:jc w:val="center"/>
-              <w:rPr>
-                <w:rFonts w:ascii="Times New Roman" w:hAnsi="Times New Roman" w:eastAsia="Times New Roman" w:cs="Times New Roman"/>
-                <w:b w:val="0"/>
-                <w:bCs w:val="0"/>
-                <w:i w:val="0"/>
-                <w:iCs w:val="0"/>
-                <w:strike w:val="0"/>
-                <w:dstrike w:val="0"/>
-                <w:color w:val="000000" w:themeColor="text1" w:themeTint="FF" w:themeShade="FF"/>
-                <w:sz w:val="20"/>
-                <w:szCs w:val="20"/>
-                <w:u w:val="none"/>
-              </w:rPr>
-            </w:pPr>
-            <w:r>
-              <w:rPr>
-                <w:rFonts w:ascii="Times New Roman" w:hAnsi="Times New Roman" w:eastAsia="Times New Roman" w:cs="Times New Roman"/>
-                <w:b w:val="0"/>
-                <w:bCs w:val="0"/>
-                <w:i w:val="0"/>
-                <w:iCs w:val="0"/>
-                <w:strike w:val="0"/>
-                <w:dstrike w:val="0"/>
-                <w:color w:val="000000" w:themeColor="text1" w:themeTint="FF" w:themeShade="FF"/>
-                <w:sz w:val="20"/>
-                <w:szCs w:val="20"/>
-                <w:u w:val="none"/>
-              </w:rPr>
-              <w:t>Borrar artículo de favoritos</w:t>
-            </w:r>
-          </w:p>
-        </w:tc>
-        <w:tc>
-          <w:tcPr>
-            <w:tcW w:w="3345" w:type="dxa"/>
-            <w:tcMar/>
-            <w:vAlign w:val="top"/>
-          </w:tcPr>
-          <w:p>
-            <w:pPr>
-              <w:pStyle w:val="Normal"/>
-              <w:bidi w:val="0"/>
-              <w:spacing w:before="0" w:beforeAutospacing="off" w:after="0" w:afterAutospacing="off" w:line="259" w:lineRule="auto"/>
-              <w:ind w:left="0" w:right="0"/>
-              <w:jc w:val="center"/>
-            </w:pPr>
-            <w:r>
-              <w:rPr>
-                <w:rFonts w:ascii="Times New Roman" w:hAnsi="Times New Roman" w:eastAsia="Times New Roman" w:cs="Times New Roman"/>
-                <w:b w:val="0"/>
-                <w:bCs w:val="0"/>
-                <w:i w:val="0"/>
-                <w:iCs w:val="0"/>
-                <w:strike w:val="0"/>
-                <w:dstrike w:val="0"/>
-                <w:color w:val="000000" w:themeColor="text1" w:themeTint="FF" w:themeShade="FF"/>
-                <w:sz w:val="20"/>
-                <w:szCs w:val="20"/>
-                <w:u w:val="none"/>
-              </w:rPr>
-              <w:t>8</w:t>
-            </w:r>
-          </w:p>
-        </w:tc>
-      </w:tr>
-      <w:tr>
-        <w:trPr>
-          <w:trHeight w:val="300"/>
-        </w:trPr>
-        <w:tc>
-          <w:tcPr>
-            <w:tcW w:w="1815" w:type="dxa"/>
-            <w:tcMar/>
-            <w:vAlign w:val="top"/>
-          </w:tcPr>
-          <w:p>
-            <w:pPr>
-              <w:bidi w:val="0"/>
-              <w:spacing w:before="0" w:beforeAutospacing="off" w:after="0" w:afterAutospacing="off"/>
-              <w:jc w:val="center"/>
-              <w:rPr>
-                <w:rFonts w:ascii="Times New Roman" w:hAnsi="Times New Roman" w:eastAsia="Times New Roman" w:cs="Times New Roman"/>
-                <w:b w:val="0"/>
-                <w:bCs w:val="0"/>
-                <w:i w:val="0"/>
-                <w:iCs w:val="0"/>
-                <w:strike w:val="0"/>
-                <w:dstrike w:val="0"/>
-                <w:color w:val="000000" w:themeColor="text1" w:themeTint="FF" w:themeShade="FF"/>
-                <w:sz w:val="20"/>
-                <w:szCs w:val="20"/>
-                <w:u w:val="none"/>
-              </w:rPr>
-            </w:pPr>
-            <w:r>
-              <w:rPr>
-                <w:rFonts w:ascii="Times New Roman" w:hAnsi="Times New Roman" w:eastAsia="Times New Roman" w:cs="Times New Roman"/>
-                <w:b w:val="0"/>
-                <w:bCs w:val="0"/>
-                <w:i w:val="0"/>
-                <w:iCs w:val="0"/>
-                <w:strike w:val="0"/>
-                <w:dstrike w:val="0"/>
-                <w:color w:val="000000" w:themeColor="text1" w:themeTint="FF" w:themeShade="FF"/>
-                <w:sz w:val="20"/>
-                <w:szCs w:val="20"/>
-                <w:u w:val="none"/>
-              </w:rPr>
-              <w:t>EP-12</w:t>
-            </w:r>
-          </w:p>
-        </w:tc>
-        <w:tc>
-          <w:tcPr>
-            <w:tcW w:w="3855" w:type="dxa"/>
-            <w:tcMar/>
-            <w:vAlign w:val="top"/>
-          </w:tcPr>
-          <w:p>
-            <w:pPr>
-              <w:bidi w:val="0"/>
-              <w:spacing w:before="0" w:beforeAutospacing="off" w:after="0" w:afterAutospacing="off"/>
-              <w:jc w:val="center"/>
-              <w:rPr>
-                <w:rFonts w:ascii="Times New Roman" w:hAnsi="Times New Roman" w:eastAsia="Times New Roman" w:cs="Times New Roman"/>
-                <w:b w:val="0"/>
-                <w:bCs w:val="0"/>
-                <w:i w:val="0"/>
-                <w:iCs w:val="0"/>
-                <w:strike w:val="0"/>
-                <w:dstrike w:val="0"/>
-                <w:color w:val="000000" w:themeColor="text1" w:themeTint="FF" w:themeShade="FF"/>
-                <w:sz w:val="20"/>
-                <w:szCs w:val="20"/>
-                <w:u w:val="none"/>
-              </w:rPr>
-            </w:pPr>
-            <w:r>
-              <w:rPr>
-                <w:rFonts w:ascii="Times New Roman" w:hAnsi="Times New Roman" w:eastAsia="Times New Roman" w:cs="Times New Roman"/>
-                <w:b w:val="0"/>
-                <w:bCs w:val="0"/>
-                <w:i w:val="0"/>
-                <w:iCs w:val="0"/>
-                <w:strike w:val="0"/>
-                <w:dstrike w:val="0"/>
-                <w:color w:val="000000" w:themeColor="text1" w:themeTint="FF" w:themeShade="FF"/>
-                <w:sz w:val="20"/>
-                <w:szCs w:val="20"/>
-                <w:u w:val="none"/>
-              </w:rPr>
-              <w:t>Búsqueda</w:t>
-            </w:r>
-            <w:r>
-              <w:rPr>
-                <w:rFonts w:ascii="Times New Roman" w:hAnsi="Times New Roman" w:eastAsia="Times New Roman" w:cs="Times New Roman"/>
-                <w:b w:val="0"/>
-                <w:bCs w:val="0"/>
-                <w:i w:val="0"/>
-                <w:iCs w:val="0"/>
-                <w:strike w:val="0"/>
-                <w:dstrike w:val="0"/>
-                <w:color w:val="000000" w:themeColor="text1" w:themeTint="FF" w:themeShade="FF"/>
-                <w:sz w:val="20"/>
-                <w:szCs w:val="20"/>
-                <w:u w:val="none"/>
-              </w:rPr>
-              <w:t xml:space="preserve"> avanzada con filtros</w:t>
-            </w:r>
-          </w:p>
-        </w:tc>
-        <w:tc>
-          <w:tcPr>
-            <w:tcW w:w="3345" w:type="dxa"/>
-            <w:tcMar/>
-            <w:vAlign w:val="top"/>
-          </w:tcPr>
-          <w:p>
-            <w:pPr>
-              <w:bidi w:val="0"/>
-              <w:spacing w:before="0" w:beforeAutospacing="off" w:after="0" w:afterAutospacing="off"/>
-              <w:jc w:val="center"/>
-              <w:rPr>
-                <w:rFonts w:ascii="Times New Roman" w:hAnsi="Times New Roman" w:eastAsia="Times New Roman" w:cs="Times New Roman"/>
-                <w:b w:val="0"/>
-                <w:bCs w:val="0"/>
-                <w:i w:val="0"/>
-                <w:iCs w:val="0"/>
-                <w:strike w:val="0"/>
-                <w:dstrike w:val="0"/>
-                <w:color w:val="000000" w:themeColor="text1" w:themeTint="FF" w:themeShade="FF"/>
-                <w:sz w:val="20"/>
-                <w:szCs w:val="20"/>
-                <w:u w:val="none"/>
-              </w:rPr>
-            </w:pPr>
-            <w:r>
-              <w:rPr>
-                <w:rFonts w:ascii="Times New Roman" w:hAnsi="Times New Roman" w:eastAsia="Times New Roman" w:cs="Times New Roman"/>
-                <w:b w:val="0"/>
-                <w:bCs w:val="0"/>
-                <w:i w:val="0"/>
-                <w:iCs w:val="0"/>
-                <w:strike w:val="0"/>
-                <w:dstrike w:val="0"/>
-                <w:color w:val="000000" w:themeColor="text1" w:themeTint="FF" w:themeShade="FF"/>
-                <w:sz w:val="20"/>
-                <w:szCs w:val="20"/>
-                <w:u w:val="none"/>
-              </w:rPr>
-              <w:t>24</w:t>
-            </w:r>
-          </w:p>
-        </w:tc>
-      </w:tr>
-      <w:tr>
-        <w:trPr>
-          <w:trHeight w:val="300"/>
-        </w:trPr>
-        <w:tc>
-          <w:tcPr>
-            <w:tcW w:w="1815" w:type="dxa"/>
-            <w:tcMar/>
-            <w:vAlign w:val="top"/>
-          </w:tcPr>
-          <w:p>
-            <w:pPr>
-              <w:bidi w:val="0"/>
-              <w:spacing w:before="0" w:beforeAutospacing="off" w:after="0" w:afterAutospacing="off"/>
-              <w:jc w:val="center"/>
-              <w:rPr>
-                <w:rFonts w:ascii="Times New Roman" w:hAnsi="Times New Roman" w:eastAsia="Times New Roman" w:cs="Times New Roman"/>
-                <w:b w:val="0"/>
-                <w:bCs w:val="0"/>
-                <w:i w:val="0"/>
-                <w:iCs w:val="0"/>
-                <w:strike w:val="0"/>
-                <w:dstrike w:val="0"/>
-                <w:color w:val="000000" w:themeColor="text1" w:themeTint="FF" w:themeShade="FF"/>
-                <w:sz w:val="20"/>
-                <w:szCs w:val="20"/>
-                <w:u w:val="none"/>
-              </w:rPr>
-            </w:pPr>
-            <w:r>
-              <w:rPr>
-                <w:rFonts w:ascii="Times New Roman" w:hAnsi="Times New Roman" w:eastAsia="Times New Roman" w:cs="Times New Roman"/>
-                <w:b w:val="0"/>
-                <w:bCs w:val="0"/>
-                <w:i w:val="0"/>
-                <w:iCs w:val="0"/>
-                <w:strike w:val="0"/>
-                <w:dstrike w:val="0"/>
-                <w:color w:val="000000" w:themeColor="text1" w:themeTint="FF" w:themeShade="FF"/>
-                <w:sz w:val="20"/>
-                <w:szCs w:val="20"/>
-                <w:u w:val="none"/>
-              </w:rPr>
-              <w:t>EP-13</w:t>
-            </w:r>
-          </w:p>
-        </w:tc>
-        <w:tc>
-          <w:tcPr>
-            <w:tcW w:w="3855" w:type="dxa"/>
-            <w:tcMar/>
-            <w:vAlign w:val="top"/>
-          </w:tcPr>
-          <w:p>
-            <w:pPr>
-              <w:bidi w:val="0"/>
-              <w:spacing w:before="0" w:beforeAutospacing="off" w:after="0" w:afterAutospacing="off"/>
-              <w:jc w:val="center"/>
-              <w:rPr>
-                <w:rFonts w:ascii="Times New Roman" w:hAnsi="Times New Roman" w:eastAsia="Times New Roman" w:cs="Times New Roman"/>
-                <w:b w:val="0"/>
-                <w:bCs w:val="0"/>
-                <w:i w:val="0"/>
-                <w:iCs w:val="0"/>
-                <w:strike w:val="0"/>
-                <w:dstrike w:val="0"/>
-                <w:color w:val="000000" w:themeColor="text1" w:themeTint="FF" w:themeShade="FF"/>
-                <w:sz w:val="20"/>
-                <w:szCs w:val="20"/>
-                <w:u w:val="none"/>
-              </w:rPr>
-            </w:pPr>
-            <w:r>
-              <w:rPr>
-                <w:rFonts w:ascii="Times New Roman" w:hAnsi="Times New Roman" w:eastAsia="Times New Roman" w:cs="Times New Roman"/>
-                <w:b w:val="0"/>
-                <w:bCs w:val="0"/>
-                <w:i w:val="0"/>
-                <w:iCs w:val="0"/>
-                <w:strike w:val="0"/>
-                <w:dstrike w:val="0"/>
-                <w:color w:val="000000" w:themeColor="text1" w:themeTint="FF" w:themeShade="FF"/>
-                <w:sz w:val="20"/>
-                <w:szCs w:val="20"/>
-                <w:u w:val="none"/>
-              </w:rPr>
-              <w:t xml:space="preserve">Consultar perfil con </w:t>
-            </w:r>
-            <w:r>
-              <w:rPr>
-                <w:rFonts w:ascii="Times New Roman" w:hAnsi="Times New Roman" w:eastAsia="Times New Roman" w:cs="Times New Roman"/>
-                <w:b w:val="0"/>
-                <w:bCs w:val="0"/>
-                <w:i w:val="0"/>
-                <w:iCs w:val="0"/>
-                <w:strike w:val="0"/>
-                <w:dstrike w:val="0"/>
-                <w:color w:val="000000" w:themeColor="text1" w:themeTint="FF" w:themeShade="FF"/>
-                <w:sz w:val="20"/>
-                <w:szCs w:val="20"/>
-                <w:u w:val="none"/>
-              </w:rPr>
-              <w:t>información</w:t>
-            </w:r>
-          </w:p>
-        </w:tc>
-        <w:tc>
-          <w:tcPr>
-            <w:tcW w:w="3345" w:type="dxa"/>
-            <w:tcMar/>
-            <w:vAlign w:val="top"/>
-          </w:tcPr>
-          <w:p>
-            <w:pPr>
-              <w:bidi w:val="0"/>
-              <w:spacing w:before="0" w:beforeAutospacing="off" w:after="0" w:afterAutospacing="off"/>
-              <w:jc w:val="center"/>
-              <w:rPr>
-                <w:rFonts w:ascii="Times New Roman" w:hAnsi="Times New Roman" w:eastAsia="Times New Roman" w:cs="Times New Roman"/>
-                <w:b w:val="0"/>
-                <w:bCs w:val="0"/>
-                <w:i w:val="0"/>
-                <w:iCs w:val="0"/>
-                <w:strike w:val="0"/>
-                <w:dstrike w:val="0"/>
-                <w:color w:val="000000" w:themeColor="text1" w:themeTint="FF" w:themeShade="FF"/>
-                <w:sz w:val="20"/>
-                <w:szCs w:val="20"/>
-                <w:u w:val="none"/>
-              </w:rPr>
-            </w:pPr>
-            <w:r>
-              <w:rPr>
-                <w:rFonts w:ascii="Times New Roman" w:hAnsi="Times New Roman" w:eastAsia="Times New Roman" w:cs="Times New Roman"/>
-                <w:b w:val="0"/>
-                <w:bCs w:val="0"/>
-                <w:i w:val="0"/>
-                <w:iCs w:val="0"/>
-                <w:strike w:val="0"/>
-                <w:dstrike w:val="0"/>
-                <w:color w:val="000000" w:themeColor="text1" w:themeTint="FF" w:themeShade="FF"/>
-                <w:sz w:val="20"/>
-                <w:szCs w:val="20"/>
-                <w:u w:val="none"/>
-              </w:rPr>
-              <w:t>9</w:t>
-            </w:r>
-          </w:p>
-        </w:tc>
-      </w:tr>
-      <w:tr>
-        <w:trPr>
-          <w:trHeight w:val="300"/>
-        </w:trPr>
-        <w:tc>
-          <w:tcPr>
-            <w:tcW w:w="1815" w:type="dxa"/>
-            <w:tcMar/>
-            <w:vAlign w:val="top"/>
-          </w:tcPr>
-          <w:p>
-            <w:pPr>
-              <w:bidi w:val="0"/>
-              <w:spacing w:before="0" w:beforeAutospacing="off" w:after="0" w:afterAutospacing="off"/>
-              <w:jc w:val="center"/>
-              <w:rPr>
-                <w:rFonts w:ascii="Times New Roman" w:hAnsi="Times New Roman" w:eastAsia="Times New Roman" w:cs="Times New Roman"/>
-                <w:b w:val="0"/>
-                <w:bCs w:val="0"/>
-                <w:i w:val="0"/>
-                <w:iCs w:val="0"/>
-                <w:strike w:val="0"/>
-                <w:dstrike w:val="0"/>
-                <w:color w:val="000000" w:themeColor="text1" w:themeTint="FF" w:themeShade="FF"/>
-                <w:sz w:val="20"/>
-                <w:szCs w:val="20"/>
-                <w:u w:val="none"/>
-              </w:rPr>
-            </w:pPr>
-            <w:r>
-              <w:rPr>
-                <w:rFonts w:ascii="Times New Roman" w:hAnsi="Times New Roman" w:eastAsia="Times New Roman" w:cs="Times New Roman"/>
-                <w:b w:val="0"/>
-                <w:bCs w:val="0"/>
-                <w:i w:val="0"/>
-                <w:iCs w:val="0"/>
-                <w:strike w:val="0"/>
-                <w:dstrike w:val="0"/>
-                <w:color w:val="000000" w:themeColor="text1" w:themeTint="FF" w:themeShade="FF"/>
-                <w:sz w:val="20"/>
-                <w:szCs w:val="20"/>
-                <w:u w:val="none"/>
-              </w:rPr>
-              <w:t>EP-14</w:t>
-            </w:r>
-          </w:p>
-        </w:tc>
-        <w:tc>
-          <w:tcPr>
-            <w:tcW w:w="3855" w:type="dxa"/>
-            <w:tcMar/>
-            <w:vAlign w:val="top"/>
-          </w:tcPr>
-          <w:p>
-            <w:pPr>
-              <w:bidi w:val="0"/>
-              <w:spacing w:before="0" w:beforeAutospacing="off" w:after="0" w:afterAutospacing="off"/>
-              <w:jc w:val="center"/>
-              <w:rPr>
-                <w:rFonts w:ascii="Times New Roman" w:hAnsi="Times New Roman" w:eastAsia="Times New Roman" w:cs="Times New Roman"/>
-                <w:b w:val="0"/>
-                <w:bCs w:val="0"/>
-                <w:i w:val="0"/>
-                <w:iCs w:val="0"/>
-                <w:strike w:val="0"/>
-                <w:dstrike w:val="0"/>
-                <w:color w:val="000000" w:themeColor="text1" w:themeTint="FF" w:themeShade="FF"/>
-                <w:sz w:val="20"/>
-                <w:szCs w:val="20"/>
-                <w:u w:val="none"/>
-              </w:rPr>
-            </w:pPr>
-            <w:r>
-              <w:rPr>
-                <w:rFonts w:ascii="Times New Roman" w:hAnsi="Times New Roman" w:eastAsia="Times New Roman" w:cs="Times New Roman"/>
-                <w:b w:val="0"/>
-                <w:bCs w:val="0"/>
-                <w:i w:val="0"/>
-                <w:iCs w:val="0"/>
-                <w:strike w:val="0"/>
-                <w:dstrike w:val="0"/>
-                <w:color w:val="000000" w:themeColor="text1" w:themeTint="FF" w:themeShade="FF"/>
-                <w:sz w:val="20"/>
-                <w:szCs w:val="20"/>
-                <w:u w:val="none"/>
-              </w:rPr>
-              <w:t>Modificar perfil</w:t>
-            </w:r>
-          </w:p>
-        </w:tc>
-        <w:tc>
-          <w:tcPr>
-            <w:tcW w:w="3345" w:type="dxa"/>
-            <w:tcMar/>
-            <w:vAlign w:val="top"/>
-          </w:tcPr>
-          <w:p>
-            <w:pPr>
-              <w:pStyle w:val="Normal"/>
-              <w:bidi w:val="0"/>
-              <w:spacing w:before="0" w:beforeAutospacing="off" w:after="0" w:afterAutospacing="off" w:line="259" w:lineRule="auto"/>
-              <w:ind w:left="0" w:right="0"/>
-              <w:jc w:val="center"/>
-            </w:pPr>
-            <w:r>
-              <w:rPr>
-                <w:rFonts w:ascii="Times New Roman" w:hAnsi="Times New Roman" w:eastAsia="Times New Roman" w:cs="Times New Roman"/>
-                <w:b w:val="0"/>
-                <w:bCs w:val="0"/>
-                <w:i w:val="0"/>
-                <w:iCs w:val="0"/>
-                <w:strike w:val="0"/>
-                <w:dstrike w:val="0"/>
-                <w:color w:val="000000" w:themeColor="text1" w:themeTint="FF" w:themeShade="FF"/>
-                <w:sz w:val="20"/>
-                <w:szCs w:val="20"/>
-                <w:u w:val="none"/>
-              </w:rPr>
-              <w:t>8</w:t>
-            </w:r>
-          </w:p>
-        </w:tc>
-      </w:tr>
-      <w:tr>
-        <w:trPr>
-          <w:trHeight w:val="300"/>
-        </w:trPr>
-        <w:tc>
-          <w:tcPr>
-            <w:tcW w:w="1815" w:type="dxa"/>
-            <w:tcMar/>
-            <w:vAlign w:val="top"/>
-          </w:tcPr>
-          <w:p>
-            <w:pPr>
-              <w:bidi w:val="0"/>
-              <w:spacing w:before="0" w:beforeAutospacing="off" w:after="0" w:afterAutospacing="off"/>
-              <w:jc w:val="center"/>
-              <w:rPr>
-                <w:rFonts w:ascii="Times New Roman" w:hAnsi="Times New Roman" w:eastAsia="Times New Roman" w:cs="Times New Roman"/>
-                <w:b w:val="0"/>
-                <w:bCs w:val="0"/>
-                <w:i w:val="0"/>
-                <w:iCs w:val="0"/>
-                <w:strike w:val="0"/>
-                <w:dstrike w:val="0"/>
-                <w:color w:val="000000" w:themeColor="text1" w:themeTint="FF" w:themeShade="FF"/>
-                <w:sz w:val="20"/>
-                <w:szCs w:val="20"/>
-                <w:u w:val="none"/>
-              </w:rPr>
-            </w:pPr>
-            <w:r>
-              <w:rPr>
-                <w:rFonts w:ascii="Times New Roman" w:hAnsi="Times New Roman" w:eastAsia="Times New Roman" w:cs="Times New Roman"/>
-                <w:b w:val="0"/>
-                <w:bCs w:val="0"/>
-                <w:i w:val="0"/>
-                <w:iCs w:val="0"/>
-                <w:strike w:val="0"/>
-                <w:dstrike w:val="0"/>
-                <w:color w:val="000000" w:themeColor="text1" w:themeTint="FF" w:themeShade="FF"/>
-                <w:sz w:val="20"/>
-                <w:szCs w:val="20"/>
-                <w:u w:val="none"/>
-              </w:rPr>
-              <w:t>EP-15</w:t>
-            </w:r>
-          </w:p>
-        </w:tc>
-        <w:tc>
-          <w:tcPr>
-            <w:tcW w:w="3855" w:type="dxa"/>
-            <w:tcMar/>
-            <w:vAlign w:val="top"/>
-          </w:tcPr>
-          <w:p>
-            <w:pPr>
-              <w:bidi w:val="0"/>
-              <w:spacing w:before="0" w:beforeAutospacing="off" w:after="0" w:afterAutospacing="off"/>
-              <w:jc w:val="center"/>
-              <w:rPr>
-                <w:rFonts w:ascii="Times New Roman" w:hAnsi="Times New Roman" w:eastAsia="Times New Roman" w:cs="Times New Roman"/>
-                <w:b w:val="0"/>
-                <w:bCs w:val="0"/>
-                <w:i w:val="0"/>
-                <w:iCs w:val="0"/>
-                <w:strike w:val="0"/>
-                <w:dstrike w:val="0"/>
-                <w:color w:val="000000" w:themeColor="text1" w:themeTint="FF" w:themeShade="FF"/>
-                <w:sz w:val="20"/>
-                <w:szCs w:val="20"/>
-                <w:u w:val="none"/>
-              </w:rPr>
-            </w:pPr>
-            <w:r>
-              <w:rPr>
-                <w:rFonts w:ascii="Times New Roman" w:hAnsi="Times New Roman" w:eastAsia="Times New Roman" w:cs="Times New Roman"/>
-                <w:b w:val="0"/>
-                <w:bCs w:val="0"/>
-                <w:i w:val="0"/>
-                <w:iCs w:val="0"/>
-                <w:strike w:val="0"/>
-                <w:dstrike w:val="0"/>
-                <w:color w:val="000000" w:themeColor="text1" w:themeTint="FF" w:themeShade="FF"/>
-                <w:sz w:val="20"/>
-                <w:szCs w:val="20"/>
-                <w:u w:val="none"/>
-              </w:rPr>
-              <w:t>Borrar perfil</w:t>
-            </w:r>
-          </w:p>
-        </w:tc>
-        <w:tc>
-          <w:tcPr>
-            <w:tcW w:w="3345" w:type="dxa"/>
-            <w:tcMar/>
-            <w:vAlign w:val="top"/>
-          </w:tcPr>
-          <w:p>
-            <w:pPr>
-              <w:pStyle w:val="Normal"/>
-              <w:bidi w:val="0"/>
-              <w:spacing w:before="0" w:beforeAutospacing="off" w:after="0" w:afterAutospacing="off" w:line="259" w:lineRule="auto"/>
-              <w:ind w:left="0" w:right="0"/>
-              <w:jc w:val="center"/>
-            </w:pPr>
-            <w:r>
-              <w:rPr>
-                <w:rFonts w:ascii="Times New Roman" w:hAnsi="Times New Roman" w:eastAsia="Times New Roman" w:cs="Times New Roman"/>
-                <w:b w:val="0"/>
-                <w:bCs w:val="0"/>
-                <w:i w:val="0"/>
-                <w:iCs w:val="0"/>
-                <w:strike w:val="0"/>
-                <w:dstrike w:val="0"/>
-                <w:color w:val="000000" w:themeColor="text1" w:themeTint="FF" w:themeShade="FF"/>
-                <w:sz w:val="20"/>
-                <w:szCs w:val="20"/>
-                <w:u w:val="none"/>
-              </w:rPr>
-              <w:t>8</w:t>
-            </w:r>
-          </w:p>
-        </w:tc>
-      </w:tr>
-      <w:tr>
-        <w:trPr>
-          <w:trHeight w:val="300"/>
-        </w:trPr>
-        <w:tc>
-          <w:tcPr>
-            <w:tcW w:w="1815" w:type="dxa"/>
-            <w:tcMar/>
-            <w:vAlign w:val="top"/>
-          </w:tcPr>
-          <w:p>
-            <w:pPr>
-              <w:bidi w:val="0"/>
-              <w:spacing w:before="0" w:beforeAutospacing="off" w:after="0" w:afterAutospacing="off"/>
-              <w:jc w:val="center"/>
-              <w:rPr>
-                <w:rFonts w:ascii="Times New Roman" w:hAnsi="Times New Roman" w:eastAsia="Times New Roman" w:cs="Times New Roman"/>
-                <w:b w:val="0"/>
-                <w:bCs w:val="0"/>
-                <w:i w:val="0"/>
-                <w:iCs w:val="0"/>
-                <w:strike w:val="0"/>
-                <w:dstrike w:val="0"/>
-                <w:color w:val="000000" w:themeColor="text1" w:themeTint="FF" w:themeShade="FF"/>
-                <w:sz w:val="20"/>
-                <w:szCs w:val="20"/>
-                <w:u w:val="none"/>
-              </w:rPr>
-            </w:pPr>
-            <w:r>
-              <w:rPr>
-                <w:rFonts w:ascii="Times New Roman" w:hAnsi="Times New Roman" w:eastAsia="Times New Roman" w:cs="Times New Roman"/>
-                <w:b w:val="0"/>
-                <w:bCs w:val="0"/>
-                <w:i w:val="0"/>
-                <w:iCs w:val="0"/>
-                <w:strike w:val="0"/>
-                <w:dstrike w:val="0"/>
-                <w:color w:val="000000" w:themeColor="text1" w:themeTint="FF" w:themeShade="FF"/>
-                <w:sz w:val="20"/>
-                <w:szCs w:val="20"/>
-                <w:u w:val="none"/>
-              </w:rPr>
-              <w:t>EP-16</w:t>
+              <w:t>-16</w:t>
             </w:r>
           </w:p>
         </w:tc>

</xml_diff>

<commit_message>
Planificacion GPS actualizada imagenes project
</commit_message>
<xml_diff>
--- a/Planificación GPS.docx
+++ b/Planificación GPS.docx
@@ -366,7 +366,7 @@
           <w:r>
             <w:fldChar w:fldCharType="separate"/>
           </w:r>
-          <w:hyperlink w:anchor="_Toc149306342" w:history="1">
+          <w:hyperlink w:anchor="_Toc149556725" w:history="1">
             <w:r>
               <w:rPr>
                 <w:rStyle w:val="Hipervnculo"/>
@@ -417,7 +417,7 @@
                 <w:noProof/>
                 <w:webHidden/>
               </w:rPr>
-              <w:instrText xml:space="preserve"> PAGEREF _Toc149306342 \h </w:instrText>
+              <w:instrText xml:space="preserve"> PAGEREF _Toc149556725 \h </w:instrText>
             </w:r>
             <w:r>
               <w:rPr>
@@ -464,7 +464,7 @@
               <w14:ligatures w14:val="standardContextual"/>
             </w:rPr>
           </w:pPr>
-          <w:hyperlink w:anchor="_Toc149306343" w:history="1">
+          <w:hyperlink w:anchor="_Toc149556726" w:history="1">
             <w:r>
               <w:rPr>
                 <w:rStyle w:val="Hipervnculo"/>
@@ -515,7 +515,7 @@
                 <w:noProof/>
                 <w:webHidden/>
               </w:rPr>
-              <w:instrText xml:space="preserve"> PAGEREF _Toc149306343 \h </w:instrText>
+              <w:instrText xml:space="preserve"> PAGEREF _Toc149556726 \h </w:instrText>
             </w:r>
             <w:r>
               <w:rPr>
@@ -561,7 +561,7 @@
               <w14:ligatures w14:val="standardContextual"/>
             </w:rPr>
           </w:pPr>
-          <w:hyperlink w:anchor="_Toc149306344" w:history="1">
+          <w:hyperlink w:anchor="_Toc149556727" w:history="1">
             <w:r>
               <w:rPr>
                 <w:rStyle w:val="Hipervnculo"/>
@@ -591,7 +591,7 @@
                 <w:noProof/>
                 <w:webHidden/>
               </w:rPr>
-              <w:instrText xml:space="preserve"> PAGEREF _Toc149306344 \h </w:instrText>
+              <w:instrText xml:space="preserve"> PAGEREF _Toc149556727 \h </w:instrText>
             </w:r>
             <w:r>
               <w:rPr>
@@ -637,7 +637,7 @@
               <w14:ligatures w14:val="standardContextual"/>
             </w:rPr>
           </w:pPr>
-          <w:hyperlink w:anchor="_Toc149306345" w:history="1">
+          <w:hyperlink w:anchor="_Toc149556728" w:history="1">
             <w:r>
               <w:rPr>
                 <w:rStyle w:val="Hipervnculo"/>
@@ -667,7 +667,7 @@
                 <w:noProof/>
                 <w:webHidden/>
               </w:rPr>
-              <w:instrText xml:space="preserve"> PAGEREF _Toc149306345 \h </w:instrText>
+              <w:instrText xml:space="preserve"> PAGEREF _Toc149556728 \h </w:instrText>
             </w:r>
             <w:r>
               <w:rPr>
@@ -713,7 +713,7 @@
               <w14:ligatures w14:val="standardContextual"/>
             </w:rPr>
           </w:pPr>
-          <w:hyperlink w:anchor="_Toc149306346" w:history="1">
+          <w:hyperlink w:anchor="_Toc149556729" w:history="1">
             <w:r>
               <w:rPr>
                 <w:rStyle w:val="Hipervnculo"/>
@@ -743,7 +743,7 @@
                 <w:noProof/>
                 <w:webHidden/>
               </w:rPr>
-              <w:instrText xml:space="preserve"> PAGEREF _Toc149306346 \h </w:instrText>
+              <w:instrText xml:space="preserve"> PAGEREF _Toc149556729 \h </w:instrText>
             </w:r>
             <w:r>
               <w:rPr>
@@ -789,7 +789,7 @@
               <w14:ligatures w14:val="standardContextual"/>
             </w:rPr>
           </w:pPr>
-          <w:hyperlink w:anchor="_Toc149306347" w:history="1">
+          <w:hyperlink w:anchor="_Toc149556730" w:history="1">
             <w:r>
               <w:rPr>
                 <w:rStyle w:val="Hipervnculo"/>
@@ -819,7 +819,7 @@
                 <w:noProof/>
                 <w:webHidden/>
               </w:rPr>
-              <w:instrText xml:space="preserve"> PAGEREF _Toc149306347 \h </w:instrText>
+              <w:instrText xml:space="preserve"> PAGEREF _Toc149556730 \h </w:instrText>
             </w:r>
             <w:r>
               <w:rPr>
@@ -865,7 +865,7 @@
               <w14:ligatures w14:val="standardContextual"/>
             </w:rPr>
           </w:pPr>
-          <w:hyperlink w:anchor="_Toc149306348" w:history="1">
+          <w:hyperlink w:anchor="_Toc149556731" w:history="1">
             <w:r>
               <w:rPr>
                 <w:rStyle w:val="Hipervnculo"/>
@@ -895,7 +895,7 @@
                 <w:noProof/>
                 <w:webHidden/>
               </w:rPr>
-              <w:instrText xml:space="preserve"> PAGEREF _Toc149306348 \h </w:instrText>
+              <w:instrText xml:space="preserve"> PAGEREF _Toc149556731 \h </w:instrText>
             </w:r>
             <w:r>
               <w:rPr>
@@ -941,7 +941,7 @@
               <w14:ligatures w14:val="standardContextual"/>
             </w:rPr>
           </w:pPr>
-          <w:hyperlink w:anchor="_Toc149306349" w:history="1">
+          <w:hyperlink w:anchor="_Toc149556732" w:history="1">
             <w:r>
               <w:rPr>
                 <w:rStyle w:val="Hipervnculo"/>
@@ -971,7 +971,7 @@
                 <w:noProof/>
                 <w:webHidden/>
               </w:rPr>
-              <w:instrText xml:space="preserve"> PAGEREF _Toc149306349 \h </w:instrText>
+              <w:instrText xml:space="preserve"> PAGEREF _Toc149556732 \h </w:instrText>
             </w:r>
             <w:r>
               <w:rPr>
@@ -1018,7 +1018,7 @@
               <w14:ligatures w14:val="standardContextual"/>
             </w:rPr>
           </w:pPr>
-          <w:hyperlink w:anchor="_Toc149306350" w:history="1">
+          <w:hyperlink w:anchor="_Toc149556733" w:history="1">
             <w:r>
               <w:rPr>
                 <w:rStyle w:val="Hipervnculo"/>
@@ -1069,7 +1069,7 @@
                 <w:noProof/>
                 <w:webHidden/>
               </w:rPr>
-              <w:instrText xml:space="preserve"> PAGEREF _Toc149306350 \h </w:instrText>
+              <w:instrText xml:space="preserve"> PAGEREF _Toc149556733 \h </w:instrText>
             </w:r>
             <w:r>
               <w:rPr>
@@ -1115,7 +1115,7 @@
               <w14:ligatures w14:val="standardContextual"/>
             </w:rPr>
           </w:pPr>
-          <w:hyperlink w:anchor="_Toc149306351" w:history="1">
+          <w:hyperlink w:anchor="_Toc149556734" w:history="1">
             <w:r>
               <w:rPr>
                 <w:rStyle w:val="Hipervnculo"/>
@@ -1145,7 +1145,7 @@
                 <w:noProof/>
                 <w:webHidden/>
               </w:rPr>
-              <w:instrText xml:space="preserve"> PAGEREF _Toc149306351 \h </w:instrText>
+              <w:instrText xml:space="preserve"> PAGEREF _Toc149556734 \h </w:instrText>
             </w:r>
             <w:r>
               <w:rPr>
@@ -1191,7 +1191,7 @@
               <w14:ligatures w14:val="standardContextual"/>
             </w:rPr>
           </w:pPr>
-          <w:hyperlink w:anchor="_Toc149306352" w:history="1">
+          <w:hyperlink w:anchor="_Toc149556735" w:history="1">
             <w:r>
               <w:rPr>
                 <w:rStyle w:val="Hipervnculo"/>
@@ -1221,7 +1221,7 @@
                 <w:noProof/>
                 <w:webHidden/>
               </w:rPr>
-              <w:instrText xml:space="preserve"> PAGEREF _Toc149306352 \h </w:instrText>
+              <w:instrText xml:space="preserve"> PAGEREF _Toc149556735 \h </w:instrText>
             </w:r>
             <w:r>
               <w:rPr>
@@ -1267,7 +1267,7 @@
               <w14:ligatures w14:val="standardContextual"/>
             </w:rPr>
           </w:pPr>
-          <w:hyperlink w:anchor="_Toc149306353" w:history="1">
+          <w:hyperlink w:anchor="_Toc149556736" w:history="1">
             <w:r>
               <w:rPr>
                 <w:rStyle w:val="Hipervnculo"/>
@@ -1297,7 +1297,7 @@
                 <w:noProof/>
                 <w:webHidden/>
               </w:rPr>
-              <w:instrText xml:space="preserve"> PAGEREF _Toc149306353 \h </w:instrText>
+              <w:instrText xml:space="preserve"> PAGEREF _Toc149556736 \h </w:instrText>
             </w:r>
             <w:r>
               <w:rPr>
@@ -1343,7 +1343,7 @@
               <w14:ligatures w14:val="standardContextual"/>
             </w:rPr>
           </w:pPr>
-          <w:hyperlink w:anchor="_Toc149306354" w:history="1">
+          <w:hyperlink w:anchor="_Toc149556737" w:history="1">
             <w:r>
               <w:rPr>
                 <w:rStyle w:val="Hipervnculo"/>
@@ -1373,7 +1373,7 @@
                 <w:noProof/>
                 <w:webHidden/>
               </w:rPr>
-              <w:instrText xml:space="preserve"> PAGEREF _Toc149306354 \h </w:instrText>
+              <w:instrText xml:space="preserve"> PAGEREF _Toc149556737 \h </w:instrText>
             </w:r>
             <w:r>
               <w:rPr>
@@ -1420,7 +1420,7 @@
               <w14:ligatures w14:val="standardContextual"/>
             </w:rPr>
           </w:pPr>
-          <w:hyperlink w:anchor="_Toc149306355" w:history="1">
+          <w:hyperlink w:anchor="_Toc149556738" w:history="1">
             <w:r>
               <w:rPr>
                 <w:rStyle w:val="Hipervnculo"/>
@@ -1471,7 +1471,7 @@
                 <w:noProof/>
                 <w:webHidden/>
               </w:rPr>
-              <w:instrText xml:space="preserve"> PAGEREF _Toc149306355 \h </w:instrText>
+              <w:instrText xml:space="preserve"> PAGEREF _Toc149556738 \h </w:instrText>
             </w:r>
             <w:r>
               <w:rPr>
@@ -1517,7 +1517,7 @@
               <w14:ligatures w14:val="standardContextual"/>
             </w:rPr>
           </w:pPr>
-          <w:hyperlink w:anchor="_Toc149306356" w:history="1">
+          <w:hyperlink w:anchor="_Toc149556739" w:history="1">
             <w:r>
               <w:rPr>
                 <w:rStyle w:val="Hipervnculo"/>
@@ -1547,7 +1547,7 @@
                 <w:noProof/>
                 <w:webHidden/>
               </w:rPr>
-              <w:instrText xml:space="preserve"> PAGEREF _Toc149306356 \h </w:instrText>
+              <w:instrText xml:space="preserve"> PAGEREF _Toc149556739 \h </w:instrText>
             </w:r>
             <w:r>
               <w:rPr>
@@ -1593,7 +1593,7 @@
               <w14:ligatures w14:val="standardContextual"/>
             </w:rPr>
           </w:pPr>
-          <w:hyperlink w:anchor="_Toc149306357" w:history="1">
+          <w:hyperlink w:anchor="_Toc149556740" w:history="1">
             <w:r>
               <w:rPr>
                 <w:rStyle w:val="Hipervnculo"/>
@@ -1623,7 +1623,7 @@
                 <w:noProof/>
                 <w:webHidden/>
               </w:rPr>
-              <w:instrText xml:space="preserve"> PAGEREF _Toc149306357 \h </w:instrText>
+              <w:instrText xml:space="preserve"> PAGEREF _Toc149556740 \h </w:instrText>
             </w:r>
             <w:r>
               <w:rPr>
@@ -1669,7 +1669,7 @@
               <w14:ligatures w14:val="standardContextual"/>
             </w:rPr>
           </w:pPr>
-          <w:hyperlink w:anchor="_Toc149306358" w:history="1">
+          <w:hyperlink w:anchor="_Toc149556741" w:history="1">
             <w:r>
               <w:rPr>
                 <w:rStyle w:val="Hipervnculo"/>
@@ -1699,7 +1699,7 @@
                 <w:noProof/>
                 <w:webHidden/>
               </w:rPr>
-              <w:instrText xml:space="preserve"> PAGEREF _Toc149306358 \h </w:instrText>
+              <w:instrText xml:space="preserve"> PAGEREF _Toc149556741 \h </w:instrText>
             </w:r>
             <w:r>
               <w:rPr>
@@ -1745,7 +1745,7 @@
               <w14:ligatures w14:val="standardContextual"/>
             </w:rPr>
           </w:pPr>
-          <w:hyperlink w:anchor="_Toc149306359" w:history="1">
+          <w:hyperlink w:anchor="_Toc149556742" w:history="1">
             <w:r>
               <w:rPr>
                 <w:rStyle w:val="Hipervnculo"/>
@@ -1775,7 +1775,7 @@
                 <w:noProof/>
                 <w:webHidden/>
               </w:rPr>
-              <w:instrText xml:space="preserve"> PAGEREF _Toc149306359 \h </w:instrText>
+              <w:instrText xml:space="preserve"> PAGEREF _Toc149556742 \h </w:instrText>
             </w:r>
             <w:r>
               <w:rPr>
@@ -1821,7 +1821,7 @@
               <w14:ligatures w14:val="standardContextual"/>
             </w:rPr>
           </w:pPr>
-          <w:hyperlink w:anchor="_Toc149306360" w:history="1">
+          <w:hyperlink w:anchor="_Toc149556743" w:history="1">
             <w:r>
               <w:rPr>
                 <w:rStyle w:val="Hipervnculo"/>
@@ -1851,7 +1851,7 @@
                 <w:noProof/>
                 <w:webHidden/>
               </w:rPr>
-              <w:instrText xml:space="preserve"> PAGEREF _Toc149306360 \h </w:instrText>
+              <w:instrText xml:space="preserve"> PAGEREF _Toc149556743 \h </w:instrText>
             </w:r>
             <w:r>
               <w:rPr>
@@ -1897,7 +1897,7 @@
               <w14:ligatures w14:val="standardContextual"/>
             </w:rPr>
           </w:pPr>
-          <w:hyperlink w:anchor="_Toc149306361" w:history="1">
+          <w:hyperlink w:anchor="_Toc149556744" w:history="1">
             <w:r>
               <w:rPr>
                 <w:rStyle w:val="Hipervnculo"/>
@@ -1927,7 +1927,7 @@
                 <w:noProof/>
                 <w:webHidden/>
               </w:rPr>
-              <w:instrText xml:space="preserve"> PAGEREF _Toc149306361 \h </w:instrText>
+              <w:instrText xml:space="preserve"> PAGEREF _Toc149556744 \h </w:instrText>
             </w:r>
             <w:r>
               <w:rPr>
@@ -1947,7 +1947,7 @@
                 <w:noProof/>
                 <w:webHidden/>
               </w:rPr>
-              <w:t>14</w:t>
+              <w:t>15</w:t>
             </w:r>
             <w:r>
               <w:rPr>
@@ -2062,7 +2062,7 @@
       <w:bookmarkStart w:id="2" w:name="_Toc2096336424"/>
       <w:bookmarkStart w:id="3" w:name="_Toc222818694"/>
       <w:bookmarkStart w:id="4" w:name="_Toc1154180335"/>
-      <w:bookmarkStart w:id="5" w:name="_Toc149306342"/>
+      <w:bookmarkStart w:id="5" w:name="_Toc149556725"/>
       <w:r>
         <w:rPr>
           <w:rFonts w:ascii="Times New Roman" w:eastAsia="Times New Roman" w:hAnsi="Times New Roman" w:cs="Times New Roman"/>
@@ -2599,7 +2599,7 @@
       <w:bookmarkStart w:id="8" w:name="_Toc1160027336"/>
       <w:bookmarkStart w:id="9" w:name="_Toc180283973"/>
       <w:bookmarkStart w:id="10" w:name="_Toc1367050826"/>
-      <w:bookmarkStart w:id="11" w:name="_Toc149306343"/>
+      <w:bookmarkStart w:id="11" w:name="_Toc149556726"/>
       <w:proofErr w:type="spellStart"/>
       <w:r>
         <w:rPr>
@@ -2653,7 +2653,7 @@
       <w:bookmarkStart w:id="14" w:name="_Toc1920612620"/>
       <w:bookmarkStart w:id="15" w:name="_Toc792597735"/>
       <w:bookmarkStart w:id="16" w:name="_Toc1319505852"/>
-      <w:bookmarkStart w:id="17" w:name="_Toc149306344"/>
+      <w:bookmarkStart w:id="17" w:name="_Toc149556727"/>
       <w:r>
         <w:rPr>
           <w:rFonts w:ascii="Times New Roman" w:eastAsia="Times New Roman" w:hAnsi="Times New Roman" w:cs="Times New Roman"/>
@@ -2888,7 +2888,7 @@
       <w:bookmarkStart w:id="20" w:name="_Toc184991396"/>
       <w:bookmarkStart w:id="21" w:name="_Toc813143672"/>
       <w:bookmarkStart w:id="22" w:name="_Toc2104028268"/>
-      <w:bookmarkStart w:id="23" w:name="_Toc149306345"/>
+      <w:bookmarkStart w:id="23" w:name="_Toc149556728"/>
       <w:r>
         <w:rPr>
           <w:rFonts w:ascii="Times New Roman" w:eastAsia="Times New Roman" w:hAnsi="Times New Roman" w:cs="Times New Roman"/>
@@ -2973,7 +2973,7 @@
       <w:bookmarkStart w:id="26" w:name="_Toc1105519166"/>
       <w:bookmarkStart w:id="27" w:name="_Toc1904978632"/>
       <w:bookmarkStart w:id="28" w:name="_Toc350408191"/>
-      <w:bookmarkStart w:id="29" w:name="_Toc149306346"/>
+      <w:bookmarkStart w:id="29" w:name="_Toc149556729"/>
       <w:r>
         <w:rPr>
           <w:rFonts w:ascii="Times New Roman" w:eastAsia="Times New Roman" w:hAnsi="Times New Roman" w:cs="Times New Roman"/>
@@ -3126,7 +3126,7 @@
       <w:bookmarkStart w:id="32" w:name="_Toc1974522296"/>
       <w:bookmarkStart w:id="33" w:name="_Toc1437795456"/>
       <w:bookmarkStart w:id="34" w:name="_Toc1602626934"/>
-      <w:bookmarkStart w:id="35" w:name="_Toc149306347"/>
+      <w:bookmarkStart w:id="35" w:name="_Toc149556730"/>
       <w:r>
         <w:rPr>
           <w:rFonts w:ascii="Times New Roman" w:eastAsia="Times New Roman" w:hAnsi="Times New Roman" w:cs="Times New Roman"/>
@@ -4066,7 +4066,7 @@
           <w:szCs w:val="32"/>
         </w:rPr>
       </w:pPr>
-      <w:bookmarkStart w:id="41" w:name="_Toc149306348"/>
+      <w:bookmarkStart w:id="41" w:name="_Toc149556731"/>
       <w:r>
         <w:rPr>
           <w:rFonts w:ascii="Times New Roman" w:eastAsia="Times New Roman" w:hAnsi="Times New Roman" w:cs="Times New Roman"/>
@@ -5290,7 +5290,7 @@
       <w:bookmarkStart w:id="44" w:name="_Toc1236285928"/>
       <w:bookmarkStart w:id="45" w:name="_Toc51649822"/>
       <w:bookmarkStart w:id="46" w:name="_Toc1495432781"/>
-      <w:bookmarkStart w:id="47" w:name="_Toc149306349"/>
+      <w:bookmarkStart w:id="47" w:name="_Toc149556732"/>
       <w:r>
         <w:rPr>
           <w:rFonts w:ascii="Times New Roman" w:eastAsia="Times New Roman" w:hAnsi="Times New Roman" w:cs="Times New Roman"/>
@@ -6338,7 +6338,7 @@
       <w:bookmarkStart w:id="50" w:name="_Toc22951007"/>
       <w:bookmarkStart w:id="51" w:name="_Toc1898775816"/>
       <w:bookmarkStart w:id="52" w:name="_Toc628581405"/>
-      <w:bookmarkStart w:id="53" w:name="_Toc149306350"/>
+      <w:bookmarkStart w:id="53" w:name="_Toc149556733"/>
       <w:r>
         <w:rPr>
           <w:rFonts w:ascii="Times New Roman" w:eastAsia="Times New Roman" w:hAnsi="Times New Roman" w:cs="Times New Roman"/>
@@ -6372,7 +6372,7 @@
       <w:bookmarkStart w:id="56" w:name="_Toc801242260"/>
       <w:bookmarkStart w:id="57" w:name="_Toc920855717"/>
       <w:bookmarkStart w:id="58" w:name="_Toc2073151611"/>
-      <w:bookmarkStart w:id="59" w:name="_Toc149306351"/>
+      <w:bookmarkStart w:id="59" w:name="_Toc149556734"/>
       <w:r>
         <w:rPr>
           <w:rFonts w:ascii="Times New Roman" w:eastAsia="Times New Roman" w:hAnsi="Times New Roman" w:cs="Times New Roman"/>
@@ -6476,7 +6476,7 @@
       <w:bookmarkStart w:id="62" w:name="_Toc1398532191"/>
       <w:bookmarkStart w:id="63" w:name="_Toc516360902"/>
       <w:bookmarkStart w:id="64" w:name="_Toc1470635694"/>
-      <w:bookmarkStart w:id="65" w:name="_Toc149306352"/>
+      <w:bookmarkStart w:id="65" w:name="_Toc149556735"/>
       <w:r>
         <w:rPr>
           <w:rFonts w:ascii="Times New Roman" w:eastAsia="Times New Roman" w:hAnsi="Times New Roman" w:cs="Times New Roman"/>
@@ -6582,7 +6582,7 @@
       <w:bookmarkStart w:id="68" w:name="_Toc2086189112"/>
       <w:bookmarkStart w:id="69" w:name="_Toc1504184539"/>
       <w:bookmarkStart w:id="70" w:name="_Toc1320388477"/>
-      <w:bookmarkStart w:id="71" w:name="_Toc149306353"/>
+      <w:bookmarkStart w:id="71" w:name="_Toc149556736"/>
       <w:r>
         <w:rPr>
           <w:rFonts w:ascii="Times New Roman" w:eastAsia="Times New Roman" w:hAnsi="Times New Roman" w:cs="Times New Roman"/>
@@ -6801,7 +6801,7 @@
           <w:rFonts w:eastAsia="Times New Roman" w:cs="Times New Roman"/>
         </w:rPr>
       </w:pPr>
-      <w:bookmarkStart w:id="72" w:name="_Toc149306354"/>
+      <w:bookmarkStart w:id="72" w:name="_Toc149556737"/>
       <w:r>
         <w:rPr>
           <w:rFonts w:ascii="Times New Roman" w:eastAsia="Times New Roman" w:hAnsi="Times New Roman" w:cs="Times New Roman"/>
@@ -7554,7 +7554,7 @@
           <w:szCs w:val="40"/>
         </w:rPr>
       </w:pPr>
-      <w:bookmarkStart w:id="78" w:name="_Toc149306355"/>
+      <w:bookmarkStart w:id="78" w:name="_Toc149556738"/>
       <w:r>
         <w:rPr>
           <w:rFonts w:ascii="Times New Roman" w:eastAsia="Times New Roman" w:hAnsi="Times New Roman" w:cs="Times New Roman"/>
@@ -7589,7 +7589,7 @@
       <w:bookmarkStart w:id="81" w:name="_Toc697488343"/>
       <w:bookmarkStart w:id="82" w:name="_Toc1875021944"/>
       <w:bookmarkStart w:id="83" w:name="_Toc967788011"/>
-      <w:bookmarkStart w:id="84" w:name="_Toc149306356"/>
+      <w:bookmarkStart w:id="84" w:name="_Toc149556739"/>
       <w:r>
         <w:rPr>
           <w:rFonts w:ascii="Times New Roman" w:eastAsia="Times New Roman" w:hAnsi="Times New Roman" w:cs="Times New Roman"/>
@@ -8492,7 +8492,7 @@
       <w:bookmarkStart w:id="87" w:name="_Toc1620333086"/>
       <w:bookmarkStart w:id="88" w:name="_Toc1771297909"/>
       <w:bookmarkStart w:id="89" w:name="_Toc102282418"/>
-      <w:bookmarkStart w:id="90" w:name="_Toc149306357"/>
+      <w:bookmarkStart w:id="90" w:name="_Toc149556740"/>
       <w:r>
         <w:rPr>
           <w:rFonts w:ascii="Times New Roman" w:eastAsia="Times New Roman" w:hAnsi="Times New Roman" w:cs="Times New Roman"/>
@@ -10114,7 +10114,7 @@
           <w:szCs w:val="32"/>
         </w:rPr>
       </w:pPr>
-      <w:bookmarkStart w:id="91" w:name="_Toc149306358"/>
+      <w:bookmarkStart w:id="91" w:name="_Toc149556741"/>
       <w:r>
         <w:rPr>
           <w:rFonts w:ascii="Times New Roman" w:eastAsia="Times New Roman" w:hAnsi="Times New Roman" w:cs="Times New Roman"/>
@@ -10198,6 +10198,9 @@
         <w:jc w:val="center"/>
       </w:pPr>
       <w:r>
+        <w:rPr>
+          <w:noProof/>
+        </w:rPr>
         <w:drawing>
           <wp:inline distT="0" distB="0" distL="0" distR="0" wp14:anchorId="22A6441C" wp14:editId="5F8FA449">
             <wp:extent cx="2578233" cy="3772094"/>
@@ -10277,7 +10280,7 @@
           <w:szCs w:val="32"/>
         </w:rPr>
       </w:pPr>
-      <w:bookmarkStart w:id="92" w:name="_Toc149306359"/>
+      <w:bookmarkStart w:id="92" w:name="_Toc149556742"/>
       <w:r>
         <w:rPr>
           <w:rFonts w:ascii="Times New Roman" w:eastAsia="Times New Roman" w:hAnsi="Times New Roman" w:cs="Times New Roman"/>
@@ -10449,10 +10452,10 @@
         </w:rPr>
         <w:lastRenderedPageBreak/>
         <w:drawing>
-          <wp:inline distT="0" distB="0" distL="0" distR="0" wp14:anchorId="0FC4E3AF" wp14:editId="1C910409">
-            <wp:extent cx="5572125" cy="2658368"/>
+          <wp:inline distT="0" distB="0" distL="0" distR="0" wp14:anchorId="2F09CE56" wp14:editId="18BEA7BA">
+            <wp:extent cx="6285316" cy="2865057"/>
             <wp:effectExtent l="0" t="0" r="0" b="0"/>
-            <wp:docPr id="1624923042" name="Picture 1624923042"/>
+            <wp:docPr id="726828428" name="Imagen 726828428"/>
             <wp:cNvGraphicFramePr>
               <a:graphicFrameLocks xmlns:a="http://schemas.openxmlformats.org/drawingml/2006/main" noChangeAspect="1"/>
             </wp:cNvGraphicFramePr>
@@ -10478,7 +10481,7 @@
                   <pic:spPr>
                     <a:xfrm>
                       <a:off x="0" y="0"/>
-                      <a:ext cx="5572125" cy="2658368"/>
+                      <a:ext cx="6285316" cy="2865057"/>
                     </a:xfrm>
                     <a:prstGeom prst="rect">
                       <a:avLst/>
@@ -10539,10 +10542,10 @@
           <w:noProof/>
         </w:rPr>
         <w:drawing>
-          <wp:inline distT="0" distB="0" distL="0" distR="0" wp14:anchorId="12F498C2" wp14:editId="6DEC7AAE">
-            <wp:extent cx="5604387" cy="2533650"/>
+          <wp:inline distT="0" distB="0" distL="0" distR="0" wp14:anchorId="289EF9ED" wp14:editId="530EB91E">
+            <wp:extent cx="6070600" cy="2717730"/>
             <wp:effectExtent l="0" t="0" r="0" b="0"/>
-            <wp:docPr id="466010625" name="Picture 466010625"/>
+            <wp:docPr id="1908223923" name="Imagen 1908223923"/>
             <wp:cNvGraphicFramePr>
               <a:graphicFrameLocks xmlns:a="http://schemas.openxmlformats.org/drawingml/2006/main" noChangeAspect="1"/>
             </wp:cNvGraphicFramePr>
@@ -10554,7 +10557,7 @@
                     <pic:cNvPicPr/>
                   </pic:nvPicPr>
                   <pic:blipFill>
-                    <a:blip r:embed="rId13" cstate="print">
+                    <a:blip r:embed="rId13">
                       <a:extLst>
                         <a:ext uri="{28A0092B-C50C-407E-A947-70E740481C1C}">
                           <a14:useLocalDpi xmlns:a14="http://schemas.microsoft.com/office/drawing/2010/main" val="0"/>
@@ -10568,7 +10571,7 @@
                   <pic:spPr>
                     <a:xfrm>
                       <a:off x="0" y="0"/>
-                      <a:ext cx="5604387" cy="2533650"/>
+                      <a:ext cx="6070600" cy="2717730"/>
                     </a:xfrm>
                     <a:prstGeom prst="rect">
                       <a:avLst/>
@@ -10631,7 +10634,7 @@
           <w:szCs w:val="32"/>
         </w:rPr>
       </w:pPr>
-      <w:bookmarkStart w:id="93" w:name="_Toc149306360"/>
+      <w:bookmarkStart w:id="93" w:name="_Toc149556743"/>
       <w:r>
         <w:rPr>
           <w:rFonts w:ascii="Times New Roman" w:eastAsia="Times New Roman" w:hAnsi="Times New Roman" w:cs="Times New Roman"/>
@@ -10739,6 +10742,7 @@
         <w:jc w:val="both"/>
       </w:pPr>
       <w:r>
+        <w:lastRenderedPageBreak/>
         <w:t>Los recursos utilizados corresponden</w:t>
       </w:r>
       <w:r>
@@ -10753,7 +10757,6 @@
         <w:jc w:val="both"/>
       </w:pPr>
       <w:r>
-        <w:lastRenderedPageBreak/>
         <w:t xml:space="preserve">En las siguientes imágenes se puede observar una vista de la planificación del proyecto mediante </w:t>
       </w:r>
       <w:r>
@@ -10773,10 +10776,10 @@
           <w:noProof/>
         </w:rPr>
         <w:drawing>
-          <wp:inline distT="0" distB="0" distL="0" distR="0" wp14:anchorId="142E8676" wp14:editId="249E749D">
-            <wp:extent cx="4572000" cy="2228850"/>
+          <wp:inline distT="0" distB="0" distL="0" distR="0" wp14:anchorId="4399398B" wp14:editId="35591D81">
+            <wp:extent cx="5610225" cy="2863552"/>
             <wp:effectExtent l="0" t="0" r="0" b="0"/>
-            <wp:docPr id="274392456" name="Picture 274392456"/>
+            <wp:docPr id="599152369" name="Imagen 599152369"/>
             <wp:cNvGraphicFramePr>
               <a:graphicFrameLocks xmlns:a="http://schemas.openxmlformats.org/drawingml/2006/main" noChangeAspect="1"/>
             </wp:cNvGraphicFramePr>
@@ -10788,7 +10791,7 @@
                     <pic:cNvPicPr/>
                   </pic:nvPicPr>
                   <pic:blipFill>
-                    <a:blip r:embed="rId14" cstate="print">
+                    <a:blip r:embed="rId14">
                       <a:extLst>
                         <a:ext uri="{28A0092B-C50C-407E-A947-70E740481C1C}">
                           <a14:useLocalDpi xmlns:a14="http://schemas.microsoft.com/office/drawing/2010/main" val="0"/>
@@ -10802,7 +10805,7 @@
                   <pic:spPr>
                     <a:xfrm>
                       <a:off x="0" y="0"/>
-                      <a:ext cx="4572000" cy="2228850"/>
+                      <a:ext cx="5610225" cy="2863552"/>
                     </a:xfrm>
                     <a:prstGeom prst="rect">
                       <a:avLst/>
@@ -10863,10 +10866,10 @@
           <w:noProof/>
         </w:rPr>
         <w:drawing>
-          <wp:inline distT="0" distB="0" distL="0" distR="0" wp14:anchorId="70D7611B" wp14:editId="0831897F">
-            <wp:extent cx="4572000" cy="3038475"/>
+          <wp:inline distT="0" distB="0" distL="0" distR="0" wp14:anchorId="2C836264" wp14:editId="3EADA4CE">
+            <wp:extent cx="5810250" cy="3171428"/>
             <wp:effectExtent l="0" t="0" r="0" b="0"/>
-            <wp:docPr id="713306284" name="Picture 713306284"/>
+            <wp:docPr id="939205612" name="Imagen 939205612"/>
             <wp:cNvGraphicFramePr>
               <a:graphicFrameLocks xmlns:a="http://schemas.openxmlformats.org/drawingml/2006/main" noChangeAspect="1"/>
             </wp:cNvGraphicFramePr>
@@ -10892,7 +10895,7 @@
                   <pic:spPr>
                     <a:xfrm>
                       <a:off x="0" y="0"/>
-                      <a:ext cx="4572000" cy="3038475"/>
+                      <a:ext cx="5810250" cy="3171428"/>
                     </a:xfrm>
                     <a:prstGeom prst="rect">
                       <a:avLst/>
@@ -10951,7 +10954,7 @@
           <w:szCs w:val="32"/>
         </w:rPr>
       </w:pPr>
-      <w:bookmarkStart w:id="94" w:name="_Toc149306361"/>
+      <w:bookmarkStart w:id="94" w:name="_Toc149556744"/>
       <w:r>
         <w:rPr>
           <w:rFonts w:ascii="Times New Roman" w:eastAsia="Times New Roman" w:hAnsi="Times New Roman" w:cs="Times New Roman"/>
@@ -10960,6 +10963,7 @@
           <w:sz w:val="32"/>
           <w:szCs w:val="32"/>
         </w:rPr>
+        <w:lastRenderedPageBreak/>
         <w:t>Actas de reunión.</w:t>
       </w:r>
       <w:bookmarkEnd w:id="94"/>
@@ -11073,7 +11077,6 @@
           <w:rFonts w:eastAsia="Calibri"/>
           <w:szCs w:val="24"/>
         </w:rPr>
-        <w:lastRenderedPageBreak/>
         <w:t>Sergio Horrillo Moreno</w:t>
       </w:r>
     </w:p>
@@ -11600,6 +11603,7 @@
           <w:rFonts w:eastAsia="Calibri"/>
           <w:szCs w:val="24"/>
         </w:rPr>
+        <w:lastRenderedPageBreak/>
         <w:t>Guillermo Dueñas Corraliza</w:t>
       </w:r>
     </w:p>
@@ -11760,7 +11764,6 @@
                 <w:b/>
                 <w:bCs/>
               </w:rPr>
-              <w:lastRenderedPageBreak/>
               <w:t>Hora</w:t>
             </w:r>
           </w:p>
@@ -12300,6 +12303,7 @@
               <w:spacing w:line="259" w:lineRule="auto"/>
             </w:pPr>
             <w:r>
+              <w:lastRenderedPageBreak/>
               <w:t>2</w:t>
             </w:r>
           </w:p>
@@ -12460,11 +12464,7 @@
               <w:spacing w:line="259" w:lineRule="auto"/>
             </w:pPr>
             <w:r>
-              <w:t xml:space="preserve">Se reparten las partes divisibles de la documentación y cada uno lleva a </w:t>
-            </w:r>
-            <w:r>
-              <w:lastRenderedPageBreak/>
-              <w:t xml:space="preserve">cabo la que se le ha asignado. </w:t>
+              <w:t xml:space="preserve">Se reparten las partes divisibles de la documentación y cada uno lleva a cabo la que se le ha asignado. </w:t>
             </w:r>
           </w:p>
         </w:tc>
@@ -12944,6 +12944,7 @@
           </w:tcPr>
           <w:p>
             <w:r>
+              <w:lastRenderedPageBreak/>
               <w:t>2</w:t>
             </w:r>
           </w:p>
@@ -13080,7 +13081,6 @@
           <w:sz w:val="28"/>
           <w:szCs w:val="28"/>
         </w:rPr>
-        <w:lastRenderedPageBreak/>
         <w:t>Decisiones.</w:t>
       </w:r>
     </w:p>
@@ -13532,6 +13532,7 @@
         <w:rPr>
           <w:szCs w:val="24"/>
         </w:rPr>
+        <w:lastRenderedPageBreak/>
         <w:t>Terminar de comprender Gira para aquellos que les han quedado dudas</w:t>
       </w:r>
       <w:r>
@@ -13689,7 +13690,6 @@
           <w:rFonts w:eastAsia="Times New Roman" w:cs="Times New Roman"/>
           <w:color w:val="000000" w:themeColor="text1"/>
         </w:rPr>
-        <w:lastRenderedPageBreak/>
         <w:t>Javier Rodríguez Mozo</w:t>
       </w:r>
     </w:p>

</xml_diff>